<commit_message>
[MOD] Modificaciones en documento (docx) 05/05/2023
</commit_message>
<xml_diff>
--- a/Memoria_Rodrigo_Lopez_Sanchez.docx
+++ b/Memoria_Rodrigo_Lopez_Sanchez.docx
@@ -1,6 +1,6 @@
 
 <file path=word/document.xml><?xml version="1.0" encoding="utf-8"?>
-<w:document xmlns:wpc="http://schemas.microsoft.com/office/word/2010/wordprocessingCanvas" xmlns:cx="http://schemas.microsoft.com/office/drawing/2014/chartex" xmlns:cx1="http://schemas.microsoft.com/office/drawing/2015/9/8/chartex" xmlns:cx2="http://schemas.microsoft.com/office/drawing/2015/10/21/chartex" xmlns:cx3="http://schemas.microsoft.com/office/drawing/2016/5/9/chartex" xmlns:cx4="http://schemas.microsoft.com/office/drawing/2016/5/10/chartex" xmlns:cx5="http://schemas.microsoft.com/office/drawing/2016/5/11/chartex" xmlns:cx6="http://schemas.microsoft.com/office/drawing/2016/5/12/chartex" xmlns:cx7="http://schemas.microsoft.com/office/drawing/2016/5/13/chartex" xmlns:cx8="http://schemas.microsoft.com/office/drawing/2016/5/14/chartex" xmlns:mc="http://schemas.openxmlformats.org/markup-compatibility/2006" xmlns:aink="http://schemas.microsoft.com/office/drawing/2016/ink" xmlns:am3d="http://schemas.microsoft.com/office/drawing/2017/model3d" xmlns:o="urn:schemas-microsoft-com:office:office" xmlns:oel="http://schemas.microsoft.com/office/2019/extlst" xmlns:r="http://schemas.openxmlformats.org/officeDocument/2006/relationships" xmlns:m="http://schemas.openxmlformats.org/officeDocument/2006/math" xmlns:v="urn:schemas-microsoft-com:vml" xmlns:wp14="http://schemas.microsoft.com/office/word/2010/wordprocessingDrawing" xmlns:wp="http://schemas.openxmlformats.org/drawingml/2006/wordprocessingDrawing" xmlns:w10="urn:schemas-microsoft-com:office:word" xmlns:w="http://schemas.openxmlformats.org/wordprocessingml/2006/main" xmlns:w14="http://schemas.microsoft.com/office/word/2010/wordml" xmlns:w15="http://schemas.microsoft.com/office/word/2012/wordml" xmlns:w16cex="http://schemas.microsoft.com/office/word/2018/wordml/cex" xmlns:w16cid="http://schemas.microsoft.com/office/word/2016/wordml/cid" xmlns:w16="http://schemas.microsoft.com/office/word/2018/wordml" xmlns:w16sdtdh="http://schemas.microsoft.com/office/word/2020/wordml/sdtdatahash" xmlns:w16se="http://schemas.microsoft.com/office/word/2015/wordml/symex" xmlns:wpg="http://schemas.microsoft.com/office/word/2010/wordprocessingGroup" xmlns:wpi="http://schemas.microsoft.com/office/word/2010/wordprocessingInk" xmlns:wne="http://schemas.microsoft.com/office/word/2006/wordml" xmlns:wps="http://schemas.microsoft.com/office/word/2010/wordprocessingShape" mc:Ignorable="w14 w15 w16se w16cid w16 w16cex w16sdtdh wp14">
+<w:document xmlns:wpc="http://schemas.microsoft.com/office/word/2010/wordprocessingCanvas" xmlns:cx="http://schemas.microsoft.com/office/drawing/2014/chartex" xmlns:cx1="http://schemas.microsoft.com/office/drawing/2015/9/8/chartex" xmlns:cx2="http://schemas.microsoft.com/office/drawing/2015/10/21/chartex" xmlns:cx3="http://schemas.microsoft.com/office/drawing/2016/5/9/chartex" xmlns:cx4="http://schemas.microsoft.com/office/drawing/2016/5/10/chartex" xmlns:cx5="http://schemas.microsoft.com/office/drawing/2016/5/11/chartex" xmlns:cx6="http://schemas.microsoft.com/office/drawing/2016/5/12/chartex" xmlns:cx7="http://schemas.microsoft.com/office/drawing/2016/5/13/chartex" xmlns:cx8="http://schemas.microsoft.com/office/drawing/2016/5/14/chartex" xmlns:mc="http://schemas.openxmlformats.org/markup-compatibility/2006" xmlns:aink="http://schemas.microsoft.com/office/drawing/2016/ink" xmlns:am3d="http://schemas.microsoft.com/office/drawing/2017/model3d" xmlns:o="urn:schemas-microsoft-com:office:office" xmlns:oel="http://schemas.microsoft.com/office/2019/extlst" xmlns:r="http://schemas.openxmlformats.org/officeDocument/2006/relationships" xmlns:m="http://schemas.openxmlformats.org/officeDocument/2006/math" xmlns:v="urn:schemas-microsoft-com:vml" xmlns:wp14="http://schemas.microsoft.com/office/word/2010/wordprocessingDrawing" xmlns:wp="http://schemas.openxmlformats.org/drawingml/2006/wordprocessingDrawing" xmlns:w10="urn:schemas-microsoft-com:office:word" xmlns:w="http://schemas.openxmlformats.org/wordprocessingml/2006/main" xmlns:w14="http://schemas.microsoft.com/office/word/2010/wordml" xmlns:w15="http://schemas.microsoft.com/office/word/2012/wordml" xmlns:w16cex="http://schemas.microsoft.com/office/word/2018/wordml/cex" xmlns:w16cid="http://schemas.microsoft.com/office/word/2016/wordml/cid" xmlns:w16="http://schemas.microsoft.com/office/word/2018/wordml" xmlns:w16du="http://schemas.microsoft.com/office/word/2023/wordml/word16du" xmlns:w16sdtdh="http://schemas.microsoft.com/office/word/2020/wordml/sdtdatahash" xmlns:w16se="http://schemas.microsoft.com/office/word/2015/wordml/symex" xmlns:wpg="http://schemas.microsoft.com/office/word/2010/wordprocessingGroup" xmlns:wpi="http://schemas.microsoft.com/office/word/2010/wordprocessingInk" xmlns:wne="http://schemas.microsoft.com/office/word/2006/wordml" xmlns:wps="http://schemas.microsoft.com/office/word/2010/wordprocessingShape" mc:Ignorable="w14 w15 w16se w16cid w16 w16cex w16sdtdh wp14">
   <w:body>
     <w:p>
       <w:pPr>
@@ -1656,7 +1656,416 @@
     <w:p>
       <w:pPr>
         <w:rPr>
-          <w:sz w:val="40"/>
+          <w:szCs w:val="12"/>
+        </w:rPr>
+      </w:pPr>
+    </w:p>
+    <w:p>
+      <w:pPr>
+        <w:rPr>
+          <w:szCs w:val="12"/>
+        </w:rPr>
+      </w:pPr>
+      <w:r>
+        <w:rPr>
+          <w:b/>
+          <w:bCs/>
+          <w:szCs w:val="12"/>
+        </w:rPr>
+        <w:t>Nombre del negocio</w:t>
+      </w:r>
+      <w:r>
+        <w:rPr>
+          <w:szCs w:val="12"/>
+        </w:rPr>
+        <w:t xml:space="preserve">: </w:t>
+      </w:r>
+      <w:r>
+        <w:rPr>
+          <w:szCs w:val="12"/>
+        </w:rPr>
+        <w:t>Dreamgym</w:t>
+      </w:r>
+      <w:r>
+        <w:rPr>
+          <w:szCs w:val="12"/>
+        </w:rPr>
+        <w:br/>
+      </w:r>
+      <w:r>
+        <w:rPr>
+          <w:b/>
+          <w:bCs/>
+          <w:szCs w:val="12"/>
+        </w:rPr>
+        <w:t>Misión</w:t>
+      </w:r>
+      <w:r>
+        <w:rPr>
+          <w:szCs w:val="12"/>
+        </w:rPr>
+        <w:t>: Brindar una plataforma en línea para un gimnasio que ofrezca servicios de entrenamiento personal, clases en línea y nutrición.</w:t>
+      </w:r>
+    </w:p>
+    <w:p>
+      <w:pPr>
+        <w:rPr>
+          <w:szCs w:val="12"/>
+        </w:rPr>
+      </w:pPr>
+      <w:r>
+        <w:rPr>
+          <w:b/>
+          <w:bCs/>
+          <w:szCs w:val="12"/>
+        </w:rPr>
+        <w:t>Objetivo</w:t>
+      </w:r>
+      <w:r>
+        <w:rPr>
+          <w:szCs w:val="12"/>
+        </w:rPr>
+        <w:t xml:space="preserve">: </w:t>
+      </w:r>
+      <w:r>
+        <w:rPr>
+          <w:szCs w:val="12"/>
+        </w:rPr>
+        <w:t>A</w:t>
+      </w:r>
+      <w:r>
+        <w:rPr>
+          <w:szCs w:val="12"/>
+        </w:rPr>
+        <w:t>umentar el alcance del gimnasio, generando ingresos a través de membresías y servicios en línea.</w:t>
+      </w:r>
+    </w:p>
+    <w:p>
+      <w:pPr>
+        <w:rPr>
+          <w:b/>
+          <w:bCs/>
+          <w:szCs w:val="12"/>
+        </w:rPr>
+      </w:pPr>
+      <w:r>
+        <w:rPr>
+          <w:b/>
+          <w:bCs/>
+          <w:szCs w:val="12"/>
+        </w:rPr>
+        <w:t>Análisis de mercado:</w:t>
+      </w:r>
+    </w:p>
+    <w:p>
+      <w:pPr>
+        <w:rPr>
+          <w:szCs w:val="12"/>
+        </w:rPr>
+      </w:pPr>
+      <w:r>
+        <w:rPr>
+          <w:szCs w:val="12"/>
+        </w:rPr>
+        <w:t xml:space="preserve">Identificación del público objetivo: </w:t>
+      </w:r>
+      <w:r>
+        <w:rPr>
+          <w:szCs w:val="12"/>
+        </w:rPr>
+        <w:t>Tanto p</w:t>
+      </w:r>
+      <w:r>
+        <w:rPr>
+          <w:szCs w:val="12"/>
+        </w:rPr>
+        <w:t xml:space="preserve">ersonas </w:t>
+      </w:r>
+      <w:r>
+        <w:rPr>
+          <w:szCs w:val="12"/>
+        </w:rPr>
+        <w:t xml:space="preserve">las cuales estén </w:t>
+      </w:r>
+      <w:r>
+        <w:rPr>
+          <w:szCs w:val="12"/>
+        </w:rPr>
+        <w:t>interesadas en la actividad física, la salud y el bienestar</w:t>
+      </w:r>
+      <w:r>
+        <w:rPr>
+          <w:szCs w:val="12"/>
+        </w:rPr>
+        <w:t>, como las personas que estén interesadas en dar un cambio en su vida y en su cuerpo.</w:t>
+      </w:r>
+    </w:p>
+    <w:p>
+      <w:pPr>
+        <w:rPr>
+          <w:szCs w:val="12"/>
+        </w:rPr>
+      </w:pPr>
+      <w:r>
+        <w:rPr>
+          <w:szCs w:val="12"/>
+        </w:rPr>
+        <w:t xml:space="preserve">Competencia: </w:t>
+      </w:r>
+      <w:r>
+        <w:rPr>
+          <w:szCs w:val="12"/>
+        </w:rPr>
+        <w:t xml:space="preserve">Buscar </w:t>
+      </w:r>
+      <w:r>
+        <w:rPr>
+          <w:szCs w:val="12"/>
+        </w:rPr>
+        <w:t>puntos de diferenciación</w:t>
+      </w:r>
+      <w:r>
+        <w:rPr>
+          <w:szCs w:val="12"/>
+        </w:rPr>
+        <w:t xml:space="preserve"> a través de investigar</w:t>
+      </w:r>
+      <w:r>
+        <w:rPr>
+          <w:szCs w:val="12"/>
+        </w:rPr>
+        <w:t xml:space="preserve"> a los gimnasios y servicios de entrenamiento en línea</w:t>
+      </w:r>
+      <w:r>
+        <w:rPr>
+          <w:szCs w:val="12"/>
+        </w:rPr>
+        <w:t>.</w:t>
+      </w:r>
+    </w:p>
+    <w:p>
+      <w:pPr>
+        <w:rPr>
+          <w:szCs w:val="12"/>
+        </w:rPr>
+      </w:pPr>
+      <w:r>
+        <w:rPr>
+          <w:szCs w:val="12"/>
+        </w:rPr>
+        <w:t>Tendencias de mercado: Analizar las tendencias en el mercado del fitness y la actividad física para adaptar los servicios ofrecidos a las necesidades del público objetivo.</w:t>
+      </w:r>
+    </w:p>
+    <w:p>
+      <w:pPr>
+        <w:rPr>
+          <w:szCs w:val="12"/>
+        </w:rPr>
+      </w:pPr>
+      <w:r>
+        <w:rPr>
+          <w:szCs w:val="12"/>
+        </w:rPr>
+        <w:t>Plan de Marketing:</w:t>
+      </w:r>
+    </w:p>
+    <w:p>
+      <w:pPr>
+        <w:rPr>
+          <w:szCs w:val="12"/>
+        </w:rPr>
+      </w:pPr>
+      <w:r>
+        <w:rPr>
+          <w:szCs w:val="12"/>
+        </w:rPr>
+        <w:t>Estrategia: Utilizar el marketing digital para llegar a los clientes potenciales y aumentar la presencia en línea del gimnasio.</w:t>
+      </w:r>
+    </w:p>
+    <w:p>
+      <w:pPr>
+        <w:rPr>
+          <w:szCs w:val="12"/>
+        </w:rPr>
+      </w:pPr>
+      <w:r>
+        <w:rPr>
+          <w:szCs w:val="12"/>
+        </w:rPr>
+        <w:t>Canales de Marketing: Publicidad en Google, redes sociales (Facebook, Instagram), publicidad en línea, email</w:t>
+      </w:r>
+      <w:r>
+        <w:rPr>
+          <w:szCs w:val="12"/>
+        </w:rPr>
+        <w:t xml:space="preserve">s con </w:t>
+      </w:r>
+      <w:r>
+        <w:rPr>
+          <w:szCs w:val="12"/>
+        </w:rPr>
+        <w:t xml:space="preserve"> marketing.</w:t>
+      </w:r>
+    </w:p>
+    <w:p>
+      <w:pPr>
+        <w:rPr>
+          <w:szCs w:val="12"/>
+        </w:rPr>
+      </w:pPr>
+      <w:r>
+        <w:rPr>
+          <w:szCs w:val="12"/>
+        </w:rPr>
+        <w:t>Presencia en línea: Creación y gestión de redes sociales, blog del gimnasio, SEO en el sitio web.</w:t>
+      </w:r>
+    </w:p>
+    <w:p>
+      <w:pPr>
+        <w:rPr>
+          <w:szCs w:val="12"/>
+        </w:rPr>
+      </w:pPr>
+      <w:r>
+        <w:rPr>
+          <w:szCs w:val="12"/>
+        </w:rPr>
+        <w:t>Plan de operaciones:</w:t>
+      </w:r>
+    </w:p>
+    <w:p>
+      <w:pPr>
+        <w:rPr>
+          <w:szCs w:val="12"/>
+        </w:rPr>
+      </w:pPr>
+      <w:r>
+        <w:rPr>
+          <w:szCs w:val="12"/>
+        </w:rPr>
+        <w:t>Infraestructura: Contratar a un equipo de desarrollo web para mantener la página web</w:t>
+      </w:r>
+      <w:r>
+        <w:rPr>
+          <w:szCs w:val="12"/>
+        </w:rPr>
+        <w:t xml:space="preserve"> y hacer cambios según las nuevas tendencias</w:t>
+      </w:r>
+      <w:r>
+        <w:rPr>
+          <w:szCs w:val="12"/>
+        </w:rPr>
+        <w:t>.</w:t>
+      </w:r>
+    </w:p>
+    <w:p>
+      <w:pPr>
+        <w:rPr>
+          <w:szCs w:val="12"/>
+        </w:rPr>
+      </w:pPr>
+      <w:r>
+        <w:rPr>
+          <w:szCs w:val="12"/>
+        </w:rPr>
+        <w:t>Servicios: Ofrecer entrenamiento personal en línea, clases en línea y planes de nutrición personalizados.</w:t>
+      </w:r>
+    </w:p>
+    <w:p>
+      <w:pPr>
+        <w:rPr>
+          <w:szCs w:val="12"/>
+        </w:rPr>
+      </w:pPr>
+      <w:r>
+        <w:rPr>
+          <w:szCs w:val="12"/>
+        </w:rPr>
+        <w:t>Plataformas de pago: Integrar las opciones de pago en línea para los servicios ofrecidos.</w:t>
+      </w:r>
+    </w:p>
+    <w:p>
+      <w:pPr>
+        <w:rPr>
+          <w:szCs w:val="12"/>
+        </w:rPr>
+      </w:pPr>
+      <w:r>
+        <w:rPr>
+          <w:szCs w:val="12"/>
+        </w:rPr>
+        <w:t>Soporte al cliente: Ofrecer soporte al cliente a través de la página web y las redes sociales.</w:t>
+      </w:r>
+    </w:p>
+    <w:p>
+      <w:pPr>
+        <w:rPr>
+          <w:szCs w:val="12"/>
+        </w:rPr>
+      </w:pPr>
+      <w:r>
+        <w:rPr>
+          <w:szCs w:val="12"/>
+        </w:rPr>
+        <w:t>Finanzas:</w:t>
+      </w:r>
+    </w:p>
+    <w:p>
+      <w:pPr>
+        <w:rPr>
+          <w:szCs w:val="12"/>
+        </w:rPr>
+      </w:pPr>
+      <w:r>
+        <w:rPr>
+          <w:szCs w:val="12"/>
+        </w:rPr>
+        <w:t>Ingresos: Generados a través de las membresías en línea y los servicios ofrecidos.</w:t>
+      </w:r>
+    </w:p>
+    <w:p>
+      <w:pPr>
+        <w:rPr>
+          <w:szCs w:val="12"/>
+        </w:rPr>
+      </w:pPr>
+      <w:r>
+        <w:rPr>
+          <w:szCs w:val="12"/>
+        </w:rPr>
+        <w:t>Costos: Inversión en el desarrollo web, marketing digital y pago a los entrenadores en línea.</w:t>
+      </w:r>
+    </w:p>
+    <w:p>
+      <w:pPr>
+        <w:rPr>
+          <w:szCs w:val="12"/>
+        </w:rPr>
+      </w:pPr>
+      <w:r>
+        <w:rPr>
+          <w:szCs w:val="12"/>
+        </w:rPr>
+        <w:t>Proyección de ingresos: Establecer una proyección de ingresos basada en el número de miembros y servicios adquiridos.</w:t>
+      </w:r>
+    </w:p>
+    <w:p>
+      <w:pPr>
+        <w:rPr>
+          <w:szCs w:val="12"/>
+        </w:rPr>
+      </w:pPr>
+      <w:r>
+        <w:rPr>
+          <w:szCs w:val="12"/>
+        </w:rPr>
+        <w:t>Retorno de inversión: Realizar un análisis de retorno de inversión para determinar el éxito financiero del proyecto.</w:t>
+      </w:r>
+    </w:p>
+    <w:p>
+      <w:pPr>
+        <w:rPr>
+          <w:szCs w:val="12"/>
         </w:rPr>
         <w:sectPr>
           <w:pgSz w:w="11900" w:h="16840"/>
@@ -2339,7 +2748,7 @@
 </file>
 
 <file path=word/endnotes.xml><?xml version="1.0" encoding="utf-8"?>
-<w:endnotes xmlns:wpc="http://schemas.microsoft.com/office/word/2010/wordprocessingCanvas" xmlns:cx="http://schemas.microsoft.com/office/drawing/2014/chartex" xmlns:cx1="http://schemas.microsoft.com/office/drawing/2015/9/8/chartex" xmlns:cx2="http://schemas.microsoft.com/office/drawing/2015/10/21/chartex" xmlns:cx3="http://schemas.microsoft.com/office/drawing/2016/5/9/chartex" xmlns:cx4="http://schemas.microsoft.com/office/drawing/2016/5/10/chartex" xmlns:cx5="http://schemas.microsoft.com/office/drawing/2016/5/11/chartex" xmlns:cx6="http://schemas.microsoft.com/office/drawing/2016/5/12/chartex" xmlns:cx7="http://schemas.microsoft.com/office/drawing/2016/5/13/chartex" xmlns:cx8="http://schemas.microsoft.com/office/drawing/2016/5/14/chartex" xmlns:mc="http://schemas.openxmlformats.org/markup-compatibility/2006" xmlns:aink="http://schemas.microsoft.com/office/drawing/2016/ink" xmlns:am3d="http://schemas.microsoft.com/office/drawing/2017/model3d" xmlns:o="urn:schemas-microsoft-com:office:office" xmlns:oel="http://schemas.microsoft.com/office/2019/extlst" xmlns:r="http://schemas.openxmlformats.org/officeDocument/2006/relationships" xmlns:m="http://schemas.openxmlformats.org/officeDocument/2006/math" xmlns:v="urn:schemas-microsoft-com:vml" xmlns:wp14="http://schemas.microsoft.com/office/word/2010/wordprocessingDrawing" xmlns:wp="http://schemas.openxmlformats.org/drawingml/2006/wordprocessingDrawing" xmlns:w10="urn:schemas-microsoft-com:office:word" xmlns:w="http://schemas.openxmlformats.org/wordprocessingml/2006/main" xmlns:w14="http://schemas.microsoft.com/office/word/2010/wordml" xmlns:w15="http://schemas.microsoft.com/office/word/2012/wordml" xmlns:w16cex="http://schemas.microsoft.com/office/word/2018/wordml/cex" xmlns:w16cid="http://schemas.microsoft.com/office/word/2016/wordml/cid" xmlns:w16="http://schemas.microsoft.com/office/word/2018/wordml" xmlns:w16sdtdh="http://schemas.microsoft.com/office/word/2020/wordml/sdtdatahash" xmlns:w16se="http://schemas.microsoft.com/office/word/2015/wordml/symex" xmlns:wpg="http://schemas.microsoft.com/office/word/2010/wordprocessingGroup" xmlns:wpi="http://schemas.microsoft.com/office/word/2010/wordprocessingInk" xmlns:wne="http://schemas.microsoft.com/office/word/2006/wordml" xmlns:wps="http://schemas.microsoft.com/office/word/2010/wordprocessingShape" mc:Ignorable="w14 w15 w16se w16cid w16 w16cex w16sdtdh wp14">
+<w:endnotes xmlns:wpc="http://schemas.microsoft.com/office/word/2010/wordprocessingCanvas" xmlns:cx="http://schemas.microsoft.com/office/drawing/2014/chartex" xmlns:cx1="http://schemas.microsoft.com/office/drawing/2015/9/8/chartex" xmlns:cx2="http://schemas.microsoft.com/office/drawing/2015/10/21/chartex" xmlns:cx3="http://schemas.microsoft.com/office/drawing/2016/5/9/chartex" xmlns:cx4="http://schemas.microsoft.com/office/drawing/2016/5/10/chartex" xmlns:cx5="http://schemas.microsoft.com/office/drawing/2016/5/11/chartex" xmlns:cx6="http://schemas.microsoft.com/office/drawing/2016/5/12/chartex" xmlns:cx7="http://schemas.microsoft.com/office/drawing/2016/5/13/chartex" xmlns:cx8="http://schemas.microsoft.com/office/drawing/2016/5/14/chartex" xmlns:mc="http://schemas.openxmlformats.org/markup-compatibility/2006" xmlns:aink="http://schemas.microsoft.com/office/drawing/2016/ink" xmlns:am3d="http://schemas.microsoft.com/office/drawing/2017/model3d" xmlns:o="urn:schemas-microsoft-com:office:office" xmlns:oel="http://schemas.microsoft.com/office/2019/extlst" xmlns:r="http://schemas.openxmlformats.org/officeDocument/2006/relationships" xmlns:m="http://schemas.openxmlformats.org/officeDocument/2006/math" xmlns:v="urn:schemas-microsoft-com:vml" xmlns:wp14="http://schemas.microsoft.com/office/word/2010/wordprocessingDrawing" xmlns:wp="http://schemas.openxmlformats.org/drawingml/2006/wordprocessingDrawing" xmlns:w10="urn:schemas-microsoft-com:office:word" xmlns:w="http://schemas.openxmlformats.org/wordprocessingml/2006/main" xmlns:w14="http://schemas.microsoft.com/office/word/2010/wordml" xmlns:w15="http://schemas.microsoft.com/office/word/2012/wordml" xmlns:w16cex="http://schemas.microsoft.com/office/word/2018/wordml/cex" xmlns:w16cid="http://schemas.microsoft.com/office/word/2016/wordml/cid" xmlns:w16="http://schemas.microsoft.com/office/word/2018/wordml" xmlns:w16du="http://schemas.microsoft.com/office/word/2023/wordml/word16du" xmlns:w16sdtdh="http://schemas.microsoft.com/office/word/2020/wordml/sdtdatahash" xmlns:w16se="http://schemas.microsoft.com/office/word/2015/wordml/symex" xmlns:wpg="http://schemas.microsoft.com/office/word/2010/wordprocessingGroup" xmlns:wpi="http://schemas.microsoft.com/office/word/2010/wordprocessingInk" xmlns:wne="http://schemas.microsoft.com/office/word/2006/wordml" xmlns:wps="http://schemas.microsoft.com/office/word/2010/wordprocessingShape" mc:Ignorable="w14 w15 w16se w16cid w16 w16cex w16sdtdh wp14">
   <w:endnote w:type="separator" w:id="-1">
     <w:p>
       <w:r>
@@ -2358,7 +2767,7 @@
 </file>
 
 <file path=word/footer1.xml><?xml version="1.0" encoding="utf-8"?>
-<w:ftr xmlns:wpc="http://schemas.microsoft.com/office/word/2010/wordprocessingCanvas" xmlns:cx="http://schemas.microsoft.com/office/drawing/2014/chartex" xmlns:cx1="http://schemas.microsoft.com/office/drawing/2015/9/8/chartex" xmlns:cx2="http://schemas.microsoft.com/office/drawing/2015/10/21/chartex" xmlns:cx3="http://schemas.microsoft.com/office/drawing/2016/5/9/chartex" xmlns:cx4="http://schemas.microsoft.com/office/drawing/2016/5/10/chartex" xmlns:cx5="http://schemas.microsoft.com/office/drawing/2016/5/11/chartex" xmlns:cx6="http://schemas.microsoft.com/office/drawing/2016/5/12/chartex" xmlns:cx7="http://schemas.microsoft.com/office/drawing/2016/5/13/chartex" xmlns:cx8="http://schemas.microsoft.com/office/drawing/2016/5/14/chartex" xmlns:mc="http://schemas.openxmlformats.org/markup-compatibility/2006" xmlns:aink="http://schemas.microsoft.com/office/drawing/2016/ink" xmlns:am3d="http://schemas.microsoft.com/office/drawing/2017/model3d" xmlns:o="urn:schemas-microsoft-com:office:office" xmlns:oel="http://schemas.microsoft.com/office/2019/extlst" xmlns:r="http://schemas.openxmlformats.org/officeDocument/2006/relationships" xmlns:m="http://schemas.openxmlformats.org/officeDocument/2006/math" xmlns:v="urn:schemas-microsoft-com:vml" xmlns:wp14="http://schemas.microsoft.com/office/word/2010/wordprocessingDrawing" xmlns:wp="http://schemas.openxmlformats.org/drawingml/2006/wordprocessingDrawing" xmlns:w10="urn:schemas-microsoft-com:office:word" xmlns:w="http://schemas.openxmlformats.org/wordprocessingml/2006/main" xmlns:w14="http://schemas.microsoft.com/office/word/2010/wordml" xmlns:w15="http://schemas.microsoft.com/office/word/2012/wordml" xmlns:w16cex="http://schemas.microsoft.com/office/word/2018/wordml/cex" xmlns:w16cid="http://schemas.microsoft.com/office/word/2016/wordml/cid" xmlns:w16="http://schemas.microsoft.com/office/word/2018/wordml" xmlns:w16sdtdh="http://schemas.microsoft.com/office/word/2020/wordml/sdtdatahash" xmlns:w16se="http://schemas.microsoft.com/office/word/2015/wordml/symex" xmlns:wpg="http://schemas.microsoft.com/office/word/2010/wordprocessingGroup" xmlns:wpi="http://schemas.microsoft.com/office/word/2010/wordprocessingInk" xmlns:wne="http://schemas.microsoft.com/office/word/2006/wordml" xmlns:wps="http://schemas.microsoft.com/office/word/2010/wordprocessingShape" mc:Ignorable="w14 w15 w16se w16cid w16 w16cex w16sdtdh wp14">
+<w:ftr xmlns:wpc="http://schemas.microsoft.com/office/word/2010/wordprocessingCanvas" xmlns:cx="http://schemas.microsoft.com/office/drawing/2014/chartex" xmlns:cx1="http://schemas.microsoft.com/office/drawing/2015/9/8/chartex" xmlns:cx2="http://schemas.microsoft.com/office/drawing/2015/10/21/chartex" xmlns:cx3="http://schemas.microsoft.com/office/drawing/2016/5/9/chartex" xmlns:cx4="http://schemas.microsoft.com/office/drawing/2016/5/10/chartex" xmlns:cx5="http://schemas.microsoft.com/office/drawing/2016/5/11/chartex" xmlns:cx6="http://schemas.microsoft.com/office/drawing/2016/5/12/chartex" xmlns:cx7="http://schemas.microsoft.com/office/drawing/2016/5/13/chartex" xmlns:cx8="http://schemas.microsoft.com/office/drawing/2016/5/14/chartex" xmlns:mc="http://schemas.openxmlformats.org/markup-compatibility/2006" xmlns:aink="http://schemas.microsoft.com/office/drawing/2016/ink" xmlns:am3d="http://schemas.microsoft.com/office/drawing/2017/model3d" xmlns:o="urn:schemas-microsoft-com:office:office" xmlns:oel="http://schemas.microsoft.com/office/2019/extlst" xmlns:r="http://schemas.openxmlformats.org/officeDocument/2006/relationships" xmlns:m="http://schemas.openxmlformats.org/officeDocument/2006/math" xmlns:v="urn:schemas-microsoft-com:vml" xmlns:wp14="http://schemas.microsoft.com/office/word/2010/wordprocessingDrawing" xmlns:wp="http://schemas.openxmlformats.org/drawingml/2006/wordprocessingDrawing" xmlns:w10="urn:schemas-microsoft-com:office:word" xmlns:w="http://schemas.openxmlformats.org/wordprocessingml/2006/main" xmlns:w14="http://schemas.microsoft.com/office/word/2010/wordml" xmlns:w15="http://schemas.microsoft.com/office/word/2012/wordml" xmlns:w16cex="http://schemas.microsoft.com/office/word/2018/wordml/cex" xmlns:w16cid="http://schemas.microsoft.com/office/word/2016/wordml/cid" xmlns:w16="http://schemas.microsoft.com/office/word/2018/wordml" xmlns:w16du="http://schemas.microsoft.com/office/word/2023/wordml/word16du" xmlns:w16sdtdh="http://schemas.microsoft.com/office/word/2020/wordml/sdtdatahash" xmlns:w16se="http://schemas.microsoft.com/office/word/2015/wordml/symex" xmlns:wpg="http://schemas.microsoft.com/office/word/2010/wordprocessingGroup" xmlns:wpi="http://schemas.microsoft.com/office/word/2010/wordprocessingInk" xmlns:wne="http://schemas.microsoft.com/office/word/2006/wordml" xmlns:wps="http://schemas.microsoft.com/office/word/2010/wordprocessingShape" mc:Ignorable="w14 w15 w16se w16cid w16 w16cex w16sdtdh wp14">
   <w:p>
     <w:pPr>
       <w:pStyle w:val="Textoindependiente"/>
@@ -2369,7 +2778,7 @@
       </w:rPr>
     </w:pPr>
     <w:r>
-      <w:pict>
+      <w:pict w14:anchorId="1145557B">
         <v:shapetype id="_x0000_t202" coordsize="21600,21600" o:spt="202" path="m,l,21600r21600,l21600,xe">
           <v:stroke joinstyle="miter"/>
           <v:path gradientshapeok="t" o:connecttype="rect"/>
@@ -2409,7 +2818,7 @@
 </file>
 
 <file path=word/footnotes.xml><?xml version="1.0" encoding="utf-8"?>
-<w:footnotes xmlns:wpc="http://schemas.microsoft.com/office/word/2010/wordprocessingCanvas" xmlns:cx="http://schemas.microsoft.com/office/drawing/2014/chartex" xmlns:cx1="http://schemas.microsoft.com/office/drawing/2015/9/8/chartex" xmlns:cx2="http://schemas.microsoft.com/office/drawing/2015/10/21/chartex" xmlns:cx3="http://schemas.microsoft.com/office/drawing/2016/5/9/chartex" xmlns:cx4="http://schemas.microsoft.com/office/drawing/2016/5/10/chartex" xmlns:cx5="http://schemas.microsoft.com/office/drawing/2016/5/11/chartex" xmlns:cx6="http://schemas.microsoft.com/office/drawing/2016/5/12/chartex" xmlns:cx7="http://schemas.microsoft.com/office/drawing/2016/5/13/chartex" xmlns:cx8="http://schemas.microsoft.com/office/drawing/2016/5/14/chartex" xmlns:mc="http://schemas.openxmlformats.org/markup-compatibility/2006" xmlns:aink="http://schemas.microsoft.com/office/drawing/2016/ink" xmlns:am3d="http://schemas.microsoft.com/office/drawing/2017/model3d" xmlns:o="urn:schemas-microsoft-com:office:office" xmlns:oel="http://schemas.microsoft.com/office/2019/extlst" xmlns:r="http://schemas.openxmlformats.org/officeDocument/2006/relationships" xmlns:m="http://schemas.openxmlformats.org/officeDocument/2006/math" xmlns:v="urn:schemas-microsoft-com:vml" xmlns:wp14="http://schemas.microsoft.com/office/word/2010/wordprocessingDrawing" xmlns:wp="http://schemas.openxmlformats.org/drawingml/2006/wordprocessingDrawing" xmlns:w10="urn:schemas-microsoft-com:office:word" xmlns:w="http://schemas.openxmlformats.org/wordprocessingml/2006/main" xmlns:w14="http://schemas.microsoft.com/office/word/2010/wordml" xmlns:w15="http://schemas.microsoft.com/office/word/2012/wordml" xmlns:w16cex="http://schemas.microsoft.com/office/word/2018/wordml/cex" xmlns:w16cid="http://schemas.microsoft.com/office/word/2016/wordml/cid" xmlns:w16="http://schemas.microsoft.com/office/word/2018/wordml" xmlns:w16sdtdh="http://schemas.microsoft.com/office/word/2020/wordml/sdtdatahash" xmlns:w16se="http://schemas.microsoft.com/office/word/2015/wordml/symex" xmlns:wpg="http://schemas.microsoft.com/office/word/2010/wordprocessingGroup" xmlns:wpi="http://schemas.microsoft.com/office/word/2010/wordprocessingInk" xmlns:wne="http://schemas.microsoft.com/office/word/2006/wordml" xmlns:wps="http://schemas.microsoft.com/office/word/2010/wordprocessingShape" mc:Ignorable="w14 w15 w16se w16cid w16 w16cex w16sdtdh wp14">
+<w:footnotes xmlns:wpc="http://schemas.microsoft.com/office/word/2010/wordprocessingCanvas" xmlns:cx="http://schemas.microsoft.com/office/drawing/2014/chartex" xmlns:cx1="http://schemas.microsoft.com/office/drawing/2015/9/8/chartex" xmlns:cx2="http://schemas.microsoft.com/office/drawing/2015/10/21/chartex" xmlns:cx3="http://schemas.microsoft.com/office/drawing/2016/5/9/chartex" xmlns:cx4="http://schemas.microsoft.com/office/drawing/2016/5/10/chartex" xmlns:cx5="http://schemas.microsoft.com/office/drawing/2016/5/11/chartex" xmlns:cx6="http://schemas.microsoft.com/office/drawing/2016/5/12/chartex" xmlns:cx7="http://schemas.microsoft.com/office/drawing/2016/5/13/chartex" xmlns:cx8="http://schemas.microsoft.com/office/drawing/2016/5/14/chartex" xmlns:mc="http://schemas.openxmlformats.org/markup-compatibility/2006" xmlns:aink="http://schemas.microsoft.com/office/drawing/2016/ink" xmlns:am3d="http://schemas.microsoft.com/office/drawing/2017/model3d" xmlns:o="urn:schemas-microsoft-com:office:office" xmlns:oel="http://schemas.microsoft.com/office/2019/extlst" xmlns:r="http://schemas.openxmlformats.org/officeDocument/2006/relationships" xmlns:m="http://schemas.openxmlformats.org/officeDocument/2006/math" xmlns:v="urn:schemas-microsoft-com:vml" xmlns:wp14="http://schemas.microsoft.com/office/word/2010/wordprocessingDrawing" xmlns:wp="http://schemas.openxmlformats.org/drawingml/2006/wordprocessingDrawing" xmlns:w10="urn:schemas-microsoft-com:office:word" xmlns:w="http://schemas.openxmlformats.org/wordprocessingml/2006/main" xmlns:w14="http://schemas.microsoft.com/office/word/2010/wordml" xmlns:w15="http://schemas.microsoft.com/office/word/2012/wordml" xmlns:w16cex="http://schemas.microsoft.com/office/word/2018/wordml/cex" xmlns:w16cid="http://schemas.microsoft.com/office/word/2016/wordml/cid" xmlns:w16="http://schemas.microsoft.com/office/word/2018/wordml" xmlns:w16du="http://schemas.microsoft.com/office/word/2023/wordml/word16du" xmlns:w16sdtdh="http://schemas.microsoft.com/office/word/2020/wordml/sdtdatahash" xmlns:w16se="http://schemas.microsoft.com/office/word/2015/wordml/symex" xmlns:wpg="http://schemas.microsoft.com/office/word/2010/wordprocessingGroup" xmlns:wpi="http://schemas.microsoft.com/office/word/2010/wordprocessingInk" xmlns:wne="http://schemas.microsoft.com/office/word/2006/wordml" xmlns:wps="http://schemas.microsoft.com/office/word/2010/wordprocessingShape" mc:Ignorable="w14 w15 w16se w16cid w16 w16cex w16sdtdh wp14">
   <w:footnote w:type="separator" w:id="-1">
     <w:p>
       <w:r>
@@ -2428,7 +2837,7 @@
 </file>
 
 <file path=word/header1.xml><?xml version="1.0" encoding="utf-8"?>
-<w:hdr xmlns:wpc="http://schemas.microsoft.com/office/word/2010/wordprocessingCanvas" xmlns:cx="http://schemas.microsoft.com/office/drawing/2014/chartex" xmlns:cx1="http://schemas.microsoft.com/office/drawing/2015/9/8/chartex" xmlns:cx2="http://schemas.microsoft.com/office/drawing/2015/10/21/chartex" xmlns:cx3="http://schemas.microsoft.com/office/drawing/2016/5/9/chartex" xmlns:cx4="http://schemas.microsoft.com/office/drawing/2016/5/10/chartex" xmlns:cx5="http://schemas.microsoft.com/office/drawing/2016/5/11/chartex" xmlns:cx6="http://schemas.microsoft.com/office/drawing/2016/5/12/chartex" xmlns:cx7="http://schemas.microsoft.com/office/drawing/2016/5/13/chartex" xmlns:cx8="http://schemas.microsoft.com/office/drawing/2016/5/14/chartex" xmlns:mc="http://schemas.openxmlformats.org/markup-compatibility/2006" xmlns:aink="http://schemas.microsoft.com/office/drawing/2016/ink" xmlns:am3d="http://schemas.microsoft.com/office/drawing/2017/model3d" xmlns:o="urn:schemas-microsoft-com:office:office" xmlns:oel="http://schemas.microsoft.com/office/2019/extlst" xmlns:r="http://schemas.openxmlformats.org/officeDocument/2006/relationships" xmlns:m="http://schemas.openxmlformats.org/officeDocument/2006/math" xmlns:v="urn:schemas-microsoft-com:vml" xmlns:wp14="http://schemas.microsoft.com/office/word/2010/wordprocessingDrawing" xmlns:wp="http://schemas.openxmlformats.org/drawingml/2006/wordprocessingDrawing" xmlns:w10="urn:schemas-microsoft-com:office:word" xmlns:w="http://schemas.openxmlformats.org/wordprocessingml/2006/main" xmlns:w14="http://schemas.microsoft.com/office/word/2010/wordml" xmlns:w15="http://schemas.microsoft.com/office/word/2012/wordml" xmlns:w16cex="http://schemas.microsoft.com/office/word/2018/wordml/cex" xmlns:w16cid="http://schemas.microsoft.com/office/word/2016/wordml/cid" xmlns:w16="http://schemas.microsoft.com/office/word/2018/wordml" xmlns:w16sdtdh="http://schemas.microsoft.com/office/word/2020/wordml/sdtdatahash" xmlns:w16se="http://schemas.microsoft.com/office/word/2015/wordml/symex" xmlns:wpg="http://schemas.microsoft.com/office/word/2010/wordprocessingGroup" xmlns:wpi="http://schemas.microsoft.com/office/word/2010/wordprocessingInk" xmlns:wne="http://schemas.microsoft.com/office/word/2006/wordml" xmlns:wps="http://schemas.microsoft.com/office/word/2010/wordprocessingShape" mc:Ignorable="w14 w15 w16se w16cid w16 w16cex w16sdtdh wp14">
+<w:hdr xmlns:wpc="http://schemas.microsoft.com/office/word/2010/wordprocessingCanvas" xmlns:cx="http://schemas.microsoft.com/office/drawing/2014/chartex" xmlns:cx1="http://schemas.microsoft.com/office/drawing/2015/9/8/chartex" xmlns:cx2="http://schemas.microsoft.com/office/drawing/2015/10/21/chartex" xmlns:cx3="http://schemas.microsoft.com/office/drawing/2016/5/9/chartex" xmlns:cx4="http://schemas.microsoft.com/office/drawing/2016/5/10/chartex" xmlns:cx5="http://schemas.microsoft.com/office/drawing/2016/5/11/chartex" xmlns:cx6="http://schemas.microsoft.com/office/drawing/2016/5/12/chartex" xmlns:cx7="http://schemas.microsoft.com/office/drawing/2016/5/13/chartex" xmlns:cx8="http://schemas.microsoft.com/office/drawing/2016/5/14/chartex" xmlns:mc="http://schemas.openxmlformats.org/markup-compatibility/2006" xmlns:aink="http://schemas.microsoft.com/office/drawing/2016/ink" xmlns:am3d="http://schemas.microsoft.com/office/drawing/2017/model3d" xmlns:o="urn:schemas-microsoft-com:office:office" xmlns:oel="http://schemas.microsoft.com/office/2019/extlst" xmlns:r="http://schemas.openxmlformats.org/officeDocument/2006/relationships" xmlns:m="http://schemas.openxmlformats.org/officeDocument/2006/math" xmlns:v="urn:schemas-microsoft-com:vml" xmlns:wp14="http://schemas.microsoft.com/office/word/2010/wordprocessingDrawing" xmlns:wp="http://schemas.openxmlformats.org/drawingml/2006/wordprocessingDrawing" xmlns:w10="urn:schemas-microsoft-com:office:word" xmlns:w="http://schemas.openxmlformats.org/wordprocessingml/2006/main" xmlns:w14="http://schemas.microsoft.com/office/word/2010/wordml" xmlns:w15="http://schemas.microsoft.com/office/word/2012/wordml" xmlns:w16cex="http://schemas.microsoft.com/office/word/2018/wordml/cex" xmlns:w16cid="http://schemas.microsoft.com/office/word/2016/wordml/cid" xmlns:w16="http://schemas.microsoft.com/office/word/2018/wordml" xmlns:w16du="http://schemas.microsoft.com/office/word/2023/wordml/word16du" xmlns:w16sdtdh="http://schemas.microsoft.com/office/word/2020/wordml/sdtdatahash" xmlns:w16se="http://schemas.microsoft.com/office/word/2015/wordml/symex" xmlns:wpg="http://schemas.microsoft.com/office/word/2010/wordprocessingGroup" xmlns:wpi="http://schemas.microsoft.com/office/word/2010/wordprocessingInk" xmlns:wne="http://schemas.microsoft.com/office/word/2006/wordml" xmlns:wps="http://schemas.microsoft.com/office/word/2010/wordprocessingShape" mc:Ignorable="w14 w15 w16se w16cid w16 w16cex w16sdtdh wp14">
   <w:p>
     <w:pPr>
       <w:pStyle w:val="Textoindependiente"/>
@@ -2443,7 +2852,7 @@
         <w:noProof/>
       </w:rPr>
       <w:drawing>
-        <wp:anchor distT="0" distB="0" distL="0" distR="0" simplePos="0" relativeHeight="251657216" behindDoc="1" locked="0" layoutInCell="1" allowOverlap="1">
+        <wp:anchor distT="0" distB="0" distL="0" distR="0" simplePos="0" relativeHeight="251657216" behindDoc="1" locked="0" layoutInCell="1" allowOverlap="1" wp14:anchorId="33FCE25D" wp14:editId="0784EB58">
           <wp:simplePos x="0" y="0"/>
           <wp:positionH relativeFrom="page">
             <wp:posOffset>819861</wp:posOffset>
@@ -2491,8 +2900,532 @@
 </file>
 
 <file path=word/numbering.xml><?xml version="1.0" encoding="utf-8"?>
-<w:numbering xmlns:wpc="http://schemas.microsoft.com/office/word/2010/wordprocessingCanvas" xmlns:cx="http://schemas.microsoft.com/office/drawing/2014/chartex" xmlns:cx1="http://schemas.microsoft.com/office/drawing/2015/9/8/chartex" xmlns:cx2="http://schemas.microsoft.com/office/drawing/2015/10/21/chartex" xmlns:cx3="http://schemas.microsoft.com/office/drawing/2016/5/9/chartex" xmlns:cx4="http://schemas.microsoft.com/office/drawing/2016/5/10/chartex" xmlns:cx5="http://schemas.microsoft.com/office/drawing/2016/5/11/chartex" xmlns:cx6="http://schemas.microsoft.com/office/drawing/2016/5/12/chartex" xmlns:cx7="http://schemas.microsoft.com/office/drawing/2016/5/13/chartex" xmlns:cx8="http://schemas.microsoft.com/office/drawing/2016/5/14/chartex" xmlns:mc="http://schemas.openxmlformats.org/markup-compatibility/2006" xmlns:aink="http://schemas.microsoft.com/office/drawing/2016/ink" xmlns:am3d="http://schemas.microsoft.com/office/drawing/2017/model3d" xmlns:o="urn:schemas-microsoft-com:office:office" xmlns:oel="http://schemas.microsoft.com/office/2019/extlst" xmlns:r="http://schemas.openxmlformats.org/officeDocument/2006/relationships" xmlns:m="http://schemas.openxmlformats.org/officeDocument/2006/math" xmlns:v="urn:schemas-microsoft-com:vml" xmlns:wp14="http://schemas.microsoft.com/office/word/2010/wordprocessingDrawing" xmlns:wp="http://schemas.openxmlformats.org/drawingml/2006/wordprocessingDrawing" xmlns:w10="urn:schemas-microsoft-com:office:word" xmlns:w="http://schemas.openxmlformats.org/wordprocessingml/2006/main" xmlns:w14="http://schemas.microsoft.com/office/word/2010/wordml" xmlns:w15="http://schemas.microsoft.com/office/word/2012/wordml" xmlns:w16cex="http://schemas.microsoft.com/office/word/2018/wordml/cex" xmlns:w16cid="http://schemas.microsoft.com/office/word/2016/wordml/cid" xmlns:w16="http://schemas.microsoft.com/office/word/2018/wordml" xmlns:w16sdtdh="http://schemas.microsoft.com/office/word/2020/wordml/sdtdatahash" xmlns:w16se="http://schemas.microsoft.com/office/word/2015/wordml/symex" xmlns:wpg="http://schemas.microsoft.com/office/word/2010/wordprocessingGroup" xmlns:wpi="http://schemas.microsoft.com/office/word/2010/wordprocessingInk" xmlns:wne="http://schemas.microsoft.com/office/word/2006/wordml" xmlns:wps="http://schemas.microsoft.com/office/word/2010/wordprocessingShape" mc:Ignorable="w14 w15 w16se w16cid w16 w16cex w16sdtdh wp14">
+<w:numbering xmlns:wpc="http://schemas.microsoft.com/office/word/2010/wordprocessingCanvas" xmlns:cx="http://schemas.microsoft.com/office/drawing/2014/chartex" xmlns:cx1="http://schemas.microsoft.com/office/drawing/2015/9/8/chartex" xmlns:cx2="http://schemas.microsoft.com/office/drawing/2015/10/21/chartex" xmlns:cx3="http://schemas.microsoft.com/office/drawing/2016/5/9/chartex" xmlns:cx4="http://schemas.microsoft.com/office/drawing/2016/5/10/chartex" xmlns:cx5="http://schemas.microsoft.com/office/drawing/2016/5/11/chartex" xmlns:cx6="http://schemas.microsoft.com/office/drawing/2016/5/12/chartex" xmlns:cx7="http://schemas.microsoft.com/office/drawing/2016/5/13/chartex" xmlns:cx8="http://schemas.microsoft.com/office/drawing/2016/5/14/chartex" xmlns:mc="http://schemas.openxmlformats.org/markup-compatibility/2006" xmlns:aink="http://schemas.microsoft.com/office/drawing/2016/ink" xmlns:am3d="http://schemas.microsoft.com/office/drawing/2017/model3d" xmlns:o="urn:schemas-microsoft-com:office:office" xmlns:oel="http://schemas.microsoft.com/office/2019/extlst" xmlns:r="http://schemas.openxmlformats.org/officeDocument/2006/relationships" xmlns:m="http://schemas.openxmlformats.org/officeDocument/2006/math" xmlns:v="urn:schemas-microsoft-com:vml" xmlns:wp14="http://schemas.microsoft.com/office/word/2010/wordprocessingDrawing" xmlns:wp="http://schemas.openxmlformats.org/drawingml/2006/wordprocessingDrawing" xmlns:w10="urn:schemas-microsoft-com:office:word" xmlns:w="http://schemas.openxmlformats.org/wordprocessingml/2006/main" xmlns:w14="http://schemas.microsoft.com/office/word/2010/wordml" xmlns:w15="http://schemas.microsoft.com/office/word/2012/wordml" xmlns:w16cex="http://schemas.microsoft.com/office/word/2018/wordml/cex" xmlns:w16cid="http://schemas.microsoft.com/office/word/2016/wordml/cid" xmlns:w16="http://schemas.microsoft.com/office/word/2018/wordml" xmlns:w16du="http://schemas.microsoft.com/office/word/2023/wordml/word16du" xmlns:w16sdtdh="http://schemas.microsoft.com/office/word/2020/wordml/sdtdatahash" xmlns:w16se="http://schemas.microsoft.com/office/word/2015/wordml/symex" xmlns:wpg="http://schemas.microsoft.com/office/word/2010/wordprocessingGroup" xmlns:wpi="http://schemas.microsoft.com/office/word/2010/wordprocessingInk" xmlns:wne="http://schemas.microsoft.com/office/word/2006/wordml" xmlns:wps="http://schemas.microsoft.com/office/word/2010/wordprocessingShape" mc:Ignorable="w14 w15 w16se w16cid w16 w16cex w16sdtdh wp14">
   <w:abstractNum w:abstractNumId="0" w15:restartNumberingAfterBreak="0">
+    <w:nsid w:val="072D7702"/>
+    <w:multiLevelType w:val="multilevel"/>
+    <w:tmpl w:val="9D52E888"/>
+    <w:lvl w:ilvl="0">
+      <w:start w:val="1"/>
+      <w:numFmt w:val="bullet"/>
+      <w:lvlText w:val=""/>
+      <w:lvlJc w:val="left"/>
+      <w:pPr>
+        <w:tabs>
+          <w:tab w:val="num" w:pos="720"/>
+        </w:tabs>
+        <w:ind w:left="720" w:hanging="360"/>
+      </w:pPr>
+      <w:rPr>
+        <w:rFonts w:ascii="Symbol" w:hAnsi="Symbol" w:hint="default"/>
+        <w:sz w:val="20"/>
+      </w:rPr>
+    </w:lvl>
+    <w:lvl w:ilvl="1" w:tentative="1">
+      <w:start w:val="1"/>
+      <w:numFmt w:val="bullet"/>
+      <w:lvlText w:val=""/>
+      <w:lvlJc w:val="left"/>
+      <w:pPr>
+        <w:tabs>
+          <w:tab w:val="num" w:pos="1440"/>
+        </w:tabs>
+        <w:ind w:left="1440" w:hanging="360"/>
+      </w:pPr>
+      <w:rPr>
+        <w:rFonts w:ascii="Symbol" w:hAnsi="Symbol" w:hint="default"/>
+        <w:sz w:val="20"/>
+      </w:rPr>
+    </w:lvl>
+    <w:lvl w:ilvl="2" w:tentative="1">
+      <w:start w:val="1"/>
+      <w:numFmt w:val="bullet"/>
+      <w:lvlText w:val=""/>
+      <w:lvlJc w:val="left"/>
+      <w:pPr>
+        <w:tabs>
+          <w:tab w:val="num" w:pos="2160"/>
+        </w:tabs>
+        <w:ind w:left="2160" w:hanging="360"/>
+      </w:pPr>
+      <w:rPr>
+        <w:rFonts w:ascii="Symbol" w:hAnsi="Symbol" w:hint="default"/>
+        <w:sz w:val="20"/>
+      </w:rPr>
+    </w:lvl>
+    <w:lvl w:ilvl="3" w:tentative="1">
+      <w:start w:val="1"/>
+      <w:numFmt w:val="bullet"/>
+      <w:lvlText w:val=""/>
+      <w:lvlJc w:val="left"/>
+      <w:pPr>
+        <w:tabs>
+          <w:tab w:val="num" w:pos="2880"/>
+        </w:tabs>
+        <w:ind w:left="2880" w:hanging="360"/>
+      </w:pPr>
+      <w:rPr>
+        <w:rFonts w:ascii="Symbol" w:hAnsi="Symbol" w:hint="default"/>
+        <w:sz w:val="20"/>
+      </w:rPr>
+    </w:lvl>
+    <w:lvl w:ilvl="4" w:tentative="1">
+      <w:start w:val="1"/>
+      <w:numFmt w:val="bullet"/>
+      <w:lvlText w:val=""/>
+      <w:lvlJc w:val="left"/>
+      <w:pPr>
+        <w:tabs>
+          <w:tab w:val="num" w:pos="3600"/>
+        </w:tabs>
+        <w:ind w:left="3600" w:hanging="360"/>
+      </w:pPr>
+      <w:rPr>
+        <w:rFonts w:ascii="Symbol" w:hAnsi="Symbol" w:hint="default"/>
+        <w:sz w:val="20"/>
+      </w:rPr>
+    </w:lvl>
+    <w:lvl w:ilvl="5" w:tentative="1">
+      <w:start w:val="1"/>
+      <w:numFmt w:val="bullet"/>
+      <w:lvlText w:val=""/>
+      <w:lvlJc w:val="left"/>
+      <w:pPr>
+        <w:tabs>
+          <w:tab w:val="num" w:pos="4320"/>
+        </w:tabs>
+        <w:ind w:left="4320" w:hanging="360"/>
+      </w:pPr>
+      <w:rPr>
+        <w:rFonts w:ascii="Symbol" w:hAnsi="Symbol" w:hint="default"/>
+        <w:sz w:val="20"/>
+      </w:rPr>
+    </w:lvl>
+    <w:lvl w:ilvl="6" w:tentative="1">
+      <w:start w:val="1"/>
+      <w:numFmt w:val="bullet"/>
+      <w:lvlText w:val=""/>
+      <w:lvlJc w:val="left"/>
+      <w:pPr>
+        <w:tabs>
+          <w:tab w:val="num" w:pos="5040"/>
+        </w:tabs>
+        <w:ind w:left="5040" w:hanging="360"/>
+      </w:pPr>
+      <w:rPr>
+        <w:rFonts w:ascii="Symbol" w:hAnsi="Symbol" w:hint="default"/>
+        <w:sz w:val="20"/>
+      </w:rPr>
+    </w:lvl>
+    <w:lvl w:ilvl="7" w:tentative="1">
+      <w:start w:val="1"/>
+      <w:numFmt w:val="bullet"/>
+      <w:lvlText w:val=""/>
+      <w:lvlJc w:val="left"/>
+      <w:pPr>
+        <w:tabs>
+          <w:tab w:val="num" w:pos="5760"/>
+        </w:tabs>
+        <w:ind w:left="5760" w:hanging="360"/>
+      </w:pPr>
+      <w:rPr>
+        <w:rFonts w:ascii="Symbol" w:hAnsi="Symbol" w:hint="default"/>
+        <w:sz w:val="20"/>
+      </w:rPr>
+    </w:lvl>
+    <w:lvl w:ilvl="8" w:tentative="1">
+      <w:start w:val="1"/>
+      <w:numFmt w:val="bullet"/>
+      <w:lvlText w:val=""/>
+      <w:lvlJc w:val="left"/>
+      <w:pPr>
+        <w:tabs>
+          <w:tab w:val="num" w:pos="6480"/>
+        </w:tabs>
+        <w:ind w:left="6480" w:hanging="360"/>
+      </w:pPr>
+      <w:rPr>
+        <w:rFonts w:ascii="Symbol" w:hAnsi="Symbol" w:hint="default"/>
+        <w:sz w:val="20"/>
+      </w:rPr>
+    </w:lvl>
+  </w:abstractNum>
+  <w:abstractNum w:abstractNumId="1" w15:restartNumberingAfterBreak="0">
+    <w:nsid w:val="0F891F5F"/>
+    <w:multiLevelType w:val="multilevel"/>
+    <w:tmpl w:val="8A3A43DA"/>
+    <w:lvl w:ilvl="0">
+      <w:start w:val="1"/>
+      <w:numFmt w:val="bullet"/>
+      <w:lvlText w:val=""/>
+      <w:lvlJc w:val="left"/>
+      <w:pPr>
+        <w:tabs>
+          <w:tab w:val="num" w:pos="720"/>
+        </w:tabs>
+        <w:ind w:left="720" w:hanging="360"/>
+      </w:pPr>
+      <w:rPr>
+        <w:rFonts w:ascii="Symbol" w:hAnsi="Symbol" w:hint="default"/>
+        <w:sz w:val="20"/>
+      </w:rPr>
+    </w:lvl>
+    <w:lvl w:ilvl="1" w:tentative="1">
+      <w:start w:val="1"/>
+      <w:numFmt w:val="bullet"/>
+      <w:lvlText w:val=""/>
+      <w:lvlJc w:val="left"/>
+      <w:pPr>
+        <w:tabs>
+          <w:tab w:val="num" w:pos="1440"/>
+        </w:tabs>
+        <w:ind w:left="1440" w:hanging="360"/>
+      </w:pPr>
+      <w:rPr>
+        <w:rFonts w:ascii="Symbol" w:hAnsi="Symbol" w:hint="default"/>
+        <w:sz w:val="20"/>
+      </w:rPr>
+    </w:lvl>
+    <w:lvl w:ilvl="2" w:tentative="1">
+      <w:start w:val="1"/>
+      <w:numFmt w:val="bullet"/>
+      <w:lvlText w:val=""/>
+      <w:lvlJc w:val="left"/>
+      <w:pPr>
+        <w:tabs>
+          <w:tab w:val="num" w:pos="2160"/>
+        </w:tabs>
+        <w:ind w:left="2160" w:hanging="360"/>
+      </w:pPr>
+      <w:rPr>
+        <w:rFonts w:ascii="Symbol" w:hAnsi="Symbol" w:hint="default"/>
+        <w:sz w:val="20"/>
+      </w:rPr>
+    </w:lvl>
+    <w:lvl w:ilvl="3" w:tentative="1">
+      <w:start w:val="1"/>
+      <w:numFmt w:val="bullet"/>
+      <w:lvlText w:val=""/>
+      <w:lvlJc w:val="left"/>
+      <w:pPr>
+        <w:tabs>
+          <w:tab w:val="num" w:pos="2880"/>
+        </w:tabs>
+        <w:ind w:left="2880" w:hanging="360"/>
+      </w:pPr>
+      <w:rPr>
+        <w:rFonts w:ascii="Symbol" w:hAnsi="Symbol" w:hint="default"/>
+        <w:sz w:val="20"/>
+      </w:rPr>
+    </w:lvl>
+    <w:lvl w:ilvl="4" w:tentative="1">
+      <w:start w:val="1"/>
+      <w:numFmt w:val="bullet"/>
+      <w:lvlText w:val=""/>
+      <w:lvlJc w:val="left"/>
+      <w:pPr>
+        <w:tabs>
+          <w:tab w:val="num" w:pos="3600"/>
+        </w:tabs>
+        <w:ind w:left="3600" w:hanging="360"/>
+      </w:pPr>
+      <w:rPr>
+        <w:rFonts w:ascii="Symbol" w:hAnsi="Symbol" w:hint="default"/>
+        <w:sz w:val="20"/>
+      </w:rPr>
+    </w:lvl>
+    <w:lvl w:ilvl="5" w:tentative="1">
+      <w:start w:val="1"/>
+      <w:numFmt w:val="bullet"/>
+      <w:lvlText w:val=""/>
+      <w:lvlJc w:val="left"/>
+      <w:pPr>
+        <w:tabs>
+          <w:tab w:val="num" w:pos="4320"/>
+        </w:tabs>
+        <w:ind w:left="4320" w:hanging="360"/>
+      </w:pPr>
+      <w:rPr>
+        <w:rFonts w:ascii="Symbol" w:hAnsi="Symbol" w:hint="default"/>
+        <w:sz w:val="20"/>
+      </w:rPr>
+    </w:lvl>
+    <w:lvl w:ilvl="6" w:tentative="1">
+      <w:start w:val="1"/>
+      <w:numFmt w:val="bullet"/>
+      <w:lvlText w:val=""/>
+      <w:lvlJc w:val="left"/>
+      <w:pPr>
+        <w:tabs>
+          <w:tab w:val="num" w:pos="5040"/>
+        </w:tabs>
+        <w:ind w:left="5040" w:hanging="360"/>
+      </w:pPr>
+      <w:rPr>
+        <w:rFonts w:ascii="Symbol" w:hAnsi="Symbol" w:hint="default"/>
+        <w:sz w:val="20"/>
+      </w:rPr>
+    </w:lvl>
+    <w:lvl w:ilvl="7" w:tentative="1">
+      <w:start w:val="1"/>
+      <w:numFmt w:val="bullet"/>
+      <w:lvlText w:val=""/>
+      <w:lvlJc w:val="left"/>
+      <w:pPr>
+        <w:tabs>
+          <w:tab w:val="num" w:pos="5760"/>
+        </w:tabs>
+        <w:ind w:left="5760" w:hanging="360"/>
+      </w:pPr>
+      <w:rPr>
+        <w:rFonts w:ascii="Symbol" w:hAnsi="Symbol" w:hint="default"/>
+        <w:sz w:val="20"/>
+      </w:rPr>
+    </w:lvl>
+    <w:lvl w:ilvl="8" w:tentative="1">
+      <w:start w:val="1"/>
+      <w:numFmt w:val="bullet"/>
+      <w:lvlText w:val=""/>
+      <w:lvlJc w:val="left"/>
+      <w:pPr>
+        <w:tabs>
+          <w:tab w:val="num" w:pos="6480"/>
+        </w:tabs>
+        <w:ind w:left="6480" w:hanging="360"/>
+      </w:pPr>
+      <w:rPr>
+        <w:rFonts w:ascii="Symbol" w:hAnsi="Symbol" w:hint="default"/>
+        <w:sz w:val="20"/>
+      </w:rPr>
+    </w:lvl>
+  </w:abstractNum>
+  <w:abstractNum w:abstractNumId="2" w15:restartNumberingAfterBreak="0">
+    <w:nsid w:val="0FE503B3"/>
+    <w:multiLevelType w:val="multilevel"/>
+    <w:tmpl w:val="5314BCE0"/>
+    <w:lvl w:ilvl="0">
+      <w:start w:val="2"/>
+      <w:numFmt w:val="decimal"/>
+      <w:lvlText w:val="%1."/>
+      <w:lvlJc w:val="left"/>
+      <w:pPr>
+        <w:tabs>
+          <w:tab w:val="num" w:pos="720"/>
+        </w:tabs>
+        <w:ind w:left="720" w:hanging="360"/>
+      </w:pPr>
+    </w:lvl>
+    <w:lvl w:ilvl="1" w:tentative="1">
+      <w:start w:val="1"/>
+      <w:numFmt w:val="decimal"/>
+      <w:lvlText w:val="%2."/>
+      <w:lvlJc w:val="left"/>
+      <w:pPr>
+        <w:tabs>
+          <w:tab w:val="num" w:pos="1440"/>
+        </w:tabs>
+        <w:ind w:left="1440" w:hanging="360"/>
+      </w:pPr>
+    </w:lvl>
+    <w:lvl w:ilvl="2" w:tentative="1">
+      <w:start w:val="1"/>
+      <w:numFmt w:val="decimal"/>
+      <w:lvlText w:val="%3."/>
+      <w:lvlJc w:val="left"/>
+      <w:pPr>
+        <w:tabs>
+          <w:tab w:val="num" w:pos="2160"/>
+        </w:tabs>
+        <w:ind w:left="2160" w:hanging="360"/>
+      </w:pPr>
+    </w:lvl>
+    <w:lvl w:ilvl="3" w:tentative="1">
+      <w:start w:val="1"/>
+      <w:numFmt w:val="decimal"/>
+      <w:lvlText w:val="%4."/>
+      <w:lvlJc w:val="left"/>
+      <w:pPr>
+        <w:tabs>
+          <w:tab w:val="num" w:pos="2880"/>
+        </w:tabs>
+        <w:ind w:left="2880" w:hanging="360"/>
+      </w:pPr>
+    </w:lvl>
+    <w:lvl w:ilvl="4" w:tentative="1">
+      <w:start w:val="1"/>
+      <w:numFmt w:val="decimal"/>
+      <w:lvlText w:val="%5."/>
+      <w:lvlJc w:val="left"/>
+      <w:pPr>
+        <w:tabs>
+          <w:tab w:val="num" w:pos="3600"/>
+        </w:tabs>
+        <w:ind w:left="3600" w:hanging="360"/>
+      </w:pPr>
+    </w:lvl>
+    <w:lvl w:ilvl="5" w:tentative="1">
+      <w:start w:val="1"/>
+      <w:numFmt w:val="decimal"/>
+      <w:lvlText w:val="%6."/>
+      <w:lvlJc w:val="left"/>
+      <w:pPr>
+        <w:tabs>
+          <w:tab w:val="num" w:pos="4320"/>
+        </w:tabs>
+        <w:ind w:left="4320" w:hanging="360"/>
+      </w:pPr>
+    </w:lvl>
+    <w:lvl w:ilvl="6" w:tentative="1">
+      <w:start w:val="1"/>
+      <w:numFmt w:val="decimal"/>
+      <w:lvlText w:val="%7."/>
+      <w:lvlJc w:val="left"/>
+      <w:pPr>
+        <w:tabs>
+          <w:tab w:val="num" w:pos="5040"/>
+        </w:tabs>
+        <w:ind w:left="5040" w:hanging="360"/>
+      </w:pPr>
+    </w:lvl>
+    <w:lvl w:ilvl="7" w:tentative="1">
+      <w:start w:val="1"/>
+      <w:numFmt w:val="decimal"/>
+      <w:lvlText w:val="%8."/>
+      <w:lvlJc w:val="left"/>
+      <w:pPr>
+        <w:tabs>
+          <w:tab w:val="num" w:pos="5760"/>
+        </w:tabs>
+        <w:ind w:left="5760" w:hanging="360"/>
+      </w:pPr>
+    </w:lvl>
+    <w:lvl w:ilvl="8" w:tentative="1">
+      <w:start w:val="1"/>
+      <w:numFmt w:val="decimal"/>
+      <w:lvlText w:val="%9."/>
+      <w:lvlJc w:val="left"/>
+      <w:pPr>
+        <w:tabs>
+          <w:tab w:val="num" w:pos="6480"/>
+        </w:tabs>
+        <w:ind w:left="6480" w:hanging="360"/>
+      </w:pPr>
+    </w:lvl>
+  </w:abstractNum>
+  <w:abstractNum w:abstractNumId="3" w15:restartNumberingAfterBreak="0">
+    <w:nsid w:val="10012DA0"/>
+    <w:multiLevelType w:val="multilevel"/>
+    <w:tmpl w:val="25D857C2"/>
+    <w:lvl w:ilvl="0">
+      <w:start w:val="4"/>
+      <w:numFmt w:val="decimal"/>
+      <w:lvlText w:val="%1."/>
+      <w:lvlJc w:val="left"/>
+      <w:pPr>
+        <w:tabs>
+          <w:tab w:val="num" w:pos="720"/>
+        </w:tabs>
+        <w:ind w:left="720" w:hanging="360"/>
+      </w:pPr>
+    </w:lvl>
+    <w:lvl w:ilvl="1" w:tentative="1">
+      <w:start w:val="1"/>
+      <w:numFmt w:val="decimal"/>
+      <w:lvlText w:val="%2."/>
+      <w:lvlJc w:val="left"/>
+      <w:pPr>
+        <w:tabs>
+          <w:tab w:val="num" w:pos="1440"/>
+        </w:tabs>
+        <w:ind w:left="1440" w:hanging="360"/>
+      </w:pPr>
+    </w:lvl>
+    <w:lvl w:ilvl="2" w:tentative="1">
+      <w:start w:val="1"/>
+      <w:numFmt w:val="decimal"/>
+      <w:lvlText w:val="%3."/>
+      <w:lvlJc w:val="left"/>
+      <w:pPr>
+        <w:tabs>
+          <w:tab w:val="num" w:pos="2160"/>
+        </w:tabs>
+        <w:ind w:left="2160" w:hanging="360"/>
+      </w:pPr>
+    </w:lvl>
+    <w:lvl w:ilvl="3" w:tentative="1">
+      <w:start w:val="1"/>
+      <w:numFmt w:val="decimal"/>
+      <w:lvlText w:val="%4."/>
+      <w:lvlJc w:val="left"/>
+      <w:pPr>
+        <w:tabs>
+          <w:tab w:val="num" w:pos="2880"/>
+        </w:tabs>
+        <w:ind w:left="2880" w:hanging="360"/>
+      </w:pPr>
+    </w:lvl>
+    <w:lvl w:ilvl="4" w:tentative="1">
+      <w:start w:val="1"/>
+      <w:numFmt w:val="decimal"/>
+      <w:lvlText w:val="%5."/>
+      <w:lvlJc w:val="left"/>
+      <w:pPr>
+        <w:tabs>
+          <w:tab w:val="num" w:pos="3600"/>
+        </w:tabs>
+        <w:ind w:left="3600" w:hanging="360"/>
+      </w:pPr>
+    </w:lvl>
+    <w:lvl w:ilvl="5" w:tentative="1">
+      <w:start w:val="1"/>
+      <w:numFmt w:val="decimal"/>
+      <w:lvlText w:val="%6."/>
+      <w:lvlJc w:val="left"/>
+      <w:pPr>
+        <w:tabs>
+          <w:tab w:val="num" w:pos="4320"/>
+        </w:tabs>
+        <w:ind w:left="4320" w:hanging="360"/>
+      </w:pPr>
+    </w:lvl>
+    <w:lvl w:ilvl="6" w:tentative="1">
+      <w:start w:val="1"/>
+      <w:numFmt w:val="decimal"/>
+      <w:lvlText w:val="%7."/>
+      <w:lvlJc w:val="left"/>
+      <w:pPr>
+        <w:tabs>
+          <w:tab w:val="num" w:pos="5040"/>
+        </w:tabs>
+        <w:ind w:left="5040" w:hanging="360"/>
+      </w:pPr>
+    </w:lvl>
+    <w:lvl w:ilvl="7" w:tentative="1">
+      <w:start w:val="1"/>
+      <w:numFmt w:val="decimal"/>
+      <w:lvlText w:val="%8."/>
+      <w:lvlJc w:val="left"/>
+      <w:pPr>
+        <w:tabs>
+          <w:tab w:val="num" w:pos="5760"/>
+        </w:tabs>
+        <w:ind w:left="5760" w:hanging="360"/>
+      </w:pPr>
+    </w:lvl>
+    <w:lvl w:ilvl="8" w:tentative="1">
+      <w:start w:val="1"/>
+      <w:numFmt w:val="decimal"/>
+      <w:lvlText w:val="%9."/>
+      <w:lvlJc w:val="left"/>
+      <w:pPr>
+        <w:tabs>
+          <w:tab w:val="num" w:pos="6480"/>
+        </w:tabs>
+        <w:ind w:left="6480" w:hanging="360"/>
+      </w:pPr>
+    </w:lvl>
+  </w:abstractNum>
+  <w:abstractNum w:abstractNumId="4" w15:restartNumberingAfterBreak="0">
     <w:nsid w:val="170C692A"/>
     <w:multiLevelType w:val="hybridMultilevel"/>
     <w:tmpl w:val="9A8EDCA4"/>
@@ -2605,7 +3538,120 @@
       </w:rPr>
     </w:lvl>
   </w:abstractNum>
-  <w:abstractNum w:abstractNumId="1" w15:restartNumberingAfterBreak="0">
+  <w:abstractNum w:abstractNumId="5" w15:restartNumberingAfterBreak="0">
+    <w:nsid w:val="26885F72"/>
+    <w:multiLevelType w:val="multilevel"/>
+    <w:tmpl w:val="BF9A1440"/>
+    <w:lvl w:ilvl="0">
+      <w:start w:val="1"/>
+      <w:numFmt w:val="decimal"/>
+      <w:lvlText w:val="%1."/>
+      <w:lvlJc w:val="left"/>
+      <w:pPr>
+        <w:tabs>
+          <w:tab w:val="num" w:pos="720"/>
+        </w:tabs>
+        <w:ind w:left="720" w:hanging="360"/>
+      </w:pPr>
+    </w:lvl>
+    <w:lvl w:ilvl="1" w:tentative="1">
+      <w:start w:val="1"/>
+      <w:numFmt w:val="decimal"/>
+      <w:lvlText w:val="%2."/>
+      <w:lvlJc w:val="left"/>
+      <w:pPr>
+        <w:tabs>
+          <w:tab w:val="num" w:pos="1440"/>
+        </w:tabs>
+        <w:ind w:left="1440" w:hanging="360"/>
+      </w:pPr>
+    </w:lvl>
+    <w:lvl w:ilvl="2" w:tentative="1">
+      <w:start w:val="1"/>
+      <w:numFmt w:val="decimal"/>
+      <w:lvlText w:val="%3."/>
+      <w:lvlJc w:val="left"/>
+      <w:pPr>
+        <w:tabs>
+          <w:tab w:val="num" w:pos="2160"/>
+        </w:tabs>
+        <w:ind w:left="2160" w:hanging="360"/>
+      </w:pPr>
+    </w:lvl>
+    <w:lvl w:ilvl="3" w:tentative="1">
+      <w:start w:val="1"/>
+      <w:numFmt w:val="decimal"/>
+      <w:lvlText w:val="%4."/>
+      <w:lvlJc w:val="left"/>
+      <w:pPr>
+        <w:tabs>
+          <w:tab w:val="num" w:pos="2880"/>
+        </w:tabs>
+        <w:ind w:left="2880" w:hanging="360"/>
+      </w:pPr>
+    </w:lvl>
+    <w:lvl w:ilvl="4" w:tentative="1">
+      <w:start w:val="1"/>
+      <w:numFmt w:val="decimal"/>
+      <w:lvlText w:val="%5."/>
+      <w:lvlJc w:val="left"/>
+      <w:pPr>
+        <w:tabs>
+          <w:tab w:val="num" w:pos="3600"/>
+        </w:tabs>
+        <w:ind w:left="3600" w:hanging="360"/>
+      </w:pPr>
+    </w:lvl>
+    <w:lvl w:ilvl="5" w:tentative="1">
+      <w:start w:val="1"/>
+      <w:numFmt w:val="decimal"/>
+      <w:lvlText w:val="%6."/>
+      <w:lvlJc w:val="left"/>
+      <w:pPr>
+        <w:tabs>
+          <w:tab w:val="num" w:pos="4320"/>
+        </w:tabs>
+        <w:ind w:left="4320" w:hanging="360"/>
+      </w:pPr>
+    </w:lvl>
+    <w:lvl w:ilvl="6" w:tentative="1">
+      <w:start w:val="1"/>
+      <w:numFmt w:val="decimal"/>
+      <w:lvlText w:val="%7."/>
+      <w:lvlJc w:val="left"/>
+      <w:pPr>
+        <w:tabs>
+          <w:tab w:val="num" w:pos="5040"/>
+        </w:tabs>
+        <w:ind w:left="5040" w:hanging="360"/>
+      </w:pPr>
+    </w:lvl>
+    <w:lvl w:ilvl="7" w:tentative="1">
+      <w:start w:val="1"/>
+      <w:numFmt w:val="decimal"/>
+      <w:lvlText w:val="%8."/>
+      <w:lvlJc w:val="left"/>
+      <w:pPr>
+        <w:tabs>
+          <w:tab w:val="num" w:pos="5760"/>
+        </w:tabs>
+        <w:ind w:left="5760" w:hanging="360"/>
+      </w:pPr>
+    </w:lvl>
+    <w:lvl w:ilvl="8" w:tentative="1">
+      <w:start w:val="1"/>
+      <w:numFmt w:val="decimal"/>
+      <w:lvlText w:val="%9."/>
+      <w:lvlJc w:val="left"/>
+      <w:pPr>
+        <w:tabs>
+          <w:tab w:val="num" w:pos="6480"/>
+        </w:tabs>
+        <w:ind w:left="6480" w:hanging="360"/>
+      </w:pPr>
+    </w:lvl>
+  </w:abstractNum>
+  <w:abstractNum w:abstractNumId="6" w15:restartNumberingAfterBreak="0">
     <w:nsid w:val="2E506C76"/>
     <w:multiLevelType w:val="multilevel"/>
     <w:tmpl w:val="6F4C2832"/>
@@ -2734,7 +3780,156 @@
       </w:rPr>
     </w:lvl>
   </w:abstractNum>
-  <w:abstractNum w:abstractNumId="2" w15:restartNumberingAfterBreak="0">
+  <w:abstractNum w:abstractNumId="7" w15:restartNumberingAfterBreak="0">
+    <w:nsid w:val="2EDF5C60"/>
+    <w:multiLevelType w:val="multilevel"/>
+    <w:tmpl w:val="4D148A9E"/>
+    <w:lvl w:ilvl="0">
+      <w:start w:val="1"/>
+      <w:numFmt w:val="bullet"/>
+      <w:lvlText w:val=""/>
+      <w:lvlJc w:val="left"/>
+      <w:pPr>
+        <w:tabs>
+          <w:tab w:val="num" w:pos="720"/>
+        </w:tabs>
+        <w:ind w:left="720" w:hanging="360"/>
+      </w:pPr>
+      <w:rPr>
+        <w:rFonts w:ascii="Symbol" w:hAnsi="Symbol" w:hint="default"/>
+        <w:sz w:val="20"/>
+      </w:rPr>
+    </w:lvl>
+    <w:lvl w:ilvl="1" w:tentative="1">
+      <w:start w:val="1"/>
+      <w:numFmt w:val="bullet"/>
+      <w:lvlText w:val=""/>
+      <w:lvlJc w:val="left"/>
+      <w:pPr>
+        <w:tabs>
+          <w:tab w:val="num" w:pos="1440"/>
+        </w:tabs>
+        <w:ind w:left="1440" w:hanging="360"/>
+      </w:pPr>
+      <w:rPr>
+        <w:rFonts w:ascii="Symbol" w:hAnsi="Symbol" w:hint="default"/>
+        <w:sz w:val="20"/>
+      </w:rPr>
+    </w:lvl>
+    <w:lvl w:ilvl="2" w:tentative="1">
+      <w:start w:val="1"/>
+      <w:numFmt w:val="bullet"/>
+      <w:lvlText w:val=""/>
+      <w:lvlJc w:val="left"/>
+      <w:pPr>
+        <w:tabs>
+          <w:tab w:val="num" w:pos="2160"/>
+        </w:tabs>
+        <w:ind w:left="2160" w:hanging="360"/>
+      </w:pPr>
+      <w:rPr>
+        <w:rFonts w:ascii="Symbol" w:hAnsi="Symbol" w:hint="default"/>
+        <w:sz w:val="20"/>
+      </w:rPr>
+    </w:lvl>
+    <w:lvl w:ilvl="3" w:tentative="1">
+      <w:start w:val="1"/>
+      <w:numFmt w:val="bullet"/>
+      <w:lvlText w:val=""/>
+      <w:lvlJc w:val="left"/>
+      <w:pPr>
+        <w:tabs>
+          <w:tab w:val="num" w:pos="2880"/>
+        </w:tabs>
+        <w:ind w:left="2880" w:hanging="360"/>
+      </w:pPr>
+      <w:rPr>
+        <w:rFonts w:ascii="Symbol" w:hAnsi="Symbol" w:hint="default"/>
+        <w:sz w:val="20"/>
+      </w:rPr>
+    </w:lvl>
+    <w:lvl w:ilvl="4" w:tentative="1">
+      <w:start w:val="1"/>
+      <w:numFmt w:val="bullet"/>
+      <w:lvlText w:val=""/>
+      <w:lvlJc w:val="left"/>
+      <w:pPr>
+        <w:tabs>
+          <w:tab w:val="num" w:pos="3600"/>
+        </w:tabs>
+        <w:ind w:left="3600" w:hanging="360"/>
+      </w:pPr>
+      <w:rPr>
+        <w:rFonts w:ascii="Symbol" w:hAnsi="Symbol" w:hint="default"/>
+        <w:sz w:val="20"/>
+      </w:rPr>
+    </w:lvl>
+    <w:lvl w:ilvl="5" w:tentative="1">
+      <w:start w:val="1"/>
+      <w:numFmt w:val="bullet"/>
+      <w:lvlText w:val=""/>
+      <w:lvlJc w:val="left"/>
+      <w:pPr>
+        <w:tabs>
+          <w:tab w:val="num" w:pos="4320"/>
+        </w:tabs>
+        <w:ind w:left="4320" w:hanging="360"/>
+      </w:pPr>
+      <w:rPr>
+        <w:rFonts w:ascii="Symbol" w:hAnsi="Symbol" w:hint="default"/>
+        <w:sz w:val="20"/>
+      </w:rPr>
+    </w:lvl>
+    <w:lvl w:ilvl="6" w:tentative="1">
+      <w:start w:val="1"/>
+      <w:numFmt w:val="bullet"/>
+      <w:lvlText w:val=""/>
+      <w:lvlJc w:val="left"/>
+      <w:pPr>
+        <w:tabs>
+          <w:tab w:val="num" w:pos="5040"/>
+        </w:tabs>
+        <w:ind w:left="5040" w:hanging="360"/>
+      </w:pPr>
+      <w:rPr>
+        <w:rFonts w:ascii="Symbol" w:hAnsi="Symbol" w:hint="default"/>
+        <w:sz w:val="20"/>
+      </w:rPr>
+    </w:lvl>
+    <w:lvl w:ilvl="7" w:tentative="1">
+      <w:start w:val="1"/>
+      <w:numFmt w:val="bullet"/>
+      <w:lvlText w:val=""/>
+      <w:lvlJc w:val="left"/>
+      <w:pPr>
+        <w:tabs>
+          <w:tab w:val="num" w:pos="5760"/>
+        </w:tabs>
+        <w:ind w:left="5760" w:hanging="360"/>
+      </w:pPr>
+      <w:rPr>
+        <w:rFonts w:ascii="Symbol" w:hAnsi="Symbol" w:hint="default"/>
+        <w:sz w:val="20"/>
+      </w:rPr>
+    </w:lvl>
+    <w:lvl w:ilvl="8" w:tentative="1">
+      <w:start w:val="1"/>
+      <w:numFmt w:val="bullet"/>
+      <w:lvlText w:val=""/>
+      <w:lvlJc w:val="left"/>
+      <w:pPr>
+        <w:tabs>
+          <w:tab w:val="num" w:pos="6480"/>
+        </w:tabs>
+        <w:ind w:left="6480" w:hanging="360"/>
+      </w:pPr>
+      <w:rPr>
+        <w:rFonts w:ascii="Symbol" w:hAnsi="Symbol" w:hint="default"/>
+        <w:sz w:val="20"/>
+      </w:rPr>
+    </w:lvl>
+  </w:abstractNum>
+  <w:abstractNum w:abstractNumId="8" w15:restartNumberingAfterBreak="0">
     <w:nsid w:val="3A866D6E"/>
     <w:multiLevelType w:val="multilevel"/>
     <w:tmpl w:val="66A08F48"/>
@@ -2744,7 +3939,7 @@
       <w:lvlText w:val="%1."/>
       <w:lvlJc w:val="left"/>
       <w:pPr>
-        <w:ind w:left="461" w:hanging="361"/>
+        <w:ind w:left="361" w:hanging="361"/>
         <w:jc w:val="left"/>
       </w:pPr>
       <w:rPr>
@@ -2863,13 +4058,567 @@
       </w:rPr>
     </w:lvl>
   </w:abstractNum>
+  <w:abstractNum w:abstractNumId="9" w15:restartNumberingAfterBreak="0">
+    <w:nsid w:val="625D5A2D"/>
+    <w:multiLevelType w:val="multilevel"/>
+    <w:tmpl w:val="96D040DC"/>
+    <w:lvl w:ilvl="0">
+      <w:start w:val="5"/>
+      <w:numFmt w:val="decimal"/>
+      <w:lvlText w:val="%1."/>
+      <w:lvlJc w:val="left"/>
+      <w:pPr>
+        <w:tabs>
+          <w:tab w:val="num" w:pos="720"/>
+        </w:tabs>
+        <w:ind w:left="720" w:hanging="360"/>
+      </w:pPr>
+    </w:lvl>
+    <w:lvl w:ilvl="1" w:tentative="1">
+      <w:start w:val="1"/>
+      <w:numFmt w:val="decimal"/>
+      <w:lvlText w:val="%2."/>
+      <w:lvlJc w:val="left"/>
+      <w:pPr>
+        <w:tabs>
+          <w:tab w:val="num" w:pos="1440"/>
+        </w:tabs>
+        <w:ind w:left="1440" w:hanging="360"/>
+      </w:pPr>
+    </w:lvl>
+    <w:lvl w:ilvl="2" w:tentative="1">
+      <w:start w:val="1"/>
+      <w:numFmt w:val="decimal"/>
+      <w:lvlText w:val="%3."/>
+      <w:lvlJc w:val="left"/>
+      <w:pPr>
+        <w:tabs>
+          <w:tab w:val="num" w:pos="2160"/>
+        </w:tabs>
+        <w:ind w:left="2160" w:hanging="360"/>
+      </w:pPr>
+    </w:lvl>
+    <w:lvl w:ilvl="3" w:tentative="1">
+      <w:start w:val="1"/>
+      <w:numFmt w:val="decimal"/>
+      <w:lvlText w:val="%4."/>
+      <w:lvlJc w:val="left"/>
+      <w:pPr>
+        <w:tabs>
+          <w:tab w:val="num" w:pos="2880"/>
+        </w:tabs>
+        <w:ind w:left="2880" w:hanging="360"/>
+      </w:pPr>
+    </w:lvl>
+    <w:lvl w:ilvl="4" w:tentative="1">
+      <w:start w:val="1"/>
+      <w:numFmt w:val="decimal"/>
+      <w:lvlText w:val="%5."/>
+      <w:lvlJc w:val="left"/>
+      <w:pPr>
+        <w:tabs>
+          <w:tab w:val="num" w:pos="3600"/>
+        </w:tabs>
+        <w:ind w:left="3600" w:hanging="360"/>
+      </w:pPr>
+    </w:lvl>
+    <w:lvl w:ilvl="5" w:tentative="1">
+      <w:start w:val="1"/>
+      <w:numFmt w:val="decimal"/>
+      <w:lvlText w:val="%6."/>
+      <w:lvlJc w:val="left"/>
+      <w:pPr>
+        <w:tabs>
+          <w:tab w:val="num" w:pos="4320"/>
+        </w:tabs>
+        <w:ind w:left="4320" w:hanging="360"/>
+      </w:pPr>
+    </w:lvl>
+    <w:lvl w:ilvl="6" w:tentative="1">
+      <w:start w:val="1"/>
+      <w:numFmt w:val="decimal"/>
+      <w:lvlText w:val="%7."/>
+      <w:lvlJc w:val="left"/>
+      <w:pPr>
+        <w:tabs>
+          <w:tab w:val="num" w:pos="5040"/>
+        </w:tabs>
+        <w:ind w:left="5040" w:hanging="360"/>
+      </w:pPr>
+    </w:lvl>
+    <w:lvl w:ilvl="7" w:tentative="1">
+      <w:start w:val="1"/>
+      <w:numFmt w:val="decimal"/>
+      <w:lvlText w:val="%8."/>
+      <w:lvlJc w:val="left"/>
+      <w:pPr>
+        <w:tabs>
+          <w:tab w:val="num" w:pos="5760"/>
+        </w:tabs>
+        <w:ind w:left="5760" w:hanging="360"/>
+      </w:pPr>
+    </w:lvl>
+    <w:lvl w:ilvl="8" w:tentative="1">
+      <w:start w:val="1"/>
+      <w:numFmt w:val="decimal"/>
+      <w:lvlText w:val="%9."/>
+      <w:lvlJc w:val="left"/>
+      <w:pPr>
+        <w:tabs>
+          <w:tab w:val="num" w:pos="6480"/>
+        </w:tabs>
+        <w:ind w:left="6480" w:hanging="360"/>
+      </w:pPr>
+    </w:lvl>
+  </w:abstractNum>
+  <w:abstractNum w:abstractNumId="10" w15:restartNumberingAfterBreak="0">
+    <w:nsid w:val="682E67AD"/>
+    <w:multiLevelType w:val="multilevel"/>
+    <w:tmpl w:val="4950177A"/>
+    <w:lvl w:ilvl="0">
+      <w:start w:val="1"/>
+      <w:numFmt w:val="bullet"/>
+      <w:lvlText w:val=""/>
+      <w:lvlJc w:val="left"/>
+      <w:pPr>
+        <w:tabs>
+          <w:tab w:val="num" w:pos="720"/>
+        </w:tabs>
+        <w:ind w:left="720" w:hanging="360"/>
+      </w:pPr>
+      <w:rPr>
+        <w:rFonts w:ascii="Symbol" w:hAnsi="Symbol" w:hint="default"/>
+        <w:sz w:val="20"/>
+      </w:rPr>
+    </w:lvl>
+    <w:lvl w:ilvl="1" w:tentative="1">
+      <w:start w:val="1"/>
+      <w:numFmt w:val="bullet"/>
+      <w:lvlText w:val=""/>
+      <w:lvlJc w:val="left"/>
+      <w:pPr>
+        <w:tabs>
+          <w:tab w:val="num" w:pos="1440"/>
+        </w:tabs>
+        <w:ind w:left="1440" w:hanging="360"/>
+      </w:pPr>
+      <w:rPr>
+        <w:rFonts w:ascii="Symbol" w:hAnsi="Symbol" w:hint="default"/>
+        <w:sz w:val="20"/>
+      </w:rPr>
+    </w:lvl>
+    <w:lvl w:ilvl="2" w:tentative="1">
+      <w:start w:val="1"/>
+      <w:numFmt w:val="bullet"/>
+      <w:lvlText w:val=""/>
+      <w:lvlJc w:val="left"/>
+      <w:pPr>
+        <w:tabs>
+          <w:tab w:val="num" w:pos="2160"/>
+        </w:tabs>
+        <w:ind w:left="2160" w:hanging="360"/>
+      </w:pPr>
+      <w:rPr>
+        <w:rFonts w:ascii="Symbol" w:hAnsi="Symbol" w:hint="default"/>
+        <w:sz w:val="20"/>
+      </w:rPr>
+    </w:lvl>
+    <w:lvl w:ilvl="3" w:tentative="1">
+      <w:start w:val="1"/>
+      <w:numFmt w:val="bullet"/>
+      <w:lvlText w:val=""/>
+      <w:lvlJc w:val="left"/>
+      <w:pPr>
+        <w:tabs>
+          <w:tab w:val="num" w:pos="2880"/>
+        </w:tabs>
+        <w:ind w:left="2880" w:hanging="360"/>
+      </w:pPr>
+      <w:rPr>
+        <w:rFonts w:ascii="Symbol" w:hAnsi="Symbol" w:hint="default"/>
+        <w:sz w:val="20"/>
+      </w:rPr>
+    </w:lvl>
+    <w:lvl w:ilvl="4" w:tentative="1">
+      <w:start w:val="1"/>
+      <w:numFmt w:val="bullet"/>
+      <w:lvlText w:val=""/>
+      <w:lvlJc w:val="left"/>
+      <w:pPr>
+        <w:tabs>
+          <w:tab w:val="num" w:pos="3600"/>
+        </w:tabs>
+        <w:ind w:left="3600" w:hanging="360"/>
+      </w:pPr>
+      <w:rPr>
+        <w:rFonts w:ascii="Symbol" w:hAnsi="Symbol" w:hint="default"/>
+        <w:sz w:val="20"/>
+      </w:rPr>
+    </w:lvl>
+    <w:lvl w:ilvl="5" w:tentative="1">
+      <w:start w:val="1"/>
+      <w:numFmt w:val="bullet"/>
+      <w:lvlText w:val=""/>
+      <w:lvlJc w:val="left"/>
+      <w:pPr>
+        <w:tabs>
+          <w:tab w:val="num" w:pos="4320"/>
+        </w:tabs>
+        <w:ind w:left="4320" w:hanging="360"/>
+      </w:pPr>
+      <w:rPr>
+        <w:rFonts w:ascii="Symbol" w:hAnsi="Symbol" w:hint="default"/>
+        <w:sz w:val="20"/>
+      </w:rPr>
+    </w:lvl>
+    <w:lvl w:ilvl="6" w:tentative="1">
+      <w:start w:val="1"/>
+      <w:numFmt w:val="bullet"/>
+      <w:lvlText w:val=""/>
+      <w:lvlJc w:val="left"/>
+      <w:pPr>
+        <w:tabs>
+          <w:tab w:val="num" w:pos="5040"/>
+        </w:tabs>
+        <w:ind w:left="5040" w:hanging="360"/>
+      </w:pPr>
+      <w:rPr>
+        <w:rFonts w:ascii="Symbol" w:hAnsi="Symbol" w:hint="default"/>
+        <w:sz w:val="20"/>
+      </w:rPr>
+    </w:lvl>
+    <w:lvl w:ilvl="7" w:tentative="1">
+      <w:start w:val="1"/>
+      <w:numFmt w:val="bullet"/>
+      <w:lvlText w:val=""/>
+      <w:lvlJc w:val="left"/>
+      <w:pPr>
+        <w:tabs>
+          <w:tab w:val="num" w:pos="5760"/>
+        </w:tabs>
+        <w:ind w:left="5760" w:hanging="360"/>
+      </w:pPr>
+      <w:rPr>
+        <w:rFonts w:ascii="Symbol" w:hAnsi="Symbol" w:hint="default"/>
+        <w:sz w:val="20"/>
+      </w:rPr>
+    </w:lvl>
+    <w:lvl w:ilvl="8" w:tentative="1">
+      <w:start w:val="1"/>
+      <w:numFmt w:val="bullet"/>
+      <w:lvlText w:val=""/>
+      <w:lvlJc w:val="left"/>
+      <w:pPr>
+        <w:tabs>
+          <w:tab w:val="num" w:pos="6480"/>
+        </w:tabs>
+        <w:ind w:left="6480" w:hanging="360"/>
+      </w:pPr>
+      <w:rPr>
+        <w:rFonts w:ascii="Symbol" w:hAnsi="Symbol" w:hint="default"/>
+        <w:sz w:val="20"/>
+      </w:rPr>
+    </w:lvl>
+  </w:abstractNum>
+  <w:abstractNum w:abstractNumId="11" w15:restartNumberingAfterBreak="0">
+    <w:nsid w:val="6DDF55FC"/>
+    <w:multiLevelType w:val="multilevel"/>
+    <w:tmpl w:val="D3EE0AF6"/>
+    <w:lvl w:ilvl="0">
+      <w:start w:val="3"/>
+      <w:numFmt w:val="decimal"/>
+      <w:lvlText w:val="%1."/>
+      <w:lvlJc w:val="left"/>
+      <w:pPr>
+        <w:tabs>
+          <w:tab w:val="num" w:pos="720"/>
+        </w:tabs>
+        <w:ind w:left="720" w:hanging="360"/>
+      </w:pPr>
+    </w:lvl>
+    <w:lvl w:ilvl="1" w:tentative="1">
+      <w:start w:val="1"/>
+      <w:numFmt w:val="decimal"/>
+      <w:lvlText w:val="%2."/>
+      <w:lvlJc w:val="left"/>
+      <w:pPr>
+        <w:tabs>
+          <w:tab w:val="num" w:pos="1440"/>
+        </w:tabs>
+        <w:ind w:left="1440" w:hanging="360"/>
+      </w:pPr>
+    </w:lvl>
+    <w:lvl w:ilvl="2" w:tentative="1">
+      <w:start w:val="1"/>
+      <w:numFmt w:val="decimal"/>
+      <w:lvlText w:val="%3."/>
+      <w:lvlJc w:val="left"/>
+      <w:pPr>
+        <w:tabs>
+          <w:tab w:val="num" w:pos="2160"/>
+        </w:tabs>
+        <w:ind w:left="2160" w:hanging="360"/>
+      </w:pPr>
+    </w:lvl>
+    <w:lvl w:ilvl="3" w:tentative="1">
+      <w:start w:val="1"/>
+      <w:numFmt w:val="decimal"/>
+      <w:lvlText w:val="%4."/>
+      <w:lvlJc w:val="left"/>
+      <w:pPr>
+        <w:tabs>
+          <w:tab w:val="num" w:pos="2880"/>
+        </w:tabs>
+        <w:ind w:left="2880" w:hanging="360"/>
+      </w:pPr>
+    </w:lvl>
+    <w:lvl w:ilvl="4" w:tentative="1">
+      <w:start w:val="1"/>
+      <w:numFmt w:val="decimal"/>
+      <w:lvlText w:val="%5."/>
+      <w:lvlJc w:val="left"/>
+      <w:pPr>
+        <w:tabs>
+          <w:tab w:val="num" w:pos="3600"/>
+        </w:tabs>
+        <w:ind w:left="3600" w:hanging="360"/>
+      </w:pPr>
+    </w:lvl>
+    <w:lvl w:ilvl="5" w:tentative="1">
+      <w:start w:val="1"/>
+      <w:numFmt w:val="decimal"/>
+      <w:lvlText w:val="%6."/>
+      <w:lvlJc w:val="left"/>
+      <w:pPr>
+        <w:tabs>
+          <w:tab w:val="num" w:pos="4320"/>
+        </w:tabs>
+        <w:ind w:left="4320" w:hanging="360"/>
+      </w:pPr>
+    </w:lvl>
+    <w:lvl w:ilvl="6" w:tentative="1">
+      <w:start w:val="1"/>
+      <w:numFmt w:val="decimal"/>
+      <w:lvlText w:val="%7."/>
+      <w:lvlJc w:val="left"/>
+      <w:pPr>
+        <w:tabs>
+          <w:tab w:val="num" w:pos="5040"/>
+        </w:tabs>
+        <w:ind w:left="5040" w:hanging="360"/>
+      </w:pPr>
+    </w:lvl>
+    <w:lvl w:ilvl="7" w:tentative="1">
+      <w:start w:val="1"/>
+      <w:numFmt w:val="decimal"/>
+      <w:lvlText w:val="%8."/>
+      <w:lvlJc w:val="left"/>
+      <w:pPr>
+        <w:tabs>
+          <w:tab w:val="num" w:pos="5760"/>
+        </w:tabs>
+        <w:ind w:left="5760" w:hanging="360"/>
+      </w:pPr>
+    </w:lvl>
+    <w:lvl w:ilvl="8" w:tentative="1">
+      <w:start w:val="1"/>
+      <w:numFmt w:val="decimal"/>
+      <w:lvlText w:val="%9."/>
+      <w:lvlJc w:val="left"/>
+      <w:pPr>
+        <w:tabs>
+          <w:tab w:val="num" w:pos="6480"/>
+        </w:tabs>
+        <w:ind w:left="6480" w:hanging="360"/>
+      </w:pPr>
+    </w:lvl>
+  </w:abstractNum>
+  <w:abstractNum w:abstractNumId="12" w15:restartNumberingAfterBreak="0">
+    <w:nsid w:val="75E06EB0"/>
+    <w:multiLevelType w:val="multilevel"/>
+    <w:tmpl w:val="3DF8C9A0"/>
+    <w:lvl w:ilvl="0">
+      <w:start w:val="1"/>
+      <w:numFmt w:val="bullet"/>
+      <w:lvlText w:val=""/>
+      <w:lvlJc w:val="left"/>
+      <w:pPr>
+        <w:tabs>
+          <w:tab w:val="num" w:pos="720"/>
+        </w:tabs>
+        <w:ind w:left="720" w:hanging="360"/>
+      </w:pPr>
+      <w:rPr>
+        <w:rFonts w:ascii="Symbol" w:hAnsi="Symbol" w:hint="default"/>
+        <w:sz w:val="20"/>
+      </w:rPr>
+    </w:lvl>
+    <w:lvl w:ilvl="1" w:tentative="1">
+      <w:start w:val="1"/>
+      <w:numFmt w:val="bullet"/>
+      <w:lvlText w:val=""/>
+      <w:lvlJc w:val="left"/>
+      <w:pPr>
+        <w:tabs>
+          <w:tab w:val="num" w:pos="1440"/>
+        </w:tabs>
+        <w:ind w:left="1440" w:hanging="360"/>
+      </w:pPr>
+      <w:rPr>
+        <w:rFonts w:ascii="Symbol" w:hAnsi="Symbol" w:hint="default"/>
+        <w:sz w:val="20"/>
+      </w:rPr>
+    </w:lvl>
+    <w:lvl w:ilvl="2" w:tentative="1">
+      <w:start w:val="1"/>
+      <w:numFmt w:val="bullet"/>
+      <w:lvlText w:val=""/>
+      <w:lvlJc w:val="left"/>
+      <w:pPr>
+        <w:tabs>
+          <w:tab w:val="num" w:pos="2160"/>
+        </w:tabs>
+        <w:ind w:left="2160" w:hanging="360"/>
+      </w:pPr>
+      <w:rPr>
+        <w:rFonts w:ascii="Symbol" w:hAnsi="Symbol" w:hint="default"/>
+        <w:sz w:val="20"/>
+      </w:rPr>
+    </w:lvl>
+    <w:lvl w:ilvl="3" w:tentative="1">
+      <w:start w:val="1"/>
+      <w:numFmt w:val="bullet"/>
+      <w:lvlText w:val=""/>
+      <w:lvlJc w:val="left"/>
+      <w:pPr>
+        <w:tabs>
+          <w:tab w:val="num" w:pos="2880"/>
+        </w:tabs>
+        <w:ind w:left="2880" w:hanging="360"/>
+      </w:pPr>
+      <w:rPr>
+        <w:rFonts w:ascii="Symbol" w:hAnsi="Symbol" w:hint="default"/>
+        <w:sz w:val="20"/>
+      </w:rPr>
+    </w:lvl>
+    <w:lvl w:ilvl="4" w:tentative="1">
+      <w:start w:val="1"/>
+      <w:numFmt w:val="bullet"/>
+      <w:lvlText w:val=""/>
+      <w:lvlJc w:val="left"/>
+      <w:pPr>
+        <w:tabs>
+          <w:tab w:val="num" w:pos="3600"/>
+        </w:tabs>
+        <w:ind w:left="3600" w:hanging="360"/>
+      </w:pPr>
+      <w:rPr>
+        <w:rFonts w:ascii="Symbol" w:hAnsi="Symbol" w:hint="default"/>
+        <w:sz w:val="20"/>
+      </w:rPr>
+    </w:lvl>
+    <w:lvl w:ilvl="5" w:tentative="1">
+      <w:start w:val="1"/>
+      <w:numFmt w:val="bullet"/>
+      <w:lvlText w:val=""/>
+      <w:lvlJc w:val="left"/>
+      <w:pPr>
+        <w:tabs>
+          <w:tab w:val="num" w:pos="4320"/>
+        </w:tabs>
+        <w:ind w:left="4320" w:hanging="360"/>
+      </w:pPr>
+      <w:rPr>
+        <w:rFonts w:ascii="Symbol" w:hAnsi="Symbol" w:hint="default"/>
+        <w:sz w:val="20"/>
+      </w:rPr>
+    </w:lvl>
+    <w:lvl w:ilvl="6" w:tentative="1">
+      <w:start w:val="1"/>
+      <w:numFmt w:val="bullet"/>
+      <w:lvlText w:val=""/>
+      <w:lvlJc w:val="left"/>
+      <w:pPr>
+        <w:tabs>
+          <w:tab w:val="num" w:pos="5040"/>
+        </w:tabs>
+        <w:ind w:left="5040" w:hanging="360"/>
+      </w:pPr>
+      <w:rPr>
+        <w:rFonts w:ascii="Symbol" w:hAnsi="Symbol" w:hint="default"/>
+        <w:sz w:val="20"/>
+      </w:rPr>
+    </w:lvl>
+    <w:lvl w:ilvl="7" w:tentative="1">
+      <w:start w:val="1"/>
+      <w:numFmt w:val="bullet"/>
+      <w:lvlText w:val=""/>
+      <w:lvlJc w:val="left"/>
+      <w:pPr>
+        <w:tabs>
+          <w:tab w:val="num" w:pos="5760"/>
+        </w:tabs>
+        <w:ind w:left="5760" w:hanging="360"/>
+      </w:pPr>
+      <w:rPr>
+        <w:rFonts w:ascii="Symbol" w:hAnsi="Symbol" w:hint="default"/>
+        <w:sz w:val="20"/>
+      </w:rPr>
+    </w:lvl>
+    <w:lvl w:ilvl="8" w:tentative="1">
+      <w:start w:val="1"/>
+      <w:numFmt w:val="bullet"/>
+      <w:lvlText w:val=""/>
+      <w:lvlJc w:val="left"/>
+      <w:pPr>
+        <w:tabs>
+          <w:tab w:val="num" w:pos="6480"/>
+        </w:tabs>
+        <w:ind w:left="6480" w:hanging="360"/>
+      </w:pPr>
+      <w:rPr>
+        <w:rFonts w:ascii="Symbol" w:hAnsi="Symbol" w:hint="default"/>
+        <w:sz w:val="20"/>
+      </w:rPr>
+    </w:lvl>
+  </w:abstractNum>
   <w:num w:numId="1" w16cid:durableId="1042292972">
+    <w:abstractNumId w:val="8"/>
+  </w:num>
+  <w:num w:numId="2" w16cid:durableId="27997572">
+    <w:abstractNumId w:val="6"/>
+  </w:num>
+  <w:num w:numId="3" w16cid:durableId="505487128">
+    <w:abstractNumId w:val="4"/>
+  </w:num>
+  <w:num w:numId="4" w16cid:durableId="1706633514">
+    <w:abstractNumId w:val="5"/>
+  </w:num>
+  <w:num w:numId="5" w16cid:durableId="2037660804">
+    <w:abstractNumId w:val="7"/>
+  </w:num>
+  <w:num w:numId="6" w16cid:durableId="1728913957">
     <w:abstractNumId w:val="2"/>
   </w:num>
-  <w:num w:numId="2" w16cid:durableId="27997572">
+  <w:num w:numId="7" w16cid:durableId="761611473">
+    <w:abstractNumId w:val="10"/>
+  </w:num>
+  <w:num w:numId="8" w16cid:durableId="1179854580">
+    <w:abstractNumId w:val="11"/>
+  </w:num>
+  <w:num w:numId="9" w16cid:durableId="417556945">
     <w:abstractNumId w:val="1"/>
   </w:num>
-  <w:num w:numId="3" w16cid:durableId="505487128">
+  <w:num w:numId="10" w16cid:durableId="1100104112">
+    <w:abstractNumId w:val="3"/>
+  </w:num>
+  <w:num w:numId="11" w16cid:durableId="1212882637">
+    <w:abstractNumId w:val="12"/>
+  </w:num>
+  <w:num w:numId="12" w16cid:durableId="1178929910">
+    <w:abstractNumId w:val="9"/>
+  </w:num>
+  <w:num w:numId="13" w16cid:durableId="612171841">
     <w:abstractNumId w:val="0"/>
   </w:num>
 </w:numbering>

</xml_diff>

<commit_message>
[MOD] Pequeñas en documento (docx) y haciendo las vistas responsive (Tarifas) 07/05/2023
</commit_message>
<xml_diff>
--- a/Memoria_Rodrigo_Lopez_Sanchez.docx
+++ b/Memoria_Rodrigo_Lopez_Sanchez.docx
@@ -1725,19 +1725,7 @@
         <w:rPr>
           <w:szCs w:val="12"/>
         </w:rPr>
-        <w:t xml:space="preserve">: </w:t>
-      </w:r>
-      <w:r>
-        <w:rPr>
-          <w:szCs w:val="12"/>
-        </w:rPr>
-        <w:t>A</w:t>
-      </w:r>
-      <w:r>
-        <w:rPr>
-          <w:szCs w:val="12"/>
-        </w:rPr>
-        <w:t>umentar el alcance del gimnasio, generando ingresos a través de membresías y servicios en línea.</w:t>
+        <w:t>: Aumentar el alcance del gimnasio, generando ingresos a través de membresías y servicios en línea.</w:t>
       </w:r>
     </w:p>
     <w:p>
@@ -1898,13 +1886,25 @@
         <w:rPr>
           <w:szCs w:val="12"/>
         </w:rPr>
-        <w:t xml:space="preserve">s con </w:t>
-      </w:r>
-      <w:r>
-        <w:rPr>
-          <w:szCs w:val="12"/>
-        </w:rPr>
-        <w:t xml:space="preserve"> marketing.</w:t>
+        <w:t xml:space="preserve">s </w:t>
+      </w:r>
+      <w:r>
+        <w:rPr>
+          <w:szCs w:val="12"/>
+        </w:rPr>
+        <w:t xml:space="preserve">con </w:t>
+      </w:r>
+      <w:r>
+        <w:rPr>
+          <w:szCs w:val="12"/>
+        </w:rPr>
+        <w:t>marketing</w:t>
+      </w:r>
+      <w:r>
+        <w:rPr>
+          <w:szCs w:val="12"/>
+        </w:rPr>
+        <w:t>.</w:t>
       </w:r>
     </w:p>
     <w:p>

</xml_diff>

<commit_message>
[MOD] Cambios en vistas Inscripcion, Login, Tarifas, Header, Principal(scroll arreglado), y cambios en memoria
</commit_message>
<xml_diff>
--- a/Memoria_Rodrigo_Lopez_Sanchez.docx
+++ b/Memoria_Rodrigo_Lopez_Sanchez.docx
@@ -1210,133 +1210,81 @@
     </w:p>
     <w:p>
       <w:pPr>
-        <w:rPr>
-          <w:sz w:val="40"/>
-        </w:rPr>
-      </w:pPr>
-      <w:r>
-        <w:rPr>
-          <w:sz w:val="40"/>
-        </w:rPr>
+        <w:spacing w:line="276" w:lineRule="auto"/>
+        <w:ind w:left="567" w:right="567"/>
+        <w:jc w:val="both"/>
+      </w:pPr>
+      <w:r>
         <w:t>La aplicación</w:t>
       </w:r>
       <w:r>
-        <w:rPr>
-          <w:sz w:val="40"/>
-        </w:rPr>
         <w:t xml:space="preserve"> web “DREAMGYM” es una aplicación creada </w:t>
       </w:r>
       <w:r>
-        <w:rPr>
-          <w:sz w:val="40"/>
-        </w:rPr>
         <w:t>para poder</w:t>
       </w:r>
       <w:r>
-        <w:rPr>
-          <w:sz w:val="40"/>
-        </w:rPr>
         <w:t xml:space="preserve"> informatizar la inscripción a un gimnasio, dado que hoy en </w:t>
       </w:r>
       <w:r>
-        <w:rPr>
-          <w:sz w:val="40"/>
-        </w:rPr>
         <w:t>día muchos</w:t>
       </w:r>
       <w:r>
-        <w:rPr>
-          <w:sz w:val="40"/>
-        </w:rPr>
         <w:t xml:space="preserve"> gimnasios no ofrecen inscribirse en los mismos a </w:t>
       </w:r>
       <w:r>
-        <w:rPr>
-          <w:sz w:val="40"/>
-        </w:rPr>
         <w:t>través de</w:t>
       </w:r>
       <w:r>
-        <w:rPr>
-          <w:sz w:val="40"/>
-        </w:rPr>
         <w:t xml:space="preserve"> internet, y</w:t>
       </w:r>
       <w:r>
-        <w:rPr>
-          <w:sz w:val="40"/>
-        </w:rPr>
         <w:t>/o</w:t>
       </w:r>
       <w:r>
-        <w:rPr>
-          <w:sz w:val="40"/>
-        </w:rPr>
         <w:t>, peor aún, no</w:t>
       </w:r>
       <w:r>
-        <w:rPr>
-          <w:sz w:val="40"/>
-        </w:rPr>
         <w:t xml:space="preserve"> ofrecer contenido fotográfico</w:t>
       </w:r>
       <w:r>
-        <w:rPr>
-          <w:sz w:val="40"/>
-        </w:rPr>
         <w:t xml:space="preserve"> </w:t>
       </w:r>
       <w:r>
-        <w:rPr>
-          <w:sz w:val="40"/>
-        </w:rPr>
         <w:t>para así mostrar</w:t>
       </w:r>
       <w:r>
-        <w:rPr>
-          <w:sz w:val="40"/>
-        </w:rPr>
         <w:t xml:space="preserve"> como es el gimnasio ni los servicios que ofrece el mismo.</w:t>
       </w:r>
     </w:p>
     <w:p>
       <w:pPr>
-        <w:rPr>
-          <w:sz w:val="40"/>
-        </w:rPr>
-      </w:pPr>
-    </w:p>
-    <w:p>
-      <w:pPr>
-        <w:rPr>
-          <w:sz w:val="40"/>
-        </w:rPr>
-      </w:pPr>
-      <w:r>
-        <w:rPr>
-          <w:sz w:val="40"/>
-        </w:rPr>
+        <w:spacing w:line="276" w:lineRule="auto"/>
+        <w:jc w:val="both"/>
+      </w:pPr>
+    </w:p>
+    <w:p>
+      <w:pPr>
+        <w:spacing w:line="276" w:lineRule="auto"/>
+        <w:jc w:val="both"/>
+      </w:pPr>
+      <w:r>
         <w:t>U</w:t>
       </w:r>
       <w:r>
-        <w:rPr>
-          <w:sz w:val="40"/>
-        </w:rPr>
         <w:t>na aplicación web como DREAMGYM puede renovar la imagen de un gimnasio en su totalidad y atraer a más clientes gracias a un aspecto profesional y competente con el resto de gimnasios.</w:t>
       </w:r>
     </w:p>
     <w:p>
       <w:pPr>
-        <w:rPr>
-          <w:sz w:val="40"/>
-        </w:rPr>
-      </w:pPr>
-    </w:p>
-    <w:p>
-      <w:pPr>
-        <w:rPr>
-          <w:sz w:val="40"/>
-        </w:rPr>
+        <w:spacing w:line="276" w:lineRule="auto"/>
+        <w:jc w:val="both"/>
+      </w:pPr>
+    </w:p>
+    <w:p>
+      <w:pPr>
+        <w:spacing w:line="276" w:lineRule="auto"/>
+        <w:jc w:val="both"/>
         <w:sectPr>
           <w:pgSz w:w="11900" w:h="16840"/>
           <w:pgMar w:top="1600" w:right="1020" w:bottom="2920" w:left="1600" w:header="341" w:footer="2725" w:gutter="0"/>
@@ -1344,15 +1292,9 @@
         </w:sectPr>
       </w:pPr>
       <w:r>
-        <w:rPr>
-          <w:sz w:val="40"/>
-        </w:rPr>
         <w:t xml:space="preserve">El objetivo del proyecto es </w:t>
       </w:r>
       <w:r>
-        <w:rPr>
-          <w:sz w:val="40"/>
-        </w:rPr>
         <w:t>crear una aplicación web lo más atractiva e intuitiva posible, a la par que ofrecer una herramienta valiosa y diferenciadora para los clientes del mismo.</w:t>
       </w:r>
     </w:p>
@@ -1437,23 +1379,13 @@
     </w:p>
     <w:p>
       <w:pPr>
-        <w:rPr>
-          <w:sz w:val="36"/>
-          <w:szCs w:val="20"/>
-        </w:rPr>
-      </w:pPr>
-      <w:r>
-        <w:rPr>
-          <w:sz w:val="36"/>
-          <w:szCs w:val="20"/>
-        </w:rPr>
+        <w:spacing w:line="276" w:lineRule="auto"/>
+        <w:ind w:left="567" w:right="567"/>
+      </w:pPr>
+      <w:r>
         <w:t xml:space="preserve">La aplicación </w:t>
       </w:r>
       <w:r>
-        <w:rPr>
-          <w:sz w:val="36"/>
-          <w:szCs w:val="20"/>
-        </w:rPr>
         <w:t>web tendrá las siguientes funciones:</w:t>
       </w:r>
     </w:p>
@@ -1464,16 +1396,9 @@
           <w:ilvl w:val="0"/>
           <w:numId w:val="3"/>
         </w:numPr>
-        <w:rPr>
-          <w:sz w:val="36"/>
-          <w:szCs w:val="20"/>
-        </w:rPr>
-      </w:pPr>
-      <w:r>
-        <w:rPr>
-          <w:sz w:val="36"/>
-          <w:szCs w:val="20"/>
-        </w:rPr>
+        <w:spacing w:line="276" w:lineRule="auto"/>
+      </w:pPr>
+      <w:r>
         <w:t>Página de inicio llamativa para recibir al posible cliente con cierta profesionalidad y cercanía.</w:t>
       </w:r>
     </w:p>
@@ -1484,16 +1409,9 @@
           <w:ilvl w:val="0"/>
           <w:numId w:val="3"/>
         </w:numPr>
-        <w:rPr>
-          <w:sz w:val="36"/>
-          <w:szCs w:val="20"/>
-        </w:rPr>
-      </w:pPr>
-      <w:r>
-        <w:rPr>
-          <w:sz w:val="36"/>
-          <w:szCs w:val="20"/>
-        </w:rPr>
+        <w:spacing w:line="276" w:lineRule="auto"/>
+      </w:pPr>
+      <w:r>
         <w:t>Página de inscripción para usuarios ya registrados (clientes del gimnasio) y zona de inscripción para nuevos clientes.</w:t>
       </w:r>
     </w:p>
@@ -1504,16 +1422,9 @@
           <w:ilvl w:val="0"/>
           <w:numId w:val="3"/>
         </w:numPr>
-        <w:rPr>
-          <w:sz w:val="36"/>
-          <w:szCs w:val="20"/>
-        </w:rPr>
-      </w:pPr>
-      <w:r>
-        <w:rPr>
-          <w:sz w:val="36"/>
-          <w:szCs w:val="20"/>
-        </w:rPr>
+        <w:spacing w:line="276" w:lineRule="auto"/>
+      </w:pPr>
+      <w:r>
         <w:t>Página de precios a seleccionar para que el cliente sienta que el gimnasio es accesible para cualquier perfil.</w:t>
       </w:r>
     </w:p>
@@ -1524,16 +1435,9 @@
           <w:ilvl w:val="0"/>
           <w:numId w:val="3"/>
         </w:numPr>
-        <w:rPr>
-          <w:sz w:val="36"/>
-          <w:szCs w:val="20"/>
-        </w:rPr>
-      </w:pPr>
-      <w:r>
-        <w:rPr>
-          <w:sz w:val="36"/>
-          <w:szCs w:val="20"/>
-        </w:rPr>
+        <w:spacing w:line="276" w:lineRule="auto"/>
+      </w:pPr>
+      <w:r>
         <w:t>Página de noticias interesantes para los más curiosos, artículos sobre nutrición, realizar ejercicios correctamente y/o beneficios de la actividad deportiva.</w:t>
       </w:r>
     </w:p>
@@ -1544,16 +1448,9 @@
           <w:ilvl w:val="0"/>
           <w:numId w:val="3"/>
         </w:numPr>
-        <w:rPr>
-          <w:sz w:val="36"/>
-          <w:szCs w:val="20"/>
-        </w:rPr>
-      </w:pPr>
-      <w:r>
-        <w:rPr>
-          <w:sz w:val="36"/>
-          <w:szCs w:val="20"/>
-        </w:rPr>
+        <w:spacing w:line="276" w:lineRule="auto"/>
+      </w:pPr>
+      <w:r>
         <w:t>Página donde el usuario una vez registrado e inscrito pueda ver qué ejercicios podría hacer hoy en el gimnasio. (Sugerencias de ejercicios)</w:t>
       </w:r>
     </w:p>
@@ -1564,16 +1461,9 @@
           <w:ilvl w:val="0"/>
           <w:numId w:val="3"/>
         </w:numPr>
-        <w:rPr>
-          <w:sz w:val="36"/>
-          <w:szCs w:val="20"/>
-        </w:rPr>
-      </w:pPr>
-      <w:r>
-        <w:rPr>
-          <w:sz w:val="36"/>
-          <w:szCs w:val="20"/>
-        </w:rPr>
+        <w:spacing w:line="276" w:lineRule="auto"/>
+      </w:pPr>
+      <w:r>
         <w:t>Página donde el usuario una vez registra e inscrito pueda consultar las clases que se ofrecen durante la semana en el gimnasio.</w:t>
       </w:r>
     </w:p>
@@ -1662,6 +1552,8 @@
     </w:p>
     <w:p>
       <w:pPr>
+        <w:spacing w:line="276" w:lineRule="auto"/>
+        <w:ind w:left="567" w:right="567"/>
         <w:rPr>
           <w:szCs w:val="12"/>
         </w:rPr>
@@ -1709,6 +1601,8 @@
     </w:p>
     <w:p>
       <w:pPr>
+        <w:spacing w:line="276" w:lineRule="auto"/>
+        <w:ind w:left="567" w:right="567"/>
         <w:rPr>
           <w:szCs w:val="12"/>
         </w:rPr>
@@ -1730,6 +1624,8 @@
     </w:p>
     <w:p>
       <w:pPr>
+        <w:spacing w:line="276" w:lineRule="auto"/>
+        <w:ind w:left="567" w:right="567"/>
         <w:rPr>
           <w:b/>
           <w:bCs/>
@@ -1747,6 +1643,8 @@
     </w:p>
     <w:p>
       <w:pPr>
+        <w:spacing w:line="276" w:lineRule="auto"/>
+        <w:ind w:left="567" w:right="567"/>
         <w:rPr>
           <w:szCs w:val="12"/>
         </w:rPr>
@@ -1790,6 +1688,8 @@
     </w:p>
     <w:p>
       <w:pPr>
+        <w:spacing w:line="276" w:lineRule="auto"/>
+        <w:ind w:left="567" w:right="567"/>
         <w:rPr>
           <w:szCs w:val="12"/>
         </w:rPr>
@@ -1833,6 +1733,8 @@
     </w:p>
     <w:p>
       <w:pPr>
+        <w:spacing w:line="276" w:lineRule="auto"/>
+        <w:ind w:left="567" w:right="567"/>
         <w:rPr>
           <w:szCs w:val="12"/>
         </w:rPr>
@@ -1846,6 +1748,8 @@
     </w:p>
     <w:p>
       <w:pPr>
+        <w:spacing w:line="276" w:lineRule="auto"/>
+        <w:ind w:left="567" w:right="567"/>
         <w:rPr>
           <w:szCs w:val="12"/>
         </w:rPr>
@@ -1859,6 +1763,8 @@
     </w:p>
     <w:p>
       <w:pPr>
+        <w:spacing w:line="276" w:lineRule="auto"/>
+        <w:ind w:left="567" w:right="567"/>
         <w:rPr>
           <w:szCs w:val="12"/>
         </w:rPr>
@@ -1872,6 +1778,8 @@
     </w:p>
     <w:p>
       <w:pPr>
+        <w:spacing w:line="276" w:lineRule="auto"/>
+        <w:ind w:left="567" w:right="567"/>
         <w:rPr>
           <w:szCs w:val="12"/>
         </w:rPr>
@@ -1909,6 +1817,8 @@
     </w:p>
     <w:p>
       <w:pPr>
+        <w:spacing w:line="276" w:lineRule="auto"/>
+        <w:ind w:left="567" w:right="567"/>
         <w:rPr>
           <w:szCs w:val="12"/>
         </w:rPr>
@@ -1922,6 +1832,8 @@
     </w:p>
     <w:p>
       <w:pPr>
+        <w:spacing w:line="276" w:lineRule="auto"/>
+        <w:ind w:left="567" w:right="567"/>
         <w:rPr>
           <w:szCs w:val="12"/>
         </w:rPr>
@@ -1935,6 +1847,8 @@
     </w:p>
     <w:p>
       <w:pPr>
+        <w:spacing w:line="276" w:lineRule="auto"/>
+        <w:ind w:left="567" w:right="567"/>
         <w:rPr>
           <w:szCs w:val="12"/>
         </w:rPr>
@@ -1960,6 +1874,8 @@
     </w:p>
     <w:p>
       <w:pPr>
+        <w:spacing w:line="276" w:lineRule="auto"/>
+        <w:ind w:left="567" w:right="567"/>
         <w:rPr>
           <w:szCs w:val="12"/>
         </w:rPr>
@@ -1973,6 +1889,8 @@
     </w:p>
     <w:p>
       <w:pPr>
+        <w:spacing w:line="276" w:lineRule="auto"/>
+        <w:ind w:left="567" w:right="567"/>
         <w:rPr>
           <w:szCs w:val="12"/>
         </w:rPr>
@@ -1986,6 +1904,8 @@
     </w:p>
     <w:p>
       <w:pPr>
+        <w:spacing w:line="276" w:lineRule="auto"/>
+        <w:ind w:left="567" w:right="567"/>
         <w:rPr>
           <w:szCs w:val="12"/>
         </w:rPr>
@@ -1999,6 +1919,8 @@
     </w:p>
     <w:p>
       <w:pPr>
+        <w:spacing w:line="276" w:lineRule="auto"/>
+        <w:ind w:left="567" w:right="567"/>
         <w:rPr>
           <w:szCs w:val="12"/>
         </w:rPr>
@@ -2012,6 +1934,8 @@
     </w:p>
     <w:p>
       <w:pPr>
+        <w:spacing w:line="276" w:lineRule="auto"/>
+        <w:ind w:left="567" w:right="567"/>
         <w:rPr>
           <w:szCs w:val="12"/>
         </w:rPr>
@@ -2025,6 +1949,8 @@
     </w:p>
     <w:p>
       <w:pPr>
+        <w:spacing w:line="276" w:lineRule="auto"/>
+        <w:ind w:left="567" w:right="567"/>
         <w:rPr>
           <w:szCs w:val="12"/>
         </w:rPr>
@@ -2038,6 +1964,8 @@
     </w:p>
     <w:p>
       <w:pPr>
+        <w:spacing w:line="276" w:lineRule="auto"/>
+        <w:ind w:left="567" w:right="567"/>
         <w:rPr>
           <w:szCs w:val="12"/>
         </w:rPr>
@@ -2051,6 +1979,8 @@
     </w:p>
     <w:p>
       <w:pPr>
+        <w:spacing w:line="276" w:lineRule="auto"/>
+        <w:ind w:left="567" w:right="567"/>
         <w:rPr>
           <w:szCs w:val="12"/>
         </w:rPr>
@@ -2144,6 +2074,674 @@
           <w:sz w:val="40"/>
         </w:rPr>
         <w:t>justificación</w:t>
+      </w:r>
+    </w:p>
+    <w:p>
+      <w:pPr>
+        <w:rPr>
+          <w:sz w:val="40"/>
+        </w:rPr>
+      </w:pPr>
+    </w:p>
+    <w:p>
+      <w:pPr>
+        <w:spacing w:line="276" w:lineRule="auto"/>
+        <w:ind w:left="567" w:right="567"/>
+        <w:rPr>
+          <w:szCs w:val="12"/>
+        </w:rPr>
+      </w:pPr>
+      <w:r>
+        <w:rPr>
+          <w:b/>
+          <w:bCs/>
+          <w:i/>
+          <w:iCs/>
+          <w:szCs w:val="12"/>
+        </w:rPr>
+        <w:t xml:space="preserve">VUE </w:t>
+      </w:r>
+      <w:r>
+        <w:rPr>
+          <w:b/>
+          <w:bCs/>
+          <w:i/>
+          <w:iCs/>
+          <w:szCs w:val="12"/>
+        </w:rPr>
+        <w:t>CLI</w:t>
+      </w:r>
+      <w:r>
+        <w:rPr>
+          <w:szCs w:val="12"/>
+        </w:rPr>
+        <w:t xml:space="preserve"> (</w:t>
+      </w:r>
+      <w:r>
+        <w:rPr>
+          <w:szCs w:val="12"/>
+        </w:rPr>
+        <w:t xml:space="preserve">parte </w:t>
+      </w:r>
+      <w:r>
+        <w:rPr>
+          <w:b/>
+          <w:bCs/>
+          <w:szCs w:val="12"/>
+        </w:rPr>
+        <w:t>frontend</w:t>
+      </w:r>
+      <w:r>
+        <w:rPr>
+          <w:szCs w:val="12"/>
+        </w:rPr>
+        <w:t>)</w:t>
+      </w:r>
+      <w:r>
+        <w:rPr>
+          <w:szCs w:val="12"/>
+        </w:rPr>
+        <w:t>: Vue</w:t>
+      </w:r>
+      <w:r>
+        <w:rPr>
+          <w:szCs w:val="12"/>
+        </w:rPr>
+        <w:t xml:space="preserve"> CLI</w:t>
+      </w:r>
+      <w:r>
+        <w:rPr>
+          <w:szCs w:val="12"/>
+        </w:rPr>
+        <w:t xml:space="preserve"> es un framework de JavaScript muy popular para la creación de aplicaciones web interactivas y dinámicas. Vue CLI es una herramienta que te permite crear y configurar proyectos Vue de manera rápida y sencilla. Su facilidad de uso, su documentación detallada y su amplia comunidad de desarrolladores son algunas de las razones por las que Vue CLI es una elección sólida para el desarrollo de la parte del front-end de </w:t>
+      </w:r>
+      <w:r>
+        <w:rPr>
+          <w:szCs w:val="12"/>
+        </w:rPr>
+        <w:t>DreamGym</w:t>
+      </w:r>
+      <w:r>
+        <w:rPr>
+          <w:szCs w:val="12"/>
+        </w:rPr>
+        <w:t>.</w:t>
+      </w:r>
+    </w:p>
+    <w:p>
+      <w:pPr>
+        <w:spacing w:line="276" w:lineRule="auto"/>
+        <w:ind w:left="567" w:right="567"/>
+        <w:rPr>
+          <w:szCs w:val="12"/>
+        </w:rPr>
+      </w:pPr>
+      <w:r>
+        <w:rPr>
+          <w:b/>
+          <w:bCs/>
+          <w:i/>
+          <w:iCs/>
+          <w:szCs w:val="12"/>
+        </w:rPr>
+        <w:t xml:space="preserve">Vue </w:t>
+      </w:r>
+      <w:proofErr w:type="gramStart"/>
+      <w:r>
+        <w:rPr>
+          <w:b/>
+          <w:bCs/>
+          <w:i/>
+          <w:iCs/>
+          <w:szCs w:val="12"/>
+        </w:rPr>
+        <w:t>Router</w:t>
+      </w:r>
+      <w:r>
+        <w:rPr>
+          <w:szCs w:val="12"/>
+        </w:rPr>
+        <w:t>(</w:t>
+      </w:r>
+      <w:proofErr w:type="gramEnd"/>
+      <w:r>
+        <w:rPr>
+          <w:szCs w:val="12"/>
+        </w:rPr>
+        <w:t xml:space="preserve">parte </w:t>
+      </w:r>
+      <w:r>
+        <w:rPr>
+          <w:b/>
+          <w:bCs/>
+          <w:szCs w:val="12"/>
+        </w:rPr>
+        <w:t>frontend</w:t>
+      </w:r>
+      <w:r>
+        <w:rPr>
+          <w:szCs w:val="12"/>
+        </w:rPr>
+        <w:t>)</w:t>
+      </w:r>
+      <w:r>
+        <w:rPr>
+          <w:szCs w:val="12"/>
+        </w:rPr>
+        <w:t>: Vue Router es un complemento de Vue que te permite crear y gestionar rutas en tu aplicación web. Con Vue Router, puedes crear una estructura de navegación coherente y fácil de usar para los usuarios de tu página web. Además, Vue Router es fácil de integrar con otras herramientas y frameworks, lo que lo convierte en una opción conveniente para el desarrollo del front-end de tu proyecto.</w:t>
+      </w:r>
+    </w:p>
+    <w:p>
+      <w:pPr>
+        <w:spacing w:line="276" w:lineRule="auto"/>
+        <w:ind w:left="567" w:right="567"/>
+        <w:rPr>
+          <w:szCs w:val="12"/>
+        </w:rPr>
+      </w:pPr>
+      <w:r>
+        <w:rPr>
+          <w:b/>
+          <w:bCs/>
+          <w:i/>
+          <w:iCs/>
+          <w:szCs w:val="12"/>
+        </w:rPr>
+        <w:t xml:space="preserve">Spring Data </w:t>
+      </w:r>
+      <w:proofErr w:type="gramStart"/>
+      <w:r>
+        <w:rPr>
+          <w:b/>
+          <w:bCs/>
+          <w:i/>
+          <w:iCs/>
+          <w:szCs w:val="12"/>
+        </w:rPr>
+        <w:t>JPA</w:t>
+      </w:r>
+      <w:r>
+        <w:rPr>
+          <w:szCs w:val="12"/>
+        </w:rPr>
+        <w:t>(</w:t>
+      </w:r>
+      <w:proofErr w:type="gramEnd"/>
+      <w:r>
+        <w:rPr>
+          <w:szCs w:val="12"/>
+        </w:rPr>
+        <w:t>parte</w:t>
+      </w:r>
+      <w:r>
+        <w:rPr>
+          <w:szCs w:val="12"/>
+        </w:rPr>
+        <w:t xml:space="preserve"> </w:t>
+      </w:r>
+      <w:r>
+        <w:rPr>
+          <w:b/>
+          <w:bCs/>
+          <w:szCs w:val="12"/>
+        </w:rPr>
+        <w:t>backend</w:t>
+      </w:r>
+      <w:r>
+        <w:rPr>
+          <w:szCs w:val="12"/>
+        </w:rPr>
+        <w:t>)</w:t>
+      </w:r>
+      <w:r>
+        <w:rPr>
+          <w:szCs w:val="12"/>
+        </w:rPr>
+        <w:t>: Spring Data JPA es una herramienta de Java que se utiliza para simplificar la creación de aplicaciones basadas en bases de datos. Te permite trabajar con bases de datos relacionales de manera más fácil y eficiente, ya que automatiza gran parte del código que de otra manera tendrías que escribir manualmente. Además, Spring Data JPA es compatible con una amplia variedad de bases de datos, lo que lo convierte en una herramienta versátil para el desarrollo del back-end de</w:t>
+      </w:r>
+      <w:r>
+        <w:rPr>
+          <w:szCs w:val="12"/>
+        </w:rPr>
+        <w:t xml:space="preserve"> DreamGym, por si en algún momento se planteara utilizar otro sistema de BBDD</w:t>
+      </w:r>
+      <w:r>
+        <w:rPr>
+          <w:szCs w:val="12"/>
+        </w:rPr>
+        <w:t>.</w:t>
+      </w:r>
+    </w:p>
+    <w:p>
+      <w:pPr>
+        <w:pStyle w:val="NormalWeb"/>
+        <w:numPr>
+          <w:ilvl w:val="0"/>
+          <w:numId w:val="15"/>
+        </w:numPr>
+        <w:pBdr>
+          <w:top w:val="single" w:sz="2" w:space="0" w:color="D9D9E3"/>
+          <w:left w:val="single" w:sz="2" w:space="5" w:color="D9D9E3"/>
+          <w:bottom w:val="single" w:sz="2" w:space="0" w:color="D9D9E3"/>
+          <w:right w:val="single" w:sz="2" w:space="0" w:color="D9D9E3"/>
+        </w:pBdr>
+        <w:shd w:val="clear" w:color="auto" w:fill="FFFFFF" w:themeFill="background1"/>
+        <w:spacing w:before="0" w:beforeAutospacing="0" w:after="0" w:afterAutospacing="0"/>
+        <w:rPr>
+          <w:rFonts w:asciiTheme="minorHAnsi" w:eastAsia="Calibri" w:hAnsiTheme="minorHAnsi" w:cstheme="minorHAnsi"/>
+          <w:sz w:val="22"/>
+          <w:szCs w:val="22"/>
+          <w:lang w:eastAsia="en-US"/>
+        </w:rPr>
+      </w:pPr>
+      <w:r>
+        <w:rPr>
+          <w:rFonts w:asciiTheme="minorHAnsi" w:eastAsia="Calibri" w:hAnsiTheme="minorHAnsi" w:cstheme="minorHAnsi"/>
+          <w:sz w:val="22"/>
+          <w:szCs w:val="22"/>
+          <w:lang w:eastAsia="en-US"/>
+        </w:rPr>
+        <w:t>Spring Security JWT</w:t>
+      </w:r>
+      <w:r>
+        <w:rPr>
+          <w:rFonts w:asciiTheme="minorHAnsi" w:eastAsia="Calibri" w:hAnsiTheme="minorHAnsi" w:cstheme="minorHAnsi"/>
+          <w:sz w:val="22"/>
+          <w:szCs w:val="22"/>
+          <w:lang w:eastAsia="en-US"/>
+        </w:rPr>
+        <w:t xml:space="preserve"> </w:t>
+      </w:r>
+      <w:r>
+        <w:rPr>
+          <w:rFonts w:asciiTheme="minorHAnsi" w:hAnsiTheme="minorHAnsi" w:cstheme="minorHAnsi"/>
+          <w:sz w:val="22"/>
+          <w:szCs w:val="22"/>
+        </w:rPr>
+        <w:t xml:space="preserve">(parte </w:t>
+      </w:r>
+      <w:r>
+        <w:rPr>
+          <w:rFonts w:asciiTheme="minorHAnsi" w:hAnsiTheme="minorHAnsi" w:cstheme="minorHAnsi"/>
+          <w:b/>
+          <w:bCs/>
+          <w:sz w:val="22"/>
+          <w:szCs w:val="22"/>
+        </w:rPr>
+        <w:t>backend</w:t>
+      </w:r>
+      <w:r>
+        <w:rPr>
+          <w:rFonts w:asciiTheme="minorHAnsi" w:hAnsiTheme="minorHAnsi" w:cstheme="minorHAnsi"/>
+          <w:sz w:val="22"/>
+          <w:szCs w:val="22"/>
+        </w:rPr>
+        <w:t>)</w:t>
+      </w:r>
+      <w:r>
+        <w:rPr>
+          <w:rFonts w:asciiTheme="minorHAnsi" w:eastAsia="Calibri" w:hAnsiTheme="minorHAnsi" w:cstheme="minorHAnsi"/>
+          <w:sz w:val="22"/>
+          <w:szCs w:val="22"/>
+          <w:lang w:eastAsia="en-US"/>
+        </w:rPr>
+        <w:t xml:space="preserve">: Spring Security es un framework de seguridad de Java que se utiliza para proteger las aplicaciones web de posibles ataques. </w:t>
+      </w:r>
+      <w:r>
+        <w:rPr>
+          <w:rFonts w:asciiTheme="minorHAnsi" w:eastAsia="Calibri" w:hAnsiTheme="minorHAnsi" w:cstheme="minorHAnsi"/>
+          <w:sz w:val="22"/>
+          <w:szCs w:val="22"/>
+          <w:lang w:eastAsia="en-US"/>
+        </w:rPr>
+        <w:br/>
+      </w:r>
+      <w:r>
+        <w:rPr>
+          <w:rFonts w:asciiTheme="minorHAnsi" w:eastAsia="Calibri" w:hAnsiTheme="minorHAnsi" w:cstheme="minorHAnsi"/>
+          <w:sz w:val="22"/>
+          <w:szCs w:val="22"/>
+          <w:lang w:eastAsia="en-US"/>
+        </w:rPr>
+        <w:t xml:space="preserve">JWT (JSON Web Tokens) es una tecnología que se utiliza para la autenticación y autorización de usuarios en aplicaciones web. Spring Security JWT combina ambas tecnologías para crear un sistema de autenticación y autorización seguro y escalable para tu proyecto. En comparación con Spring Security normal, JWT ofrece una mayor flexibilidad y eficiencia, lo que lo convierte en una opción adecuada para la gestión de la seguridad de </w:t>
+      </w:r>
+      <w:r>
+        <w:rPr>
+          <w:rFonts w:asciiTheme="minorHAnsi" w:eastAsia="Calibri" w:hAnsiTheme="minorHAnsi" w:cstheme="minorHAnsi"/>
+          <w:sz w:val="22"/>
+          <w:szCs w:val="22"/>
+          <w:lang w:eastAsia="en-US"/>
+        </w:rPr>
+        <w:t>DreamGym</w:t>
+      </w:r>
+      <w:r>
+        <w:rPr>
+          <w:rFonts w:asciiTheme="minorHAnsi" w:eastAsia="Calibri" w:hAnsiTheme="minorHAnsi" w:cstheme="minorHAnsi"/>
+          <w:sz w:val="22"/>
+          <w:szCs w:val="22"/>
+          <w:lang w:eastAsia="en-US"/>
+        </w:rPr>
+        <w:t>.</w:t>
+      </w:r>
+      <w:r>
+        <w:rPr>
+          <w:rFonts w:asciiTheme="minorHAnsi" w:eastAsia="Calibri" w:hAnsiTheme="minorHAnsi" w:cstheme="minorHAnsi"/>
+          <w:sz w:val="22"/>
+          <w:szCs w:val="22"/>
+          <w:lang w:eastAsia="en-US"/>
+        </w:rPr>
+        <w:t xml:space="preserve"> </w:t>
+      </w:r>
+      <w:r>
+        <w:rPr>
+          <w:rFonts w:asciiTheme="minorHAnsi" w:eastAsia="Calibri" w:hAnsiTheme="minorHAnsi" w:cstheme="minorHAnsi"/>
+          <w:sz w:val="22"/>
+          <w:szCs w:val="22"/>
+          <w:lang w:eastAsia="en-US"/>
+        </w:rPr>
+        <w:t xml:space="preserve">Hay varias razones por las cuales se ha utilizado Spring JWT frente a Spring </w:t>
+      </w:r>
+      <w:r>
+        <w:rPr>
+          <w:rFonts w:asciiTheme="minorHAnsi" w:eastAsia="Calibri" w:hAnsiTheme="minorHAnsi" w:cstheme="minorHAnsi"/>
+          <w:sz w:val="22"/>
+          <w:szCs w:val="22"/>
+          <w:lang w:eastAsia="en-US"/>
+        </w:rPr>
+        <w:t>Security (</w:t>
+      </w:r>
+      <w:r>
+        <w:rPr>
+          <w:rFonts w:asciiTheme="minorHAnsi" w:eastAsia="Calibri" w:hAnsiTheme="minorHAnsi" w:cstheme="minorHAnsi"/>
+          <w:sz w:val="22"/>
+          <w:szCs w:val="22"/>
+          <w:lang w:eastAsia="en-US"/>
+        </w:rPr>
+        <w:t>Con sesiones):</w:t>
+      </w:r>
+      <w:r>
+        <w:rPr>
+          <w:rFonts w:asciiTheme="minorHAnsi" w:eastAsia="Calibri" w:hAnsiTheme="minorHAnsi" w:cstheme="minorHAnsi"/>
+          <w:sz w:val="22"/>
+          <w:szCs w:val="22"/>
+          <w:lang w:eastAsia="en-US"/>
+        </w:rPr>
+        <w:br/>
+      </w:r>
+      <w:r>
+        <w:rPr>
+          <w:rFonts w:asciiTheme="minorHAnsi" w:eastAsia="Calibri" w:hAnsiTheme="minorHAnsi" w:cstheme="minorHAnsi"/>
+          <w:b/>
+          <w:bCs/>
+          <w:sz w:val="22"/>
+          <w:szCs w:val="22"/>
+          <w:lang w:eastAsia="en-US"/>
+        </w:rPr>
+        <w:t>Escalabilidad</w:t>
+      </w:r>
+      <w:r>
+        <w:rPr>
+          <w:rFonts w:asciiTheme="minorHAnsi" w:eastAsia="Calibri" w:hAnsiTheme="minorHAnsi" w:cstheme="minorHAnsi"/>
+          <w:sz w:val="22"/>
+          <w:szCs w:val="22"/>
+          <w:lang w:eastAsia="en-US"/>
+        </w:rPr>
+        <w:t>: Spring Security JWT es más escalable que Spring Security convencional, especialmente en entornos distribuidos o en la nube. Con JWT, el servidor no necesita almacenar la sesión de usuario, lo que lo hace más fácil de escalar horizontalmente sin problemas de rendimiento.</w:t>
+      </w:r>
+    </w:p>
+    <w:p>
+      <w:pPr>
+        <w:pStyle w:val="NormalWeb"/>
+        <w:numPr>
+          <w:ilvl w:val="0"/>
+          <w:numId w:val="15"/>
+        </w:numPr>
+        <w:pBdr>
+          <w:top w:val="single" w:sz="2" w:space="0" w:color="D9D9E3"/>
+          <w:left w:val="single" w:sz="2" w:space="5" w:color="D9D9E3"/>
+          <w:bottom w:val="single" w:sz="2" w:space="0" w:color="D9D9E3"/>
+          <w:right w:val="single" w:sz="2" w:space="0" w:color="D9D9E3"/>
+        </w:pBdr>
+        <w:shd w:val="clear" w:color="auto" w:fill="FFFFFF" w:themeFill="background1"/>
+        <w:spacing w:before="0" w:beforeAutospacing="0" w:after="0" w:afterAutospacing="0"/>
+        <w:rPr>
+          <w:rFonts w:asciiTheme="minorHAnsi" w:eastAsia="Calibri" w:hAnsiTheme="minorHAnsi" w:cstheme="minorHAnsi"/>
+          <w:sz w:val="22"/>
+          <w:szCs w:val="22"/>
+          <w:lang w:eastAsia="en-US"/>
+        </w:rPr>
+      </w:pPr>
+      <w:r>
+        <w:rPr>
+          <w:rFonts w:asciiTheme="minorHAnsi" w:eastAsia="Calibri" w:hAnsiTheme="minorHAnsi" w:cstheme="minorHAnsi"/>
+          <w:b/>
+          <w:bCs/>
+          <w:sz w:val="22"/>
+          <w:szCs w:val="22"/>
+          <w:lang w:eastAsia="en-US"/>
+        </w:rPr>
+        <w:t>Eficiencia</w:t>
+      </w:r>
+      <w:r>
+        <w:rPr>
+          <w:rFonts w:asciiTheme="minorHAnsi" w:eastAsia="Calibri" w:hAnsiTheme="minorHAnsi" w:cstheme="minorHAnsi"/>
+          <w:sz w:val="22"/>
+          <w:szCs w:val="22"/>
+          <w:lang w:eastAsia="en-US"/>
+        </w:rPr>
+        <w:t>: En comparación con Spring Security convencional, JWT puede ser más eficiente en términos de uso de recursos. Con JWT, no se requiere consultar la base de datos en cada solicitud para validar la sesión de usuario, lo que puede mejorar significativamente el rendimiento de la aplicación.</w:t>
+      </w:r>
+    </w:p>
+    <w:p>
+      <w:pPr>
+        <w:pStyle w:val="NormalWeb"/>
+        <w:numPr>
+          <w:ilvl w:val="0"/>
+          <w:numId w:val="15"/>
+        </w:numPr>
+        <w:pBdr>
+          <w:top w:val="single" w:sz="2" w:space="0" w:color="D9D9E3"/>
+          <w:left w:val="single" w:sz="2" w:space="5" w:color="D9D9E3"/>
+          <w:bottom w:val="single" w:sz="2" w:space="0" w:color="D9D9E3"/>
+          <w:right w:val="single" w:sz="2" w:space="0" w:color="D9D9E3"/>
+        </w:pBdr>
+        <w:shd w:val="clear" w:color="auto" w:fill="FFFFFF" w:themeFill="background1"/>
+        <w:spacing w:before="0" w:beforeAutospacing="0" w:after="0" w:afterAutospacing="0"/>
+        <w:rPr>
+          <w:rFonts w:asciiTheme="minorHAnsi" w:eastAsia="Calibri" w:hAnsiTheme="minorHAnsi" w:cstheme="minorHAnsi"/>
+          <w:sz w:val="22"/>
+          <w:szCs w:val="22"/>
+          <w:lang w:eastAsia="en-US"/>
+        </w:rPr>
+      </w:pPr>
+      <w:r>
+        <w:rPr>
+          <w:rFonts w:asciiTheme="minorHAnsi" w:eastAsia="Calibri" w:hAnsiTheme="minorHAnsi" w:cstheme="minorHAnsi"/>
+          <w:b/>
+          <w:bCs/>
+          <w:sz w:val="22"/>
+          <w:szCs w:val="22"/>
+          <w:lang w:eastAsia="en-US"/>
+        </w:rPr>
+        <w:t>Flexibilidad</w:t>
+      </w:r>
+      <w:r>
+        <w:rPr>
+          <w:rFonts w:asciiTheme="minorHAnsi" w:eastAsia="Calibri" w:hAnsiTheme="minorHAnsi" w:cstheme="minorHAnsi"/>
+          <w:sz w:val="22"/>
+          <w:szCs w:val="22"/>
+          <w:lang w:eastAsia="en-US"/>
+        </w:rPr>
+        <w:t>: JWT ofrece más flexibilidad que Spring Security convencional. Con JWT, es fácil incluir información adicional en el token, como roles de usuario o información personalizada, lo que puede ser útil en aplicaciones más complejas.</w:t>
+      </w:r>
+    </w:p>
+    <w:p>
+      <w:pPr>
+        <w:pStyle w:val="NormalWeb"/>
+        <w:numPr>
+          <w:ilvl w:val="0"/>
+          <w:numId w:val="15"/>
+        </w:numPr>
+        <w:pBdr>
+          <w:top w:val="single" w:sz="2" w:space="0" w:color="D9D9E3"/>
+          <w:left w:val="single" w:sz="2" w:space="5" w:color="D9D9E3"/>
+          <w:bottom w:val="single" w:sz="2" w:space="0" w:color="D9D9E3"/>
+          <w:right w:val="single" w:sz="2" w:space="0" w:color="D9D9E3"/>
+        </w:pBdr>
+        <w:shd w:val="clear" w:color="auto" w:fill="FFFFFF" w:themeFill="background1"/>
+        <w:spacing w:before="0" w:beforeAutospacing="0" w:after="0" w:afterAutospacing="0"/>
+        <w:rPr>
+          <w:rFonts w:asciiTheme="minorHAnsi" w:eastAsia="Calibri" w:hAnsiTheme="minorHAnsi" w:cstheme="minorHAnsi"/>
+          <w:sz w:val="22"/>
+          <w:szCs w:val="22"/>
+          <w:lang w:eastAsia="en-US"/>
+        </w:rPr>
+      </w:pPr>
+      <w:r>
+        <w:rPr>
+          <w:rFonts w:asciiTheme="minorHAnsi" w:eastAsia="Calibri" w:hAnsiTheme="minorHAnsi" w:cstheme="minorHAnsi"/>
+          <w:b/>
+          <w:bCs/>
+          <w:sz w:val="22"/>
+          <w:szCs w:val="22"/>
+          <w:lang w:eastAsia="en-US"/>
+        </w:rPr>
+        <w:lastRenderedPageBreak/>
+        <w:t>Integración</w:t>
+      </w:r>
+      <w:r>
+        <w:rPr>
+          <w:rFonts w:asciiTheme="minorHAnsi" w:eastAsia="Calibri" w:hAnsiTheme="minorHAnsi" w:cstheme="minorHAnsi"/>
+          <w:sz w:val="22"/>
+          <w:szCs w:val="22"/>
+          <w:lang w:eastAsia="en-US"/>
+        </w:rPr>
+        <w:t>: JWT se integra bien con otras tecnologías, como OAuth2 y OpenID Connect, lo que permite una autenticación y autorización más seguras y escalables en aplicaciones empresariales.</w:t>
+      </w:r>
+    </w:p>
+    <w:p>
+      <w:pPr>
+        <w:pStyle w:val="NormalWeb"/>
+        <w:numPr>
+          <w:ilvl w:val="0"/>
+          <w:numId w:val="15"/>
+        </w:numPr>
+        <w:pBdr>
+          <w:top w:val="single" w:sz="2" w:space="0" w:color="D9D9E3"/>
+          <w:left w:val="single" w:sz="2" w:space="5" w:color="D9D9E3"/>
+          <w:bottom w:val="single" w:sz="2" w:space="0" w:color="D9D9E3"/>
+          <w:right w:val="single" w:sz="2" w:space="0" w:color="D9D9E3"/>
+        </w:pBdr>
+        <w:shd w:val="clear" w:color="auto" w:fill="FFFFFF" w:themeFill="background1"/>
+        <w:spacing w:before="0" w:beforeAutospacing="0" w:after="0" w:afterAutospacing="0"/>
+        <w:rPr>
+          <w:rFonts w:asciiTheme="minorHAnsi" w:eastAsia="Calibri" w:hAnsiTheme="minorHAnsi" w:cstheme="minorHAnsi"/>
+          <w:sz w:val="22"/>
+          <w:szCs w:val="22"/>
+          <w:lang w:eastAsia="en-US"/>
+        </w:rPr>
+      </w:pPr>
+      <w:r>
+        <w:rPr>
+          <w:rFonts w:asciiTheme="minorHAnsi" w:eastAsia="Calibri" w:hAnsiTheme="minorHAnsi" w:cstheme="minorHAnsi"/>
+          <w:b/>
+          <w:bCs/>
+          <w:sz w:val="22"/>
+          <w:szCs w:val="22"/>
+          <w:lang w:eastAsia="en-US"/>
+        </w:rPr>
+        <w:t>Estandarización</w:t>
+      </w:r>
+      <w:r>
+        <w:rPr>
+          <w:rFonts w:asciiTheme="minorHAnsi" w:eastAsia="Calibri" w:hAnsiTheme="minorHAnsi" w:cstheme="minorHAnsi"/>
+          <w:sz w:val="22"/>
+          <w:szCs w:val="22"/>
+          <w:lang w:eastAsia="en-US"/>
+        </w:rPr>
+        <w:t>: JWT es un estándar abierto y ampliamente aceptado para la autenticación y autorización de usuarios en aplicaciones web, lo que lo hace una opción sólida y compatible con otras herramientas y tecnologías.</w:t>
+      </w:r>
+    </w:p>
+    <w:p>
+      <w:pPr>
+        <w:spacing w:line="276" w:lineRule="auto"/>
+        <w:ind w:left="567" w:right="567"/>
+        <w:rPr>
+          <w:szCs w:val="12"/>
+        </w:rPr>
+      </w:pPr>
+    </w:p>
+    <w:p>
+      <w:pPr>
+        <w:spacing w:line="276" w:lineRule="auto"/>
+        <w:ind w:left="567" w:right="567"/>
+        <w:rPr>
+          <w:szCs w:val="12"/>
+        </w:rPr>
+      </w:pPr>
+      <w:r>
+        <w:rPr>
+          <w:b/>
+          <w:bCs/>
+          <w:szCs w:val="12"/>
+        </w:rPr>
+        <w:t>MySQL</w:t>
+      </w:r>
+      <w:r>
+        <w:rPr>
+          <w:szCs w:val="12"/>
+        </w:rPr>
+        <w:t xml:space="preserve"> (</w:t>
+      </w:r>
+      <w:r>
+        <w:rPr>
+          <w:szCs w:val="12"/>
+        </w:rPr>
+        <w:t xml:space="preserve">parte </w:t>
+      </w:r>
+      <w:r>
+        <w:rPr>
+          <w:b/>
+          <w:bCs/>
+          <w:szCs w:val="12"/>
+        </w:rPr>
+        <w:t>backend</w:t>
+      </w:r>
+      <w:r>
+        <w:rPr>
+          <w:szCs w:val="12"/>
+        </w:rPr>
+        <w:t>)</w:t>
+      </w:r>
+      <w:r>
+        <w:rPr>
+          <w:szCs w:val="12"/>
+        </w:rPr>
+        <w:t xml:space="preserve">: MySQL </w:t>
+      </w:r>
+      <w:r>
+        <w:rPr>
+          <w:szCs w:val="12"/>
+        </w:rPr>
+        <w:t>o</w:t>
+      </w:r>
+      <w:r>
+        <w:rPr>
+          <w:szCs w:val="12"/>
+        </w:rPr>
+        <w:t xml:space="preserve"> una amplia gama de características y funcionalidades para el almacenamiento y manipulación de datos</w:t>
+      </w:r>
+      <w:r>
+        <w:rPr>
+          <w:szCs w:val="12"/>
+        </w:rPr>
+        <w:t xml:space="preserve">. </w:t>
+      </w:r>
+      <w:r>
+        <w:rPr>
+          <w:szCs w:val="12"/>
+        </w:rPr>
+        <w:t>MySQL es de código abierto y cuenta con una amplia comunidad de desarrolladores, lo que garantiza su actualización y mantenimiento continuos.</w:t>
       </w:r>
     </w:p>
     <w:p>
@@ -3539,6 +4137,155 @@
     </w:lvl>
   </w:abstractNum>
   <w:abstractNum w:abstractNumId="5" w15:restartNumberingAfterBreak="0">
+    <w:nsid w:val="1EEF6E29"/>
+    <w:multiLevelType w:val="multilevel"/>
+    <w:tmpl w:val="B3207836"/>
+    <w:lvl w:ilvl="0">
+      <w:start w:val="1"/>
+      <w:numFmt w:val="bullet"/>
+      <w:lvlText w:val=""/>
+      <w:lvlJc w:val="left"/>
+      <w:pPr>
+        <w:tabs>
+          <w:tab w:val="num" w:pos="720"/>
+        </w:tabs>
+        <w:ind w:left="720" w:hanging="360"/>
+      </w:pPr>
+      <w:rPr>
+        <w:rFonts w:ascii="Symbol" w:hAnsi="Symbol" w:hint="default"/>
+        <w:sz w:val="20"/>
+      </w:rPr>
+    </w:lvl>
+    <w:lvl w:ilvl="1" w:tentative="1">
+      <w:start w:val="1"/>
+      <w:numFmt w:val="bullet"/>
+      <w:lvlText w:val=""/>
+      <w:lvlJc w:val="left"/>
+      <w:pPr>
+        <w:tabs>
+          <w:tab w:val="num" w:pos="1440"/>
+        </w:tabs>
+        <w:ind w:left="1440" w:hanging="360"/>
+      </w:pPr>
+      <w:rPr>
+        <w:rFonts w:ascii="Symbol" w:hAnsi="Symbol" w:hint="default"/>
+        <w:sz w:val="20"/>
+      </w:rPr>
+    </w:lvl>
+    <w:lvl w:ilvl="2" w:tentative="1">
+      <w:start w:val="1"/>
+      <w:numFmt w:val="bullet"/>
+      <w:lvlText w:val=""/>
+      <w:lvlJc w:val="left"/>
+      <w:pPr>
+        <w:tabs>
+          <w:tab w:val="num" w:pos="2160"/>
+        </w:tabs>
+        <w:ind w:left="2160" w:hanging="360"/>
+      </w:pPr>
+      <w:rPr>
+        <w:rFonts w:ascii="Symbol" w:hAnsi="Symbol" w:hint="default"/>
+        <w:sz w:val="20"/>
+      </w:rPr>
+    </w:lvl>
+    <w:lvl w:ilvl="3" w:tentative="1">
+      <w:start w:val="1"/>
+      <w:numFmt w:val="bullet"/>
+      <w:lvlText w:val=""/>
+      <w:lvlJc w:val="left"/>
+      <w:pPr>
+        <w:tabs>
+          <w:tab w:val="num" w:pos="2880"/>
+        </w:tabs>
+        <w:ind w:left="2880" w:hanging="360"/>
+      </w:pPr>
+      <w:rPr>
+        <w:rFonts w:ascii="Symbol" w:hAnsi="Symbol" w:hint="default"/>
+        <w:sz w:val="20"/>
+      </w:rPr>
+    </w:lvl>
+    <w:lvl w:ilvl="4" w:tentative="1">
+      <w:start w:val="1"/>
+      <w:numFmt w:val="bullet"/>
+      <w:lvlText w:val=""/>
+      <w:lvlJc w:val="left"/>
+      <w:pPr>
+        <w:tabs>
+          <w:tab w:val="num" w:pos="3600"/>
+        </w:tabs>
+        <w:ind w:left="3600" w:hanging="360"/>
+      </w:pPr>
+      <w:rPr>
+        <w:rFonts w:ascii="Symbol" w:hAnsi="Symbol" w:hint="default"/>
+        <w:sz w:val="20"/>
+      </w:rPr>
+    </w:lvl>
+    <w:lvl w:ilvl="5" w:tentative="1">
+      <w:start w:val="1"/>
+      <w:numFmt w:val="bullet"/>
+      <w:lvlText w:val=""/>
+      <w:lvlJc w:val="left"/>
+      <w:pPr>
+        <w:tabs>
+          <w:tab w:val="num" w:pos="4320"/>
+        </w:tabs>
+        <w:ind w:left="4320" w:hanging="360"/>
+      </w:pPr>
+      <w:rPr>
+        <w:rFonts w:ascii="Symbol" w:hAnsi="Symbol" w:hint="default"/>
+        <w:sz w:val="20"/>
+      </w:rPr>
+    </w:lvl>
+    <w:lvl w:ilvl="6" w:tentative="1">
+      <w:start w:val="1"/>
+      <w:numFmt w:val="bullet"/>
+      <w:lvlText w:val=""/>
+      <w:lvlJc w:val="left"/>
+      <w:pPr>
+        <w:tabs>
+          <w:tab w:val="num" w:pos="5040"/>
+        </w:tabs>
+        <w:ind w:left="5040" w:hanging="360"/>
+      </w:pPr>
+      <w:rPr>
+        <w:rFonts w:ascii="Symbol" w:hAnsi="Symbol" w:hint="default"/>
+        <w:sz w:val="20"/>
+      </w:rPr>
+    </w:lvl>
+    <w:lvl w:ilvl="7" w:tentative="1">
+      <w:start w:val="1"/>
+      <w:numFmt w:val="bullet"/>
+      <w:lvlText w:val=""/>
+      <w:lvlJc w:val="left"/>
+      <w:pPr>
+        <w:tabs>
+          <w:tab w:val="num" w:pos="5760"/>
+        </w:tabs>
+        <w:ind w:left="5760" w:hanging="360"/>
+      </w:pPr>
+      <w:rPr>
+        <w:rFonts w:ascii="Symbol" w:hAnsi="Symbol" w:hint="default"/>
+        <w:sz w:val="20"/>
+      </w:rPr>
+    </w:lvl>
+    <w:lvl w:ilvl="8" w:tentative="1">
+      <w:start w:val="1"/>
+      <w:numFmt w:val="bullet"/>
+      <w:lvlText w:val=""/>
+      <w:lvlJc w:val="left"/>
+      <w:pPr>
+        <w:tabs>
+          <w:tab w:val="num" w:pos="6480"/>
+        </w:tabs>
+        <w:ind w:left="6480" w:hanging="360"/>
+      </w:pPr>
+      <w:rPr>
+        <w:rFonts w:ascii="Symbol" w:hAnsi="Symbol" w:hint="default"/>
+        <w:sz w:val="20"/>
+      </w:rPr>
+    </w:lvl>
+  </w:abstractNum>
+  <w:abstractNum w:abstractNumId="6" w15:restartNumberingAfterBreak="0">
     <w:nsid w:val="26885F72"/>
     <w:multiLevelType w:val="multilevel"/>
     <w:tmpl w:val="BF9A1440"/>
@@ -3651,7 +4398,7 @@
       </w:pPr>
     </w:lvl>
   </w:abstractNum>
-  <w:abstractNum w:abstractNumId="6" w15:restartNumberingAfterBreak="0">
+  <w:abstractNum w:abstractNumId="7" w15:restartNumberingAfterBreak="0">
     <w:nsid w:val="2E506C76"/>
     <w:multiLevelType w:val="multilevel"/>
     <w:tmpl w:val="6F4C2832"/>
@@ -3780,7 +4527,7 @@
       </w:rPr>
     </w:lvl>
   </w:abstractNum>
-  <w:abstractNum w:abstractNumId="7" w15:restartNumberingAfterBreak="0">
+  <w:abstractNum w:abstractNumId="8" w15:restartNumberingAfterBreak="0">
     <w:nsid w:val="2EDF5C60"/>
     <w:multiLevelType w:val="multilevel"/>
     <w:tmpl w:val="4D148A9E"/>
@@ -3929,7 +4676,7 @@
       </w:rPr>
     </w:lvl>
   </w:abstractNum>
-  <w:abstractNum w:abstractNumId="8" w15:restartNumberingAfterBreak="0">
+  <w:abstractNum w:abstractNumId="9" w15:restartNumberingAfterBreak="0">
     <w:nsid w:val="3A866D6E"/>
     <w:multiLevelType w:val="multilevel"/>
     <w:tmpl w:val="66A08F48"/>
@@ -4058,7 +4805,7 @@
       </w:rPr>
     </w:lvl>
   </w:abstractNum>
-  <w:abstractNum w:abstractNumId="9" w15:restartNumberingAfterBreak="0">
+  <w:abstractNum w:abstractNumId="10" w15:restartNumberingAfterBreak="0">
     <w:nsid w:val="625D5A2D"/>
     <w:multiLevelType w:val="multilevel"/>
     <w:tmpl w:val="96D040DC"/>
@@ -4171,7 +4918,7 @@
       </w:pPr>
     </w:lvl>
   </w:abstractNum>
-  <w:abstractNum w:abstractNumId="10" w15:restartNumberingAfterBreak="0">
+  <w:abstractNum w:abstractNumId="11" w15:restartNumberingAfterBreak="0">
     <w:nsid w:val="682E67AD"/>
     <w:multiLevelType w:val="multilevel"/>
     <w:tmpl w:val="4950177A"/>
@@ -4320,7 +5067,7 @@
       </w:rPr>
     </w:lvl>
   </w:abstractNum>
-  <w:abstractNum w:abstractNumId="11" w15:restartNumberingAfterBreak="0">
+  <w:abstractNum w:abstractNumId="12" w15:restartNumberingAfterBreak="0">
     <w:nsid w:val="6DDF55FC"/>
     <w:multiLevelType w:val="multilevel"/>
     <w:tmpl w:val="D3EE0AF6"/>
@@ -4433,7 +5180,7 @@
       </w:pPr>
     </w:lvl>
   </w:abstractNum>
-  <w:abstractNum w:abstractNumId="12" w15:restartNumberingAfterBreak="0">
+  <w:abstractNum w:abstractNumId="13" w15:restartNumberingAfterBreak="0">
     <w:nsid w:val="75E06EB0"/>
     <w:multiLevelType w:val="multilevel"/>
     <w:tmpl w:val="3DF8C9A0"/>
@@ -4582,29 +5329,142 @@
       </w:rPr>
     </w:lvl>
   </w:abstractNum>
+  <w:abstractNum w:abstractNumId="14" w15:restartNumberingAfterBreak="0">
+    <w:nsid w:val="7B832EC2"/>
+    <w:multiLevelType w:val="multilevel"/>
+    <w:tmpl w:val="F4CCF4F4"/>
+    <w:lvl w:ilvl="0">
+      <w:start w:val="1"/>
+      <w:numFmt w:val="decimal"/>
+      <w:lvlText w:val="%1."/>
+      <w:lvlJc w:val="left"/>
+      <w:pPr>
+        <w:tabs>
+          <w:tab w:val="num" w:pos="502"/>
+        </w:tabs>
+        <w:ind w:left="502" w:hanging="360"/>
+      </w:pPr>
+    </w:lvl>
+    <w:lvl w:ilvl="1" w:tentative="1">
+      <w:start w:val="1"/>
+      <w:numFmt w:val="decimal"/>
+      <w:lvlText w:val="%2."/>
+      <w:lvlJc w:val="left"/>
+      <w:pPr>
+        <w:tabs>
+          <w:tab w:val="num" w:pos="1222"/>
+        </w:tabs>
+        <w:ind w:left="1222" w:hanging="360"/>
+      </w:pPr>
+    </w:lvl>
+    <w:lvl w:ilvl="2" w:tentative="1">
+      <w:start w:val="1"/>
+      <w:numFmt w:val="decimal"/>
+      <w:lvlText w:val="%3."/>
+      <w:lvlJc w:val="left"/>
+      <w:pPr>
+        <w:tabs>
+          <w:tab w:val="num" w:pos="1942"/>
+        </w:tabs>
+        <w:ind w:left="1942" w:hanging="360"/>
+      </w:pPr>
+    </w:lvl>
+    <w:lvl w:ilvl="3" w:tentative="1">
+      <w:start w:val="1"/>
+      <w:numFmt w:val="decimal"/>
+      <w:lvlText w:val="%4."/>
+      <w:lvlJc w:val="left"/>
+      <w:pPr>
+        <w:tabs>
+          <w:tab w:val="num" w:pos="2662"/>
+        </w:tabs>
+        <w:ind w:left="2662" w:hanging="360"/>
+      </w:pPr>
+    </w:lvl>
+    <w:lvl w:ilvl="4" w:tentative="1">
+      <w:start w:val="1"/>
+      <w:numFmt w:val="decimal"/>
+      <w:lvlText w:val="%5."/>
+      <w:lvlJc w:val="left"/>
+      <w:pPr>
+        <w:tabs>
+          <w:tab w:val="num" w:pos="3382"/>
+        </w:tabs>
+        <w:ind w:left="3382" w:hanging="360"/>
+      </w:pPr>
+    </w:lvl>
+    <w:lvl w:ilvl="5" w:tentative="1">
+      <w:start w:val="1"/>
+      <w:numFmt w:val="decimal"/>
+      <w:lvlText w:val="%6."/>
+      <w:lvlJc w:val="left"/>
+      <w:pPr>
+        <w:tabs>
+          <w:tab w:val="num" w:pos="4102"/>
+        </w:tabs>
+        <w:ind w:left="4102" w:hanging="360"/>
+      </w:pPr>
+    </w:lvl>
+    <w:lvl w:ilvl="6" w:tentative="1">
+      <w:start w:val="1"/>
+      <w:numFmt w:val="decimal"/>
+      <w:lvlText w:val="%7."/>
+      <w:lvlJc w:val="left"/>
+      <w:pPr>
+        <w:tabs>
+          <w:tab w:val="num" w:pos="4822"/>
+        </w:tabs>
+        <w:ind w:left="4822" w:hanging="360"/>
+      </w:pPr>
+    </w:lvl>
+    <w:lvl w:ilvl="7" w:tentative="1">
+      <w:start w:val="1"/>
+      <w:numFmt w:val="decimal"/>
+      <w:lvlText w:val="%8."/>
+      <w:lvlJc w:val="left"/>
+      <w:pPr>
+        <w:tabs>
+          <w:tab w:val="num" w:pos="5542"/>
+        </w:tabs>
+        <w:ind w:left="5542" w:hanging="360"/>
+      </w:pPr>
+    </w:lvl>
+    <w:lvl w:ilvl="8" w:tentative="1">
+      <w:start w:val="1"/>
+      <w:numFmt w:val="decimal"/>
+      <w:lvlText w:val="%9."/>
+      <w:lvlJc w:val="left"/>
+      <w:pPr>
+        <w:tabs>
+          <w:tab w:val="num" w:pos="6262"/>
+        </w:tabs>
+        <w:ind w:left="6262" w:hanging="360"/>
+      </w:pPr>
+    </w:lvl>
+  </w:abstractNum>
   <w:num w:numId="1" w16cid:durableId="1042292972">
-    <w:abstractNumId w:val="8"/>
+    <w:abstractNumId w:val="9"/>
   </w:num>
   <w:num w:numId="2" w16cid:durableId="27997572">
-    <w:abstractNumId w:val="6"/>
+    <w:abstractNumId w:val="7"/>
   </w:num>
   <w:num w:numId="3" w16cid:durableId="505487128">
     <w:abstractNumId w:val="4"/>
   </w:num>
   <w:num w:numId="4" w16cid:durableId="1706633514">
-    <w:abstractNumId w:val="5"/>
+    <w:abstractNumId w:val="6"/>
   </w:num>
   <w:num w:numId="5" w16cid:durableId="2037660804">
-    <w:abstractNumId w:val="7"/>
+    <w:abstractNumId w:val="8"/>
   </w:num>
   <w:num w:numId="6" w16cid:durableId="1728913957">
     <w:abstractNumId w:val="2"/>
   </w:num>
   <w:num w:numId="7" w16cid:durableId="761611473">
-    <w:abstractNumId w:val="10"/>
+    <w:abstractNumId w:val="11"/>
   </w:num>
   <w:num w:numId="8" w16cid:durableId="1179854580">
-    <w:abstractNumId w:val="11"/>
+    <w:abstractNumId w:val="12"/>
   </w:num>
   <w:num w:numId="9" w16cid:durableId="417556945">
     <w:abstractNumId w:val="1"/>
@@ -4613,13 +5473,19 @@
     <w:abstractNumId w:val="3"/>
   </w:num>
   <w:num w:numId="11" w16cid:durableId="1212882637">
-    <w:abstractNumId w:val="12"/>
+    <w:abstractNumId w:val="13"/>
   </w:num>
   <w:num w:numId="12" w16cid:durableId="1178929910">
-    <w:abstractNumId w:val="9"/>
+    <w:abstractNumId w:val="10"/>
   </w:num>
   <w:num w:numId="13" w16cid:durableId="612171841">
     <w:abstractNumId w:val="0"/>
+  </w:num>
+  <w:num w:numId="14" w16cid:durableId="1284969462">
+    <w:abstractNumId w:val="5"/>
+  </w:num>
+  <w:num w:numId="15" w16cid:durableId="626936075">
+    <w:abstractNumId w:val="14"/>
   </w:num>
 </w:numbering>
 </file>
@@ -5116,6 +5982,26 @@
     <w:uiPriority w:val="1"/>
     <w:qFormat/>
   </w:style>
+  <w:style w:type="paragraph" w:styleId="NormalWeb">
+    <w:name w:val="Normal (Web)"/>
+    <w:basedOn w:val="Normal"/>
+    <w:uiPriority w:val="99"/>
+    <w:semiHidden/>
+    <w:unhideWhenUsed/>
+    <w:rsid w:val="007573A6"/>
+    <w:pPr>
+      <w:widowControl/>
+      <w:autoSpaceDE/>
+      <w:autoSpaceDN/>
+      <w:spacing w:before="100" w:beforeAutospacing="1" w:after="100" w:afterAutospacing="1"/>
+    </w:pPr>
+    <w:rPr>
+      <w:rFonts w:ascii="Times New Roman" w:eastAsia="Times New Roman" w:hAnsi="Times New Roman" w:cs="Times New Roman"/>
+      <w:sz w:val="24"/>
+      <w:szCs w:val="24"/>
+      <w:lang w:eastAsia="es-ES"/>
+    </w:rPr>
+  </w:style>
 </w:styles>
 </file>
 

</xml_diff>

<commit_message>
[MOD] Cambios en memoria
</commit_message>
<xml_diff>
--- a/Memoria_Rodrigo_Lopez_Sanchez.docx
+++ b/Memoria_Rodrigo_Lopez_Sanchez.docx
@@ -1451,7 +1451,13 @@
         <w:spacing w:line="276" w:lineRule="auto"/>
       </w:pPr>
       <w:r>
-        <w:t>Página donde el usuario una vez registrado e inscrito pueda ver qué ejercicios podría hacer hoy en el gimnasio. (Sugerencias de ejercicios)</w:t>
+        <w:t xml:space="preserve">Página donde el usuario una vez registrado </w:t>
+      </w:r>
+      <w:r>
+        <w:t>y logueado</w:t>
+      </w:r>
+      <w:r>
+        <w:t xml:space="preserve"> pueda ver qué ejercicios podría hacer hoy en el gimnasio. (Sugerencias de ejercicios)</w:t>
       </w:r>
     </w:p>
     <w:p>
@@ -1464,7 +1470,13 @@
         <w:spacing w:line="276" w:lineRule="auto"/>
       </w:pPr>
       <w:r>
-        <w:t>Página donde el usuario una vez registra e inscrito pueda consultar las clases que se ofrecen durante la semana en el gimnasio.</w:t>
+        <w:t>Página donde el usuario una vez registra</w:t>
+      </w:r>
+      <w:r>
+        <w:t>do y logueado</w:t>
+      </w:r>
+      <w:r>
+        <w:t xml:space="preserve"> pueda consultar las clases que se ofrecen durante la semana en el gimnasio.</w:t>
       </w:r>
     </w:p>
     <w:p>
@@ -2087,6 +2099,7 @@
       <w:pPr>
         <w:spacing w:line="276" w:lineRule="auto"/>
         <w:ind w:left="567" w:right="567"/>
+        <w:jc w:val="both"/>
         <w:rPr>
           <w:szCs w:val="12"/>
         </w:rPr>
@@ -2172,6 +2185,7 @@
       <w:pPr>
         <w:spacing w:line="276" w:lineRule="auto"/>
         <w:ind w:left="567" w:right="567"/>
+        <w:jc w:val="both"/>
         <w:rPr>
           <w:szCs w:val="12"/>
         </w:rPr>
@@ -2235,6 +2249,7 @@
       <w:pPr>
         <w:spacing w:line="276" w:lineRule="auto"/>
         <w:ind w:left="567" w:right="567"/>
+        <w:jc w:val="both"/>
         <w:rPr>
           <w:szCs w:val="12"/>
         </w:rPr>
@@ -2326,7 +2341,8 @@
           <w:right w:val="single" w:sz="2" w:space="0" w:color="D9D9E3"/>
         </w:pBdr>
         <w:shd w:val="clear" w:color="auto" w:fill="FFFFFF" w:themeFill="background1"/>
-        <w:spacing w:before="0" w:beforeAutospacing="0" w:after="0" w:afterAutospacing="0"/>
+        <w:spacing w:before="0" w:beforeAutospacing="0" w:after="0" w:afterAutospacing="0" w:line="276" w:lineRule="auto"/>
+        <w:jc w:val="both"/>
         <w:rPr>
           <w:rFonts w:asciiTheme="minorHAnsi" w:eastAsia="Calibri" w:hAnsiTheme="minorHAnsi" w:cstheme="minorHAnsi"/>
           <w:sz w:val="22"/>
@@ -2503,7 +2519,8 @@
           <w:right w:val="single" w:sz="2" w:space="0" w:color="D9D9E3"/>
         </w:pBdr>
         <w:shd w:val="clear" w:color="auto" w:fill="FFFFFF" w:themeFill="background1"/>
-        <w:spacing w:before="0" w:beforeAutospacing="0" w:after="0" w:afterAutospacing="0"/>
+        <w:spacing w:before="0" w:beforeAutospacing="0" w:after="0" w:afterAutospacing="0" w:line="276" w:lineRule="auto"/>
+        <w:jc w:val="both"/>
         <w:rPr>
           <w:rFonts w:asciiTheme="minorHAnsi" w:eastAsia="Calibri" w:hAnsiTheme="minorHAnsi" w:cstheme="minorHAnsi"/>
           <w:sz w:val="22"/>
@@ -2546,7 +2563,8 @@
           <w:right w:val="single" w:sz="2" w:space="0" w:color="D9D9E3"/>
         </w:pBdr>
         <w:shd w:val="clear" w:color="auto" w:fill="FFFFFF" w:themeFill="background1"/>
-        <w:spacing w:before="0" w:beforeAutospacing="0" w:after="0" w:afterAutospacing="0"/>
+        <w:spacing w:before="0" w:beforeAutospacing="0" w:after="0" w:afterAutospacing="0" w:line="276" w:lineRule="auto"/>
+        <w:jc w:val="both"/>
         <w:rPr>
           <w:rFonts w:asciiTheme="minorHAnsi" w:eastAsia="Calibri" w:hAnsiTheme="minorHAnsi" w:cstheme="minorHAnsi"/>
           <w:sz w:val="22"/>
@@ -2563,6 +2581,7 @@
           <w:szCs w:val="22"/>
           <w:lang w:eastAsia="en-US"/>
         </w:rPr>
+        <w:lastRenderedPageBreak/>
         <w:t>Flexibilidad</w:t>
       </w:r>
       <w:r>
@@ -2589,7 +2608,8 @@
           <w:right w:val="single" w:sz="2" w:space="0" w:color="D9D9E3"/>
         </w:pBdr>
         <w:shd w:val="clear" w:color="auto" w:fill="FFFFFF" w:themeFill="background1"/>
-        <w:spacing w:before="0" w:beforeAutospacing="0" w:after="0" w:afterAutospacing="0"/>
+        <w:spacing w:before="0" w:beforeAutospacing="0" w:after="0" w:afterAutospacing="0" w:line="276" w:lineRule="auto"/>
+        <w:jc w:val="both"/>
         <w:rPr>
           <w:rFonts w:asciiTheme="minorHAnsi" w:eastAsia="Calibri" w:hAnsiTheme="minorHAnsi" w:cstheme="minorHAnsi"/>
           <w:sz w:val="22"/>
@@ -2606,7 +2626,6 @@
           <w:szCs w:val="22"/>
           <w:lang w:eastAsia="en-US"/>
         </w:rPr>
-        <w:lastRenderedPageBreak/>
         <w:t>Integración</w:t>
       </w:r>
       <w:r>
@@ -2633,7 +2652,8 @@
           <w:right w:val="single" w:sz="2" w:space="0" w:color="D9D9E3"/>
         </w:pBdr>
         <w:shd w:val="clear" w:color="auto" w:fill="FFFFFF" w:themeFill="background1"/>
-        <w:spacing w:before="0" w:beforeAutospacing="0" w:after="0" w:afterAutospacing="0"/>
+        <w:spacing w:before="0" w:beforeAutospacing="0" w:after="0" w:afterAutospacing="0" w:line="276" w:lineRule="auto"/>
+        <w:jc w:val="both"/>
         <w:rPr>
           <w:rFonts w:asciiTheme="minorHAnsi" w:eastAsia="Calibri" w:hAnsiTheme="minorHAnsi" w:cstheme="minorHAnsi"/>
           <w:sz w:val="22"/>
@@ -2666,6 +2686,7 @@
       <w:pPr>
         <w:spacing w:line="276" w:lineRule="auto"/>
         <w:ind w:left="567" w:right="567"/>
+        <w:jc w:val="both"/>
         <w:rPr>
           <w:szCs w:val="12"/>
         </w:rPr>
@@ -2675,6 +2696,7 @@
       <w:pPr>
         <w:spacing w:line="276" w:lineRule="auto"/>
         <w:ind w:left="567" w:right="567"/>
+        <w:jc w:val="both"/>
         <w:rPr>
           <w:szCs w:val="12"/>
         </w:rPr>
@@ -3042,12 +3064,98 @@
         <w:rPr>
           <w:sz w:val="32"/>
         </w:rPr>
+      </w:pPr>
+    </w:p>
+    <w:p>
+      <w:pPr>
+        <w:rPr>
+          <w:sz w:val="32"/>
+        </w:rPr>
+      </w:pPr>
+      <w:r>
+        <w:rPr>
+          <w:sz w:val="32"/>
+        </w:rPr>
+        <w:t>Diagrama de casos de uso:</w:t>
+      </w:r>
+    </w:p>
+    <w:p>
+      <w:pPr>
+        <w:rPr>
+          <w:sz w:val="32"/>
+        </w:rPr>
         <w:sectPr>
           <w:pgSz w:w="11900" w:h="16840"/>
           <w:pgMar w:top="1600" w:right="1020" w:bottom="2920" w:left="1600" w:header="341" w:footer="2725" w:gutter="0"/>
           <w:cols w:space="720"/>
         </w:sectPr>
       </w:pPr>
+      <w:r>
+        <w:rPr>
+          <w:noProof/>
+        </w:rPr>
+        <w:drawing>
+          <wp:anchor distT="0" distB="0" distL="114300" distR="114300" simplePos="0" relativeHeight="251658752" behindDoc="0" locked="0" layoutInCell="1" allowOverlap="1" wp14:anchorId="2FC6F4CC" wp14:editId="5FFAB58E">
+            <wp:simplePos x="0" y="0"/>
+            <wp:positionH relativeFrom="column">
+              <wp:posOffset>318001</wp:posOffset>
+            </wp:positionH>
+            <wp:positionV relativeFrom="paragraph">
+              <wp:posOffset>114137</wp:posOffset>
+            </wp:positionV>
+            <wp:extent cx="4852800" cy="4730400"/>
+            <wp:effectExtent l="0" t="0" r="5080" b="0"/>
+            <wp:wrapSquare wrapText="bothSides"/>
+            <wp:docPr id="2083249309" name="Imagen 1"/>
+            <wp:cNvGraphicFramePr>
+              <a:graphicFrameLocks xmlns:a="http://schemas.openxmlformats.org/drawingml/2006/main" noChangeAspect="1"/>
+            </wp:cNvGraphicFramePr>
+            <a:graphic xmlns:a="http://schemas.openxmlformats.org/drawingml/2006/main">
+              <a:graphicData uri="http://schemas.openxmlformats.org/drawingml/2006/picture">
+                <pic:pic xmlns:pic="http://schemas.openxmlformats.org/drawingml/2006/picture">
+                  <pic:nvPicPr>
+                    <pic:cNvPr id="2083249309" name=""/>
+                    <pic:cNvPicPr/>
+                  </pic:nvPicPr>
+                  <pic:blipFill>
+                    <a:blip r:embed="rId9">
+                      <a:extLst>
+                        <a:ext uri="{28A0092B-C50C-407E-A947-70E740481C1C}">
+                          <a14:useLocalDpi xmlns:a14="http://schemas.microsoft.com/office/drawing/2010/main" val="0"/>
+                        </a:ext>
+                      </a:extLst>
+                    </a:blip>
+                    <a:stretch>
+                      <a:fillRect/>
+                    </a:stretch>
+                  </pic:blipFill>
+                  <pic:spPr>
+                    <a:xfrm>
+                      <a:off x="0" y="0"/>
+                      <a:ext cx="4852800" cy="4730400"/>
+                    </a:xfrm>
+                    <a:prstGeom prst="rect">
+                      <a:avLst/>
+                    </a:prstGeom>
+                  </pic:spPr>
+                </pic:pic>
+              </a:graphicData>
+            </a:graphic>
+            <wp14:sizeRelH relativeFrom="margin">
+              <wp14:pctWidth>0</wp14:pctWidth>
+            </wp14:sizeRelH>
+            <wp14:sizeRelV relativeFrom="margin">
+              <wp14:pctHeight>0</wp14:pctHeight>
+            </wp14:sizeRelV>
+          </wp:anchor>
+        </w:drawing>
+      </w:r>
+      <w:r>
+        <w:rPr>
+          <w:sz w:val="32"/>
+        </w:rPr>
+        <w:br/>
+      </w:r>
     </w:p>
     <w:p>
       <w:pPr>

</xml_diff>

<commit_message>
[ADD] Cambios memoria, panel
</commit_message>
<xml_diff>
--- a/Memoria_Rodrigo_Lopez_Sanchez.docx
+++ b/Memoria_Rodrigo_Lopez_Sanchez.docx
@@ -1481,6 +1481,19 @@
     </w:p>
     <w:p>
       <w:pPr>
+        <w:pStyle w:val="Prrafodelista"/>
+        <w:numPr>
+          <w:ilvl w:val="0"/>
+          <w:numId w:val="3"/>
+        </w:numPr>
+        <w:spacing w:line="276" w:lineRule="auto"/>
+      </w:pPr>
+      <w:r>
+        <w:t>Panel de administrador donde un usuario con el rol de administrador pueda ver los clientes y borrar todo lo relacionado con los mismos.</w:t>
+      </w:r>
+    </w:p>
+    <w:p>
+      <w:pPr>
         <w:rPr>
           <w:sz w:val="40"/>
         </w:rPr>
@@ -1584,12 +1597,14 @@
         </w:rPr>
         <w:t xml:space="preserve">: </w:t>
       </w:r>
+      <w:proofErr w:type="spellStart"/>
       <w:r>
         <w:rPr>
           <w:szCs w:val="12"/>
         </w:rPr>
         <w:t>Dreamgym</w:t>
       </w:r>
+      <w:proofErr w:type="spellEnd"/>
       <w:r>
         <w:rPr>
           <w:szCs w:val="12"/>
@@ -2994,12 +3009,12 @@
     <w:p>
       <w:pPr>
         <w:rPr>
-          <w:sz w:val="32"/>
-        </w:rPr>
-      </w:pPr>
-      <w:r>
-        <w:rPr>
-          <w:sz w:val="32"/>
+          <w:szCs w:val="16"/>
+        </w:rPr>
+      </w:pPr>
+      <w:r>
+        <w:rPr>
+          <w:szCs w:val="16"/>
         </w:rPr>
         <w:t>Diagrama de casos de uso:</w:t>
       </w:r>
@@ -3020,18 +3035,18 @@
           <w:noProof/>
         </w:rPr>
         <w:drawing>
-          <wp:anchor distT="0" distB="0" distL="114300" distR="114300" simplePos="0" relativeHeight="251658752" behindDoc="0" locked="0" layoutInCell="1" allowOverlap="1" wp14:anchorId="2FC6F4CC" wp14:editId="5FFAB58E">
+          <wp:anchor distT="0" distB="0" distL="114300" distR="114300" simplePos="0" relativeHeight="251658240" behindDoc="0" locked="0" layoutInCell="1" allowOverlap="1" wp14:anchorId="36659636" wp14:editId="21E2C016">
             <wp:simplePos x="0" y="0"/>
             <wp:positionH relativeFrom="column">
-              <wp:posOffset>318001</wp:posOffset>
+              <wp:posOffset>468513</wp:posOffset>
             </wp:positionH>
             <wp:positionV relativeFrom="paragraph">
-              <wp:posOffset>114137</wp:posOffset>
+              <wp:posOffset>205915</wp:posOffset>
             </wp:positionV>
-            <wp:extent cx="4852800" cy="4730400"/>
-            <wp:effectExtent l="0" t="0" r="5080" b="0"/>
+            <wp:extent cx="4579200" cy="4395600"/>
+            <wp:effectExtent l="0" t="0" r="0" b="5080"/>
             <wp:wrapSquare wrapText="bothSides"/>
-            <wp:docPr id="2083249309" name="Imagen 1"/>
+            <wp:docPr id="1255782723" name="Imagen 1"/>
             <wp:cNvGraphicFramePr>
               <a:graphicFrameLocks xmlns:a="http://schemas.openxmlformats.org/drawingml/2006/main" noChangeAspect="1"/>
             </wp:cNvGraphicFramePr>
@@ -3039,7 +3054,7 @@
               <a:graphicData uri="http://schemas.openxmlformats.org/drawingml/2006/picture">
                 <pic:pic xmlns:pic="http://schemas.openxmlformats.org/drawingml/2006/picture">
                   <pic:nvPicPr>
-                    <pic:cNvPr id="2083249309" name=""/>
+                    <pic:cNvPr id="1255782723" name=""/>
                     <pic:cNvPicPr/>
                   </pic:nvPicPr>
                   <pic:blipFill>
@@ -3057,7 +3072,7 @@
                   <pic:spPr>
                     <a:xfrm>
                       <a:off x="0" y="0"/>
-                      <a:ext cx="4852800" cy="4730400"/>
+                      <a:ext cx="4579200" cy="4395600"/>
                     </a:xfrm>
                     <a:prstGeom prst="rect">
                       <a:avLst/>
@@ -3086,7 +3101,427 @@
       <w:pPr>
         <w:pStyle w:val="Textoindependiente"/>
         <w:rPr>
-          <w:sz w:val="20"/>
+          <w:b w:val="0"/>
+          <w:bCs w:val="0"/>
+          <w:sz w:val="22"/>
+          <w:szCs w:val="44"/>
+        </w:rPr>
+      </w:pPr>
+      <w:r>
+        <w:rPr>
+          <w:b w:val="0"/>
+          <w:bCs w:val="0"/>
+          <w:sz w:val="22"/>
+          <w:szCs w:val="44"/>
+        </w:rPr>
+        <w:lastRenderedPageBreak/>
+        <w:br/>
+        <w:t>Diagrama de clases:</w:t>
+      </w:r>
+    </w:p>
+    <w:p>
+      <w:pPr>
+        <w:pStyle w:val="Textoindependiente"/>
+        <w:rPr>
+          <w:b w:val="0"/>
+          <w:bCs w:val="0"/>
+          <w:sz w:val="22"/>
+          <w:szCs w:val="44"/>
+        </w:rPr>
+      </w:pPr>
+      <w:r>
+        <w:rPr>
+          <w:noProof/>
+        </w:rPr>
+        <w:drawing>
+          <wp:inline distT="0" distB="0" distL="0" distR="0" wp14:anchorId="450F368D" wp14:editId="71D05C4D">
+            <wp:extent cx="5891978" cy="6887361"/>
+            <wp:effectExtent l="0" t="0" r="0" b="8890"/>
+            <wp:docPr id="307666978" name="Imagen 1"/>
+            <wp:cNvGraphicFramePr>
+              <a:graphicFrameLocks xmlns:a="http://schemas.openxmlformats.org/drawingml/2006/main" noChangeAspect="1"/>
+            </wp:cNvGraphicFramePr>
+            <a:graphic xmlns:a="http://schemas.openxmlformats.org/drawingml/2006/main">
+              <a:graphicData uri="http://schemas.openxmlformats.org/drawingml/2006/picture">
+                <pic:pic xmlns:pic="http://schemas.openxmlformats.org/drawingml/2006/picture">
+                  <pic:nvPicPr>
+                    <pic:cNvPr id="0" name="Picture 1"/>
+                    <pic:cNvPicPr>
+                      <a:picLocks noChangeAspect="1" noChangeArrowheads="1"/>
+                    </pic:cNvPicPr>
+                  </pic:nvPicPr>
+                  <pic:blipFill>
+                    <a:blip r:embed="rId10" cstate="print">
+                      <a:extLst>
+                        <a:ext uri="{28A0092B-C50C-407E-A947-70E740481C1C}">
+                          <a14:useLocalDpi xmlns:a14="http://schemas.microsoft.com/office/drawing/2010/main" val="0"/>
+                        </a:ext>
+                      </a:extLst>
+                    </a:blip>
+                    <a:srcRect/>
+                    <a:stretch>
+                      <a:fillRect/>
+                    </a:stretch>
+                  </pic:blipFill>
+                  <pic:spPr bwMode="auto">
+                    <a:xfrm>
+                      <a:off x="0" y="0"/>
+                      <a:ext cx="5898628" cy="6895134"/>
+                    </a:xfrm>
+                    <a:prstGeom prst="rect">
+                      <a:avLst/>
+                    </a:prstGeom>
+                    <a:noFill/>
+                    <a:ln>
+                      <a:noFill/>
+                    </a:ln>
+                  </pic:spPr>
+                </pic:pic>
+              </a:graphicData>
+            </a:graphic>
+          </wp:inline>
+        </w:drawing>
+      </w:r>
+    </w:p>
+    <w:p>
+      <w:pPr>
+        <w:pStyle w:val="Textoindependiente"/>
+        <w:rPr>
+          <w:b w:val="0"/>
+          <w:bCs w:val="0"/>
+          <w:sz w:val="22"/>
+          <w:szCs w:val="44"/>
+        </w:rPr>
+      </w:pPr>
+      <w:r>
+        <w:rPr>
+          <w:b w:val="0"/>
+          <w:bCs w:val="0"/>
+          <w:sz w:val="22"/>
+          <w:szCs w:val="44"/>
+        </w:rPr>
+        <w:t>Para ver mejor el diagrama, se encuentra en la raíz de la carpeta “ProyectoFinalBack”</w:t>
+      </w:r>
+      <w:r>
+        <w:rPr>
+          <w:b w:val="0"/>
+          <w:bCs w:val="0"/>
+          <w:sz w:val="22"/>
+          <w:szCs w:val="44"/>
+        </w:rPr>
+        <w:t>, y, dentro de la carpeta “src/main/java” se encuentra el archivo .clc llamado “dreamgym-diagram.cld”, el cual se puede abrir en Eclipse para hacer zoom y verlo en detalle.</w:t>
+      </w:r>
+    </w:p>
+    <w:p>
+      <w:pPr>
+        <w:pStyle w:val="Textoindependiente"/>
+        <w:rPr>
+          <w:b w:val="0"/>
+          <w:bCs w:val="0"/>
+          <w:sz w:val="22"/>
+          <w:szCs w:val="44"/>
+        </w:rPr>
+      </w:pPr>
+    </w:p>
+    <w:p>
+      <w:pPr>
+        <w:pStyle w:val="Textoindependiente"/>
+        <w:rPr>
+          <w:b w:val="0"/>
+          <w:bCs w:val="0"/>
+          <w:sz w:val="22"/>
+          <w:szCs w:val="44"/>
+        </w:rPr>
+      </w:pPr>
+      <w:r>
+        <w:rPr>
+          <w:b w:val="0"/>
+          <w:bCs w:val="0"/>
+          <w:sz w:val="22"/>
+          <w:szCs w:val="44"/>
+        </w:rPr>
+        <w:t>Diagrama entidad-relación:</w:t>
+      </w:r>
+    </w:p>
+    <w:p>
+      <w:pPr>
+        <w:pStyle w:val="Textoindependiente"/>
+        <w:rPr>
+          <w:b w:val="0"/>
+          <w:bCs w:val="0"/>
+          <w:sz w:val="22"/>
+          <w:szCs w:val="44"/>
+        </w:rPr>
+      </w:pPr>
+      <w:r>
+        <w:rPr>
+          <w:noProof/>
+        </w:rPr>
+        <w:drawing>
+          <wp:inline distT="0" distB="0" distL="0" distR="0" wp14:anchorId="21E37ED3" wp14:editId="696800E8">
+            <wp:extent cx="5892800" cy="3442970"/>
+            <wp:effectExtent l="0" t="0" r="0" b="5080"/>
+            <wp:docPr id="1881799131" name="Imagen 1"/>
+            <wp:cNvGraphicFramePr>
+              <a:graphicFrameLocks xmlns:a="http://schemas.openxmlformats.org/drawingml/2006/main" noChangeAspect="1"/>
+            </wp:cNvGraphicFramePr>
+            <a:graphic xmlns:a="http://schemas.openxmlformats.org/drawingml/2006/main">
+              <a:graphicData uri="http://schemas.openxmlformats.org/drawingml/2006/picture">
+                <pic:pic xmlns:pic="http://schemas.openxmlformats.org/drawingml/2006/picture">
+                  <pic:nvPicPr>
+                    <pic:cNvPr id="1881799131" name=""/>
+                    <pic:cNvPicPr/>
+                  </pic:nvPicPr>
+                  <pic:blipFill>
+                    <a:blip r:embed="rId11"/>
+                    <a:stretch>
+                      <a:fillRect/>
+                    </a:stretch>
+                  </pic:blipFill>
+                  <pic:spPr>
+                    <a:xfrm>
+                      <a:off x="0" y="0"/>
+                      <a:ext cx="5892800" cy="3442970"/>
+                    </a:xfrm>
+                    <a:prstGeom prst="rect">
+                      <a:avLst/>
+                    </a:prstGeom>
+                  </pic:spPr>
+                </pic:pic>
+              </a:graphicData>
+            </a:graphic>
+          </wp:inline>
+        </w:drawing>
+      </w:r>
+    </w:p>
+    <w:p>
+      <w:pPr>
+        <w:pStyle w:val="Textoindependiente"/>
+        <w:rPr>
+          <w:b w:val="0"/>
+          <w:bCs w:val="0"/>
+          <w:sz w:val="22"/>
+          <w:szCs w:val="44"/>
+        </w:rPr>
+      </w:pPr>
+    </w:p>
+    <w:p>
+      <w:pPr>
+        <w:pStyle w:val="Textoindependiente"/>
+        <w:rPr>
+          <w:b w:val="0"/>
+          <w:bCs w:val="0"/>
+          <w:sz w:val="22"/>
+          <w:szCs w:val="44"/>
+        </w:rPr>
+      </w:pPr>
+    </w:p>
+    <w:p>
+      <w:pPr>
+        <w:pStyle w:val="Textoindependiente"/>
+        <w:rPr>
+          <w:b w:val="0"/>
+          <w:bCs w:val="0"/>
+          <w:sz w:val="22"/>
+          <w:szCs w:val="44"/>
+        </w:rPr>
+      </w:pPr>
+    </w:p>
+    <w:p>
+      <w:pPr>
+        <w:pStyle w:val="Textoindependiente"/>
+        <w:rPr>
+          <w:b w:val="0"/>
+          <w:bCs w:val="0"/>
+          <w:sz w:val="22"/>
+          <w:szCs w:val="44"/>
+        </w:rPr>
+      </w:pPr>
+    </w:p>
+    <w:p>
+      <w:pPr>
+        <w:pStyle w:val="Textoindependiente"/>
+        <w:rPr>
+          <w:b w:val="0"/>
+          <w:bCs w:val="0"/>
+          <w:sz w:val="22"/>
+          <w:szCs w:val="44"/>
+        </w:rPr>
+      </w:pPr>
+    </w:p>
+    <w:p>
+      <w:pPr>
+        <w:pStyle w:val="Textoindependiente"/>
+        <w:rPr>
+          <w:b w:val="0"/>
+          <w:bCs w:val="0"/>
+          <w:sz w:val="22"/>
+          <w:szCs w:val="44"/>
+        </w:rPr>
+      </w:pPr>
+    </w:p>
+    <w:p>
+      <w:pPr>
+        <w:pStyle w:val="Textoindependiente"/>
+        <w:rPr>
+          <w:b w:val="0"/>
+          <w:bCs w:val="0"/>
+          <w:sz w:val="22"/>
+          <w:szCs w:val="44"/>
+        </w:rPr>
+      </w:pPr>
+    </w:p>
+    <w:p>
+      <w:pPr>
+        <w:pStyle w:val="Textoindependiente"/>
+        <w:rPr>
+          <w:b w:val="0"/>
+          <w:bCs w:val="0"/>
+          <w:sz w:val="22"/>
+          <w:szCs w:val="44"/>
+        </w:rPr>
+      </w:pPr>
+    </w:p>
+    <w:p>
+      <w:pPr>
+        <w:pStyle w:val="Textoindependiente"/>
+        <w:rPr>
+          <w:b w:val="0"/>
+          <w:bCs w:val="0"/>
+          <w:sz w:val="22"/>
+          <w:szCs w:val="44"/>
+        </w:rPr>
+      </w:pPr>
+    </w:p>
+    <w:p>
+      <w:pPr>
+        <w:pStyle w:val="Textoindependiente"/>
+        <w:rPr>
+          <w:b w:val="0"/>
+          <w:bCs w:val="0"/>
+          <w:sz w:val="22"/>
+          <w:szCs w:val="44"/>
+        </w:rPr>
+      </w:pPr>
+    </w:p>
+    <w:p>
+      <w:pPr>
+        <w:pStyle w:val="Textoindependiente"/>
+        <w:rPr>
+          <w:b w:val="0"/>
+          <w:bCs w:val="0"/>
+          <w:sz w:val="22"/>
+          <w:szCs w:val="44"/>
+        </w:rPr>
+      </w:pPr>
+    </w:p>
+    <w:p>
+      <w:pPr>
+        <w:pStyle w:val="Textoindependiente"/>
+        <w:rPr>
+          <w:b w:val="0"/>
+          <w:bCs w:val="0"/>
+          <w:sz w:val="22"/>
+          <w:szCs w:val="44"/>
+        </w:rPr>
+      </w:pPr>
+    </w:p>
+    <w:p>
+      <w:pPr>
+        <w:pStyle w:val="Textoindependiente"/>
+        <w:rPr>
+          <w:b w:val="0"/>
+          <w:bCs w:val="0"/>
+          <w:sz w:val="22"/>
+          <w:szCs w:val="44"/>
+        </w:rPr>
+      </w:pPr>
+    </w:p>
+    <w:p>
+      <w:pPr>
+        <w:pStyle w:val="Textoindependiente"/>
+        <w:rPr>
+          <w:b w:val="0"/>
+          <w:bCs w:val="0"/>
+          <w:sz w:val="22"/>
+          <w:szCs w:val="44"/>
+        </w:rPr>
+      </w:pPr>
+    </w:p>
+    <w:p>
+      <w:pPr>
+        <w:pStyle w:val="Textoindependiente"/>
+        <w:rPr>
+          <w:b w:val="0"/>
+          <w:bCs w:val="0"/>
+          <w:sz w:val="22"/>
+          <w:szCs w:val="44"/>
+        </w:rPr>
+      </w:pPr>
+    </w:p>
+    <w:p>
+      <w:pPr>
+        <w:pStyle w:val="Textoindependiente"/>
+        <w:rPr>
+          <w:b w:val="0"/>
+          <w:bCs w:val="0"/>
+          <w:sz w:val="22"/>
+          <w:szCs w:val="44"/>
+        </w:rPr>
+      </w:pPr>
+    </w:p>
+    <w:p>
+      <w:pPr>
+        <w:pStyle w:val="Textoindependiente"/>
+        <w:rPr>
+          <w:b w:val="0"/>
+          <w:bCs w:val="0"/>
+          <w:sz w:val="22"/>
+          <w:szCs w:val="44"/>
+        </w:rPr>
+      </w:pPr>
+    </w:p>
+    <w:p>
+      <w:pPr>
+        <w:pStyle w:val="Textoindependiente"/>
+        <w:rPr>
+          <w:b w:val="0"/>
+          <w:bCs w:val="0"/>
+          <w:sz w:val="22"/>
+          <w:szCs w:val="44"/>
+        </w:rPr>
+      </w:pPr>
+    </w:p>
+    <w:p>
+      <w:pPr>
+        <w:pStyle w:val="Textoindependiente"/>
+        <w:rPr>
+          <w:b w:val="0"/>
+          <w:bCs w:val="0"/>
+          <w:sz w:val="22"/>
+          <w:szCs w:val="44"/>
+        </w:rPr>
+      </w:pPr>
+    </w:p>
+    <w:p>
+      <w:pPr>
+        <w:pStyle w:val="Textoindependiente"/>
+        <w:rPr>
+          <w:b w:val="0"/>
+          <w:bCs w:val="0"/>
+          <w:sz w:val="22"/>
+          <w:szCs w:val="44"/>
+        </w:rPr>
+      </w:pPr>
+    </w:p>
+    <w:p>
+      <w:pPr>
+        <w:pStyle w:val="Textoindependiente"/>
+        <w:rPr>
+          <w:b w:val="0"/>
+          <w:bCs w:val="0"/>
+          <w:sz w:val="22"/>
+          <w:szCs w:val="44"/>
         </w:rPr>
       </w:pPr>
     </w:p>
@@ -3122,6 +3557,7 @@
           <w:b/>
           <w:sz w:val="40"/>
         </w:rPr>
+        <w:lastRenderedPageBreak/>
         <w:t>Arquitectura</w:t>
       </w:r>
       <w:r>
@@ -3229,6 +3665,131 @@
     </w:p>
     <w:p>
       <w:pPr>
+        <w:tabs>
+          <w:tab w:val="left" w:pos="1096"/>
+        </w:tabs>
+        <w:spacing w:before="72"/>
+        <w:rPr>
+          <w:bCs/>
+          <w:szCs w:val="16"/>
+        </w:rPr>
+      </w:pPr>
+      <w:r>
+        <w:rPr>
+          <w:bCs/>
+          <w:szCs w:val="16"/>
+        </w:rPr>
+        <w:t>Con respecto a la estructura del proyecto, la parte backend se basa en un proyecto escrito en JAVA.</w:t>
+      </w:r>
+      <w:r>
+        <w:rPr>
+          <w:bCs/>
+          <w:szCs w:val="16"/>
+        </w:rPr>
+        <w:br/>
+        <w:t>Está realizada con el framework Spring Data JPA, donde se tiene un árbol de directorios propio de un proyecto de dichas características.</w:t>
+      </w:r>
+      <w:r>
+        <w:rPr>
+          <w:bCs/>
+          <w:szCs w:val="16"/>
+        </w:rPr>
+        <w:br/>
+      </w:r>
+      <w:r>
+        <w:rPr>
+          <w:bCs/>
+          <w:szCs w:val="16"/>
+        </w:rPr>
+        <w:t xml:space="preserve">El proyecto está basado en el </w:t>
+      </w:r>
+      <w:r>
+        <w:rPr>
+          <w:bCs/>
+          <w:szCs w:val="16"/>
+        </w:rPr>
+        <w:t>modelo-vista-controlador</w:t>
+      </w:r>
+      <w:r>
+        <w:rPr>
+          <w:bCs/>
+          <w:szCs w:val="16"/>
+        </w:rPr>
+        <w:t xml:space="preserve">, </w:t>
+      </w:r>
+      <w:r>
+        <w:rPr>
+          <w:bCs/>
+          <w:szCs w:val="16"/>
+        </w:rPr>
+        <w:t>e</w:t>
+      </w:r>
+      <w:r>
+        <w:rPr>
+          <w:bCs/>
+          <w:szCs w:val="16"/>
+        </w:rPr>
+        <w:t xml:space="preserve">n ese caso, la entidad </w:t>
+      </w:r>
+      <w:r>
+        <w:rPr>
+          <w:b/>
+          <w:szCs w:val="16"/>
+        </w:rPr>
+        <w:t>c</w:t>
+      </w:r>
+      <w:r>
+        <w:rPr>
+          <w:b/>
+          <w:szCs w:val="16"/>
+        </w:rPr>
+        <w:t>ontrolador</w:t>
+      </w:r>
+      <w:r>
+        <w:rPr>
+          <w:bCs/>
+          <w:szCs w:val="16"/>
+        </w:rPr>
+        <w:t xml:space="preserve"> estaría representada por el código Java que maneja la lógica del negocio y se encarga de procesar las solicitudes entrantes y enviar respuestas apropiadas. El </w:t>
+      </w:r>
+      <w:r>
+        <w:rPr>
+          <w:b/>
+          <w:szCs w:val="16"/>
+        </w:rPr>
+        <w:t>modelo</w:t>
+      </w:r>
+      <w:r>
+        <w:rPr>
+          <w:bCs/>
+          <w:szCs w:val="16"/>
+        </w:rPr>
+        <w:t xml:space="preserve"> estaría representado por la capa de persistencia, que se encarga de interactuar con la base de datos MySQL y manejar la información. Finalmente, la </w:t>
+      </w:r>
+      <w:r>
+        <w:rPr>
+          <w:b/>
+          <w:szCs w:val="16"/>
+        </w:rPr>
+        <w:t>v</w:t>
+      </w:r>
+      <w:r>
+        <w:rPr>
+          <w:b/>
+          <w:szCs w:val="16"/>
+        </w:rPr>
+        <w:t>ista</w:t>
+      </w:r>
+      <w:r>
+        <w:rPr>
+          <w:bCs/>
+          <w:szCs w:val="16"/>
+        </w:rPr>
+        <w:t xml:space="preserve"> estaría representada por la parte del frontend, que en este caso se desarrolló utilizando Vue CLI. En la Vista, los usuarios interactúan con la interfaz gráfica de la aplicación para enviar solicitudes al Controlador. El Controlador luego procesa las solicitudes y actualiza el Modelo según sea necesario. La Vista se actualiza para mostrar los cambios en el Modelo, lo que completa el ciclo de la arquitectura MVC.</w:t>
+      </w:r>
+    </w:p>
+    <w:p>
+      <w:pPr>
         <w:pStyle w:val="Prrafodelista"/>
         <w:numPr>
           <w:ilvl w:val="1"/>
@@ -3288,6 +3849,237 @@
       <w:pPr>
         <w:rPr>
           <w:sz w:val="32"/>
+        </w:rPr>
+      </w:pPr>
+    </w:p>
+    <w:p>
+      <w:pPr>
+        <w:rPr>
+          <w:szCs w:val="16"/>
+        </w:rPr>
+      </w:pPr>
+    </w:p>
+    <w:p>
+      <w:pPr>
+        <w:pStyle w:val="NormalWeb"/>
+        <w:pBdr>
+          <w:top w:val="single" w:sz="2" w:space="0" w:color="D9D9E3"/>
+          <w:left w:val="single" w:sz="2" w:space="0" w:color="D9D9E3"/>
+          <w:bottom w:val="single" w:sz="2" w:space="0" w:color="D9D9E3"/>
+          <w:right w:val="single" w:sz="2" w:space="0" w:color="D9D9E3"/>
+        </w:pBdr>
+        <w:spacing w:before="0" w:beforeAutospacing="0" w:after="300" w:afterAutospacing="0"/>
+        <w:rPr>
+          <w:rFonts w:ascii="Calibri" w:eastAsia="Calibri" w:hAnsi="Calibri" w:cs="Calibri"/>
+          <w:bCs/>
+          <w:sz w:val="22"/>
+          <w:szCs w:val="16"/>
+          <w:lang w:eastAsia="en-US"/>
+        </w:rPr>
+      </w:pPr>
+      <w:r>
+        <w:rPr>
+          <w:rFonts w:ascii="Calibri" w:eastAsia="Calibri" w:hAnsi="Calibri" w:cs="Calibri"/>
+          <w:bCs/>
+          <w:sz w:val="22"/>
+          <w:szCs w:val="16"/>
+          <w:lang w:eastAsia="en-US"/>
+        </w:rPr>
+        <w:t>En el proyecto se han utilizado diversas librerías para implementar diferentes funcionalidades tanto en la parte frontend como en la parte backend.</w:t>
+      </w:r>
+    </w:p>
+    <w:p>
+      <w:pPr>
+        <w:pStyle w:val="NormalWeb"/>
+        <w:pBdr>
+          <w:top w:val="single" w:sz="2" w:space="0" w:color="D9D9E3"/>
+          <w:left w:val="single" w:sz="2" w:space="0" w:color="D9D9E3"/>
+          <w:bottom w:val="single" w:sz="2" w:space="0" w:color="D9D9E3"/>
+          <w:right w:val="single" w:sz="2" w:space="0" w:color="D9D9E3"/>
+        </w:pBdr>
+        <w:spacing w:before="300" w:beforeAutospacing="0" w:after="300" w:afterAutospacing="0"/>
+        <w:rPr>
+          <w:rFonts w:ascii="Calibri" w:eastAsia="Calibri" w:hAnsi="Calibri" w:cs="Calibri"/>
+          <w:bCs/>
+          <w:sz w:val="22"/>
+          <w:szCs w:val="16"/>
+          <w:lang w:eastAsia="en-US"/>
+        </w:rPr>
+      </w:pPr>
+      <w:r>
+        <w:rPr>
+          <w:rFonts w:ascii="Calibri" w:eastAsia="Calibri" w:hAnsi="Calibri" w:cs="Calibri"/>
+          <w:bCs/>
+          <w:sz w:val="22"/>
+          <w:szCs w:val="16"/>
+          <w:lang w:eastAsia="en-US"/>
+        </w:rPr>
+        <w:t xml:space="preserve">En la parte frontend, se ha utilizado la librería Axios para realizar peticiones HTTP al servidor. Además, para la maquetación de la página se ha utilizado </w:t>
+      </w:r>
+      <w:r>
+        <w:rPr>
+          <w:rFonts w:ascii="Calibri" w:eastAsia="Calibri" w:hAnsi="Calibri" w:cs="Calibri"/>
+          <w:bCs/>
+          <w:sz w:val="22"/>
+          <w:szCs w:val="16"/>
+          <w:lang w:eastAsia="en-US"/>
+        </w:rPr>
+        <w:t xml:space="preserve">en algunas vistas </w:t>
+      </w:r>
+      <w:r>
+        <w:rPr>
+          <w:rFonts w:ascii="Calibri" w:eastAsia="Calibri" w:hAnsi="Calibri" w:cs="Calibri"/>
+          <w:bCs/>
+          <w:sz w:val="22"/>
+          <w:szCs w:val="16"/>
+          <w:lang w:eastAsia="en-US"/>
+        </w:rPr>
+        <w:t xml:space="preserve">Bootstrap, que permite un diseño responsive y fácil adaptación a diferentes dispositivos. Para la decodificación de tokens JWT se ha utilizado la librería </w:t>
+      </w:r>
+      <w:proofErr w:type="spellStart"/>
+      <w:r>
+        <w:rPr>
+          <w:rFonts w:ascii="Calibri" w:eastAsia="Calibri" w:hAnsi="Calibri" w:cs="Calibri"/>
+          <w:bCs/>
+          <w:sz w:val="22"/>
+          <w:szCs w:val="16"/>
+          <w:lang w:eastAsia="en-US"/>
+        </w:rPr>
+        <w:t>jwt-decode</w:t>
+      </w:r>
+      <w:proofErr w:type="spellEnd"/>
+      <w:r>
+        <w:rPr>
+          <w:rFonts w:ascii="Calibri" w:eastAsia="Calibri" w:hAnsi="Calibri" w:cs="Calibri"/>
+          <w:bCs/>
+          <w:sz w:val="22"/>
+          <w:szCs w:val="16"/>
+          <w:lang w:eastAsia="en-US"/>
+        </w:rPr>
+        <w:t>. Por último, se ha utilizado la librería date-</w:t>
+      </w:r>
+      <w:proofErr w:type="spellStart"/>
+      <w:r>
+        <w:rPr>
+          <w:rFonts w:ascii="Calibri" w:eastAsia="Calibri" w:hAnsi="Calibri" w:cs="Calibri"/>
+          <w:bCs/>
+          <w:sz w:val="22"/>
+          <w:szCs w:val="16"/>
+          <w:lang w:eastAsia="en-US"/>
+        </w:rPr>
+        <w:t>fns</w:t>
+      </w:r>
+      <w:proofErr w:type="spellEnd"/>
+      <w:r>
+        <w:rPr>
+          <w:rFonts w:ascii="Calibri" w:eastAsia="Calibri" w:hAnsi="Calibri" w:cs="Calibri"/>
+          <w:bCs/>
+          <w:sz w:val="22"/>
+          <w:szCs w:val="16"/>
+          <w:lang w:eastAsia="en-US"/>
+        </w:rPr>
+        <w:t xml:space="preserve"> para la manipulación de fechas.</w:t>
+      </w:r>
+    </w:p>
+    <w:p>
+      <w:pPr>
+        <w:pStyle w:val="NormalWeb"/>
+        <w:pBdr>
+          <w:top w:val="single" w:sz="2" w:space="0" w:color="D9D9E3"/>
+          <w:left w:val="single" w:sz="2" w:space="0" w:color="D9D9E3"/>
+          <w:bottom w:val="single" w:sz="2" w:space="0" w:color="D9D9E3"/>
+          <w:right w:val="single" w:sz="2" w:space="0" w:color="D9D9E3"/>
+        </w:pBdr>
+        <w:spacing w:before="300" w:beforeAutospacing="0" w:after="0" w:afterAutospacing="0"/>
+        <w:rPr>
+          <w:rFonts w:ascii="Calibri" w:eastAsia="Calibri" w:hAnsi="Calibri" w:cs="Calibri"/>
+          <w:bCs/>
+          <w:sz w:val="22"/>
+          <w:szCs w:val="16"/>
+          <w:lang w:eastAsia="en-US"/>
+        </w:rPr>
+      </w:pPr>
+      <w:r>
+        <w:rPr>
+          <w:rFonts w:ascii="Calibri" w:eastAsia="Calibri" w:hAnsi="Calibri" w:cs="Calibri"/>
+          <w:bCs/>
+          <w:sz w:val="22"/>
+          <w:szCs w:val="16"/>
+          <w:lang w:eastAsia="en-US"/>
+        </w:rPr>
+        <w:t xml:space="preserve">En la parte backend, se ha utilizado la librería MySQL </w:t>
+      </w:r>
+      <w:proofErr w:type="spellStart"/>
+      <w:r>
+        <w:rPr>
+          <w:rFonts w:ascii="Calibri" w:eastAsia="Calibri" w:hAnsi="Calibri" w:cs="Calibri"/>
+          <w:bCs/>
+          <w:sz w:val="22"/>
+          <w:szCs w:val="16"/>
+          <w:lang w:eastAsia="en-US"/>
+        </w:rPr>
+        <w:t>Connector</w:t>
+      </w:r>
+      <w:proofErr w:type="spellEnd"/>
+      <w:r>
+        <w:rPr>
+          <w:rFonts w:ascii="Calibri" w:eastAsia="Calibri" w:hAnsi="Calibri" w:cs="Calibri"/>
+          <w:bCs/>
+          <w:sz w:val="22"/>
+          <w:szCs w:val="16"/>
+          <w:lang w:eastAsia="en-US"/>
+        </w:rPr>
+        <w:t xml:space="preserve"> para la conexión a la base de datos MySQL. Para el manejo de herramientas de desarrollo se ha utilizado </w:t>
+      </w:r>
+      <w:proofErr w:type="spellStart"/>
+      <w:r>
+        <w:rPr>
+          <w:rFonts w:ascii="Calibri" w:eastAsia="Calibri" w:hAnsi="Calibri" w:cs="Calibri"/>
+          <w:bCs/>
+          <w:sz w:val="22"/>
+          <w:szCs w:val="16"/>
+          <w:lang w:eastAsia="en-US"/>
+        </w:rPr>
+        <w:t>Devtools</w:t>
+      </w:r>
+      <w:proofErr w:type="spellEnd"/>
+      <w:r>
+        <w:rPr>
+          <w:rFonts w:ascii="Calibri" w:eastAsia="Calibri" w:hAnsi="Calibri" w:cs="Calibri"/>
+          <w:bCs/>
+          <w:sz w:val="22"/>
+          <w:szCs w:val="16"/>
+          <w:lang w:eastAsia="en-US"/>
+        </w:rPr>
+        <w:t xml:space="preserve">. Para la implementación de la seguridad se ha utilizado la librería </w:t>
+      </w:r>
+      <w:proofErr w:type="spellStart"/>
+      <w:r>
+        <w:rPr>
+          <w:rFonts w:ascii="Calibri" w:eastAsia="Calibri" w:hAnsi="Calibri" w:cs="Calibri"/>
+          <w:bCs/>
+          <w:sz w:val="22"/>
+          <w:szCs w:val="16"/>
+          <w:lang w:eastAsia="en-US"/>
+        </w:rPr>
+        <w:t>io.jsonwebtoken</w:t>
+      </w:r>
+      <w:proofErr w:type="spellEnd"/>
+      <w:r>
+        <w:rPr>
+          <w:rFonts w:ascii="Calibri" w:eastAsia="Calibri" w:hAnsi="Calibri" w:cs="Calibri"/>
+          <w:bCs/>
+          <w:sz w:val="22"/>
+          <w:szCs w:val="16"/>
+          <w:lang w:eastAsia="en-US"/>
+        </w:rPr>
+        <w:t xml:space="preserve"> y Spring Security Web.</w:t>
+      </w:r>
+    </w:p>
+    <w:p>
+      <w:pPr>
+        <w:rPr>
+          <w:szCs w:val="16"/>
         </w:rPr>
         <w:sectPr>
           <w:pgSz w:w="11900" w:h="16840"/>

</xml_diff>

<commit_message>
Adicion DockerFile. Cambios  14/05/2023
</commit_message>
<xml_diff>
--- a/Memoria_Rodrigo_Lopez_Sanchez.docx
+++ b/Memoria_Rodrigo_Lopez_Sanchez.docx
@@ -1425,7 +1425,7 @@
         <w:spacing w:line="276" w:lineRule="auto"/>
       </w:pPr>
       <w:r>
-        <w:t>Página de precios a seleccionar para que el cliente sienta que el gimnasio es accesible para cualquier perfil.</w:t>
+        <w:t>Página donde el usuario puede realizar login con su usuario y contraseña una vez registrado.</w:t>
       </w:r>
     </w:p>
     <w:p>
@@ -1438,7 +1438,7 @@
         <w:spacing w:line="276" w:lineRule="auto"/>
       </w:pPr>
       <w:r>
-        <w:t>Página de noticias interesantes para los más curiosos, artículos sobre nutrición, realizar ejercicios correctamente y/o beneficios de la actividad deportiva.</w:t>
+        <w:t>Página donde el usuario puede ver las fotos del gimnasio. (Galería)</w:t>
       </w:r>
     </w:p>
     <w:p>
@@ -1451,13 +1451,13 @@
         <w:spacing w:line="276" w:lineRule="auto"/>
       </w:pPr>
       <w:r>
-        <w:t xml:space="preserve">Página donde el usuario una vez registrado </w:t>
-      </w:r>
-      <w:r>
-        <w:t>y logueado</w:t>
-      </w:r>
-      <w:r>
-        <w:t xml:space="preserve"> pueda ver qué ejercicios podría hacer hoy en el gimnasio. (Sugerencias de ejercicios)</w:t>
+        <w:t>Página de precios a seleccionar para que el cliente sienta que el gimnasio es accesible para cualquier perfil.</w:t>
+      </w:r>
+      <w:r>
+        <w:t xml:space="preserve"> Se calculará su edad y se le mostrará el descuento que se le va a realizar además del precio final que pagará en función de su edad. 16-30 años 15%, 30-60 años 5%, 60-80 años 40% y 80-100 años 60%</w:t>
+      </w:r>
+      <w:r>
+        <w:t>.</w:t>
       </w:r>
     </w:p>
     <w:p>
@@ -1470,13 +1470,7 @@
         <w:spacing w:line="276" w:lineRule="auto"/>
       </w:pPr>
       <w:r>
-        <w:t>Página donde el usuario una vez registra</w:t>
-      </w:r>
-      <w:r>
-        <w:t>do y logueado</w:t>
-      </w:r>
-      <w:r>
-        <w:t xml:space="preserve"> pueda consultar las clases que se ofrecen durante la semana en el gimnasio.</w:t>
+        <w:t>Página de noticias interesantes para los más curiosos, artículos sobre nutrición, realizar ejercicios correctamente y/o beneficios de la actividad deportiva.</w:t>
       </w:r>
     </w:p>
     <w:p>
@@ -1489,7 +1483,51 @@
         <w:spacing w:line="276" w:lineRule="auto"/>
       </w:pPr>
       <w:r>
-        <w:t>Panel de administrador donde un usuario con el rol de administrador pueda ver los clientes y borrar todo lo relacionado con los mismos.</w:t>
+        <w:t xml:space="preserve">Página donde el usuario una vez registrado </w:t>
+      </w:r>
+      <w:r>
+        <w:t>y logueado</w:t>
+      </w:r>
+      <w:r>
+        <w:t xml:space="preserve"> pueda ver qué ejercicios podría hacer hoy en el gimnasio. (Sugerencias de ejercicios)</w:t>
+      </w:r>
+    </w:p>
+    <w:p>
+      <w:pPr>
+        <w:pStyle w:val="Prrafodelista"/>
+        <w:numPr>
+          <w:ilvl w:val="0"/>
+          <w:numId w:val="3"/>
+        </w:numPr>
+        <w:spacing w:line="276" w:lineRule="auto"/>
+      </w:pPr>
+      <w:r>
+        <w:t>Página donde el usuario una vez registra</w:t>
+      </w:r>
+      <w:r>
+        <w:t>do y logueado</w:t>
+      </w:r>
+      <w:r>
+        <w:t xml:space="preserve"> pueda consultar las clases que se ofrecen durante la semana en el gimnasio.</w:t>
+      </w:r>
+      <w:r>
+        <w:t xml:space="preserve"> (Calendario)</w:t>
+      </w:r>
+    </w:p>
+    <w:p>
+      <w:pPr>
+        <w:pStyle w:val="Prrafodelista"/>
+        <w:numPr>
+          <w:ilvl w:val="0"/>
+          <w:numId w:val="3"/>
+        </w:numPr>
+        <w:spacing w:line="276" w:lineRule="auto"/>
+      </w:pPr>
+      <w:r>
+        <w:t>Panel de administrador donde un usuario con el rol de administrador pueda ver los clientes y borrar todo lo relacionado con los mismos</w:t>
+      </w:r>
+      <w:r>
+        <w:t>, es decir, borrar todas las suscripciones y compras que haya realizado el cliente.</w:t>
       </w:r>
     </w:p>
     <w:p>
@@ -1597,14 +1635,12 @@
         </w:rPr>
         <w:t xml:space="preserve">: </w:t>
       </w:r>
-      <w:proofErr w:type="spellStart"/>
       <w:r>
         <w:rPr>
           <w:szCs w:val="12"/>
         </w:rPr>
         <w:t>Dreamgym</w:t>
       </w:r>
-      <w:proofErr w:type="spellEnd"/>
       <w:r>
         <w:rPr>
           <w:szCs w:val="12"/>
@@ -3035,18 +3071,10 @@
           <w:noProof/>
         </w:rPr>
         <w:drawing>
-          <wp:anchor distT="0" distB="0" distL="114300" distR="114300" simplePos="0" relativeHeight="251658240" behindDoc="0" locked="0" layoutInCell="1" allowOverlap="1" wp14:anchorId="36659636" wp14:editId="21E2C016">
-            <wp:simplePos x="0" y="0"/>
-            <wp:positionH relativeFrom="column">
-              <wp:posOffset>468513</wp:posOffset>
-            </wp:positionH>
-            <wp:positionV relativeFrom="paragraph">
-              <wp:posOffset>205915</wp:posOffset>
-            </wp:positionV>
-            <wp:extent cx="4579200" cy="4395600"/>
-            <wp:effectExtent l="0" t="0" r="0" b="5080"/>
-            <wp:wrapSquare wrapText="bothSides"/>
-            <wp:docPr id="1255782723" name="Imagen 1"/>
+          <wp:inline distT="0" distB="0" distL="0" distR="0" wp14:anchorId="785C2477" wp14:editId="78C69672">
+            <wp:extent cx="5570357" cy="5814060"/>
+            <wp:effectExtent l="0" t="0" r="0" b="0"/>
+            <wp:docPr id="1951390537" name="Imagen 1" descr="Diagrama&#10;&#10;Descripción generada automáticamente"/>
             <wp:cNvGraphicFramePr>
               <a:graphicFrameLocks xmlns:a="http://schemas.openxmlformats.org/drawingml/2006/main" noChangeAspect="1"/>
             </wp:cNvGraphicFramePr>
@@ -3054,17 +3082,11 @@
               <a:graphicData uri="http://schemas.openxmlformats.org/drawingml/2006/picture">
                 <pic:pic xmlns:pic="http://schemas.openxmlformats.org/drawingml/2006/picture">
                   <pic:nvPicPr>
-                    <pic:cNvPr id="1255782723" name=""/>
+                    <pic:cNvPr id="1951390537" name="Imagen 1" descr="Diagrama&#10;&#10;Descripción generada automáticamente"/>
                     <pic:cNvPicPr/>
                   </pic:nvPicPr>
                   <pic:blipFill>
-                    <a:blip r:embed="rId9">
-                      <a:extLst>
-                        <a:ext uri="{28A0092B-C50C-407E-A947-70E740481C1C}">
-                          <a14:useLocalDpi xmlns:a14="http://schemas.microsoft.com/office/drawing/2010/main" val="0"/>
-                        </a:ext>
-                      </a:extLst>
-                    </a:blip>
+                    <a:blip r:embed="rId9"/>
                     <a:stretch>
                       <a:fillRect/>
                     </a:stretch>
@@ -3072,7 +3094,7 @@
                   <pic:spPr>
                     <a:xfrm>
                       <a:off x="0" y="0"/>
-                      <a:ext cx="4579200" cy="4395600"/>
+                      <a:ext cx="5573557" cy="5817400"/>
                     </a:xfrm>
                     <a:prstGeom prst="rect">
                       <a:avLst/>
@@ -3081,13 +3103,7 @@
                 </pic:pic>
               </a:graphicData>
             </a:graphic>
-            <wp14:sizeRelH relativeFrom="margin">
-              <wp14:pctWidth>0</wp14:pctWidth>
-            </wp14:sizeRelH>
-            <wp14:sizeRelV relativeFrom="margin">
-              <wp14:pctHeight>0</wp14:pctHeight>
-            </wp14:sizeRelV>
-          </wp:anchor>
+          </wp:inline>
         </w:drawing>
       </w:r>
       <w:r>
@@ -3722,142 +3738,50 @@
           <w:bCs/>
           <w:szCs w:val="16"/>
         </w:rPr>
-        <w:t>e</w:t>
+        <w:t xml:space="preserve">en ese caso, la entidad </w:t>
+      </w:r>
+      <w:r>
+        <w:rPr>
+          <w:b/>
+          <w:szCs w:val="16"/>
+        </w:rPr>
+        <w:t>controlador</w:t>
       </w:r>
       <w:r>
         <w:rPr>
           <w:bCs/>
           <w:szCs w:val="16"/>
         </w:rPr>
-        <w:t xml:space="preserve">n ese caso, la entidad </w:t>
+        <w:t xml:space="preserve"> estaría representada por el código Java que maneja la lógica del negocio y se encarga de procesar las solicitudes entrantes y enviar respuestas apropiadas. El </w:t>
       </w:r>
       <w:r>
         <w:rPr>
           <w:b/>
           <w:szCs w:val="16"/>
         </w:rPr>
-        <w:t>c</w:t>
-      </w:r>
-      <w:r>
-        <w:rPr>
-          <w:b/>
-          <w:szCs w:val="16"/>
-        </w:rPr>
-        <w:t>ontrolador</w:t>
+        <w:t>modelo</w:t>
       </w:r>
       <w:r>
         <w:rPr>
           <w:bCs/>
           <w:szCs w:val="16"/>
         </w:rPr>
-        <w:t xml:space="preserve"> estaría representada por el código Java que maneja la lógica del negocio y se encarga de procesar las solicitudes entrantes y enviar respuestas apropiadas. El </w:t>
+        <w:t xml:space="preserve"> estaría representado por la capa de persistencia, que se encarga de interactuar con la base de datos MySQL y manejar la información. Finalmente, la </w:t>
       </w:r>
       <w:r>
         <w:rPr>
           <w:b/>
           <w:szCs w:val="16"/>
         </w:rPr>
-        <w:t>modelo</w:t>
+        <w:t>vista</w:t>
       </w:r>
       <w:r>
         <w:rPr>
           <w:bCs/>
           <w:szCs w:val="16"/>
         </w:rPr>
-        <w:t xml:space="preserve"> estaría representado por la capa de persistencia, que se encarga de interactuar con la base de datos MySQL y manejar la información. Finalmente, la </w:t>
-      </w:r>
-      <w:r>
-        <w:rPr>
-          <w:b/>
-          <w:szCs w:val="16"/>
-        </w:rPr>
-        <w:t>v</w:t>
-      </w:r>
-      <w:r>
-        <w:rPr>
-          <w:b/>
-          <w:szCs w:val="16"/>
-        </w:rPr>
-        <w:t>ista</w:t>
-      </w:r>
-      <w:r>
-        <w:rPr>
-          <w:bCs/>
-          <w:szCs w:val="16"/>
-        </w:rPr>
         <w:t xml:space="preserve"> estaría representada por la parte del frontend, que en este caso se desarrolló utilizando Vue CLI. En la Vista, los usuarios interactúan con la interfaz gráfica de la aplicación para enviar solicitudes al Controlador. El Controlador luego procesa las solicitudes y actualiza el Modelo según sea necesario. La Vista se actualiza para mostrar los cambios en el Modelo, lo que completa el ciclo de la arquitectura MVC.</w:t>
       </w:r>
-    </w:p>
-    <w:p>
-      <w:pPr>
-        <w:pStyle w:val="Prrafodelista"/>
-        <w:numPr>
-          <w:ilvl w:val="1"/>
-          <w:numId w:val="1"/>
-        </w:numPr>
-        <w:tabs>
-          <w:tab w:val="left" w:pos="1096"/>
-        </w:tabs>
-        <w:spacing w:before="60"/>
-        <w:ind w:hanging="636"/>
-        <w:rPr>
-          <w:b/>
-          <w:sz w:val="32"/>
-        </w:rPr>
-      </w:pPr>
-      <w:bookmarkStart w:id="10" w:name="6.2._Librerías_externas_utilizadas"/>
-      <w:bookmarkEnd w:id="10"/>
-      <w:r>
-        <w:rPr>
-          <w:b/>
-          <w:sz w:val="32"/>
-        </w:rPr>
-        <w:t>Librerías</w:t>
-      </w:r>
-      <w:r>
-        <w:rPr>
-          <w:b/>
-          <w:spacing w:val="-8"/>
-          <w:sz w:val="32"/>
-        </w:rPr>
-        <w:t xml:space="preserve"> </w:t>
-      </w:r>
-      <w:r>
-        <w:rPr>
-          <w:b/>
-          <w:sz w:val="32"/>
-        </w:rPr>
-        <w:t>externas</w:t>
-      </w:r>
-      <w:r>
-        <w:rPr>
-          <w:b/>
-          <w:spacing w:val="-3"/>
-          <w:sz w:val="32"/>
-        </w:rPr>
-        <w:t xml:space="preserve"> </w:t>
-      </w:r>
-      <w:r>
-        <w:rPr>
-          <w:b/>
-          <w:sz w:val="32"/>
-        </w:rPr>
-        <w:t>utilizadas</w:t>
-      </w:r>
-    </w:p>
-    <w:p>
-      <w:pPr>
-        <w:rPr>
-          <w:sz w:val="32"/>
-        </w:rPr>
-      </w:pPr>
-    </w:p>
-    <w:p>
-      <w:pPr>
-        <w:rPr>
-          <w:szCs w:val="16"/>
-        </w:rPr>
-      </w:pPr>
     </w:p>
     <w:p>
       <w:pPr>
@@ -3885,6 +3809,521 @@
           <w:szCs w:val="16"/>
           <w:lang w:eastAsia="en-US"/>
         </w:rPr>
+        <w:t>Con respecto a la parte frontend, está desarrollada con VUE CLI</w:t>
+      </w:r>
+      <w:r>
+        <w:rPr>
+          <w:rFonts w:ascii="Calibri" w:eastAsia="Calibri" w:hAnsi="Calibri" w:cs="Calibri"/>
+          <w:bCs/>
+          <w:sz w:val="22"/>
+          <w:szCs w:val="16"/>
+          <w:lang w:eastAsia="en-US"/>
+        </w:rPr>
+        <w:t xml:space="preserve"> utilizando router para el mapping de cada vista</w:t>
+      </w:r>
+      <w:r>
+        <w:rPr>
+          <w:rFonts w:ascii="Calibri" w:eastAsia="Calibri" w:hAnsi="Calibri" w:cs="Calibri"/>
+          <w:bCs/>
+          <w:sz w:val="22"/>
+          <w:szCs w:val="16"/>
+          <w:lang w:eastAsia="en-US"/>
+        </w:rPr>
+        <w:t>.</w:t>
+      </w:r>
+      <w:r>
+        <w:rPr>
+          <w:rFonts w:ascii="Calibri" w:eastAsia="Calibri" w:hAnsi="Calibri" w:cs="Calibri"/>
+          <w:bCs/>
+          <w:sz w:val="22"/>
+          <w:szCs w:val="16"/>
+          <w:lang w:eastAsia="en-US"/>
+        </w:rPr>
+        <w:br/>
+      </w:r>
+      <w:r>
+        <w:rPr>
+          <w:rFonts w:ascii="Calibri" w:eastAsia="Calibri" w:hAnsi="Calibri" w:cs="Calibri"/>
+          <w:bCs/>
+          <w:sz w:val="22"/>
+          <w:szCs w:val="16"/>
+          <w:lang w:eastAsia="en-US"/>
+        </w:rPr>
+        <w:t>La estructura básica de un proyecto con Vue CLI que utiliza el enrutador (router) consta de varios archivos y carpetas importantes. A continuación, describiré cada uno de ellos:</w:t>
+      </w:r>
+    </w:p>
+    <w:p>
+      <w:pPr>
+        <w:pStyle w:val="NormalWeb"/>
+        <w:numPr>
+          <w:ilvl w:val="0"/>
+          <w:numId w:val="16"/>
+        </w:numPr>
+        <w:pBdr>
+          <w:top w:val="single" w:sz="2" w:space="0" w:color="D9D9E3"/>
+          <w:left w:val="single" w:sz="2" w:space="5" w:color="D9D9E3"/>
+          <w:bottom w:val="single" w:sz="2" w:space="0" w:color="D9D9E3"/>
+          <w:right w:val="single" w:sz="2" w:space="0" w:color="D9D9E3"/>
+        </w:pBdr>
+        <w:spacing w:before="0" w:beforeAutospacing="0" w:after="0" w:afterAutospacing="0"/>
+        <w:rPr>
+          <w:rFonts w:ascii="Calibri" w:eastAsia="Calibri" w:hAnsi="Calibri" w:cs="Calibri"/>
+          <w:bCs/>
+          <w:sz w:val="22"/>
+          <w:szCs w:val="16"/>
+          <w:lang w:eastAsia="en-US"/>
+        </w:rPr>
+      </w:pPr>
+      <w:r>
+        <w:rPr>
+          <w:rFonts w:ascii="Calibri" w:eastAsia="Calibri" w:hAnsi="Calibri" w:cs="Calibri"/>
+          <w:bCs/>
+          <w:sz w:val="22"/>
+          <w:szCs w:val="16"/>
+          <w:lang w:eastAsia="en-US"/>
+        </w:rPr>
+        <w:t>Carpeta "node_modules": Esta carpeta contiene todas las dependencias de Node.js que se utilizan en el proyecto, incluyendo Vue.js, Vue Router y otras bibliotecas.</w:t>
+      </w:r>
+    </w:p>
+    <w:p>
+      <w:pPr>
+        <w:pStyle w:val="NormalWeb"/>
+        <w:numPr>
+          <w:ilvl w:val="0"/>
+          <w:numId w:val="16"/>
+        </w:numPr>
+        <w:pBdr>
+          <w:top w:val="single" w:sz="2" w:space="0" w:color="D9D9E3"/>
+          <w:left w:val="single" w:sz="2" w:space="5" w:color="D9D9E3"/>
+          <w:bottom w:val="single" w:sz="2" w:space="0" w:color="D9D9E3"/>
+          <w:right w:val="single" w:sz="2" w:space="0" w:color="D9D9E3"/>
+        </w:pBdr>
+        <w:spacing w:before="0" w:beforeAutospacing="0" w:after="0" w:afterAutospacing="0"/>
+        <w:rPr>
+          <w:rFonts w:ascii="Calibri" w:eastAsia="Calibri" w:hAnsi="Calibri" w:cs="Calibri"/>
+          <w:bCs/>
+          <w:sz w:val="22"/>
+          <w:szCs w:val="16"/>
+          <w:lang w:eastAsia="en-US"/>
+        </w:rPr>
+      </w:pPr>
+      <w:r>
+        <w:rPr>
+          <w:rFonts w:ascii="Calibri" w:eastAsia="Calibri" w:hAnsi="Calibri" w:cs="Calibri"/>
+          <w:bCs/>
+          <w:sz w:val="22"/>
+          <w:szCs w:val="16"/>
+          <w:lang w:eastAsia="en-US"/>
+        </w:rPr>
+        <w:t>Carpeta "public": Esta carpeta contiene archivos estáticos que se servirán directamente al navegador, como el archivo index.html, imágenes, hojas de estilo (CSS), etc.</w:t>
+      </w:r>
+    </w:p>
+    <w:p>
+      <w:pPr>
+        <w:pStyle w:val="NormalWeb"/>
+        <w:numPr>
+          <w:ilvl w:val="0"/>
+          <w:numId w:val="16"/>
+        </w:numPr>
+        <w:pBdr>
+          <w:top w:val="single" w:sz="2" w:space="0" w:color="D9D9E3"/>
+          <w:left w:val="single" w:sz="2" w:space="5" w:color="D9D9E3"/>
+          <w:bottom w:val="single" w:sz="2" w:space="0" w:color="D9D9E3"/>
+          <w:right w:val="single" w:sz="2" w:space="0" w:color="D9D9E3"/>
+        </w:pBdr>
+        <w:spacing w:before="0" w:beforeAutospacing="0" w:after="0" w:afterAutospacing="0"/>
+        <w:rPr>
+          <w:rFonts w:ascii="Calibri" w:eastAsia="Calibri" w:hAnsi="Calibri" w:cs="Calibri"/>
+          <w:bCs/>
+          <w:sz w:val="22"/>
+          <w:szCs w:val="16"/>
+          <w:lang w:eastAsia="en-US"/>
+        </w:rPr>
+      </w:pPr>
+      <w:r>
+        <w:rPr>
+          <w:rFonts w:ascii="Calibri" w:eastAsia="Calibri" w:hAnsi="Calibri" w:cs="Calibri"/>
+          <w:bCs/>
+          <w:sz w:val="22"/>
+          <w:szCs w:val="16"/>
+          <w:lang w:eastAsia="en-US"/>
+        </w:rPr>
+        <w:t>Carpeta "src": Esta es la carpeta principal del proyecto y contiene los archivos de código fuente. Algunos de los archivos y carpetas importantes dentro de esta carpeta son:</w:t>
+      </w:r>
+    </w:p>
+    <w:p>
+      <w:pPr>
+        <w:pStyle w:val="NormalWeb"/>
+        <w:numPr>
+          <w:ilvl w:val="0"/>
+          <w:numId w:val="17"/>
+        </w:numPr>
+        <w:pBdr>
+          <w:top w:val="single" w:sz="2" w:space="0" w:color="D9D9E3"/>
+          <w:left w:val="single" w:sz="2" w:space="5" w:color="D9D9E3"/>
+          <w:bottom w:val="single" w:sz="2" w:space="0" w:color="D9D9E3"/>
+          <w:right w:val="single" w:sz="2" w:space="0" w:color="D9D9E3"/>
+        </w:pBdr>
+        <w:spacing w:before="0" w:beforeAutospacing="0" w:after="0" w:afterAutospacing="0"/>
+        <w:rPr>
+          <w:rFonts w:ascii="Calibri" w:eastAsia="Calibri" w:hAnsi="Calibri" w:cs="Calibri"/>
+          <w:bCs/>
+          <w:sz w:val="22"/>
+          <w:szCs w:val="16"/>
+          <w:lang w:eastAsia="en-US"/>
+        </w:rPr>
+      </w:pPr>
+      <w:r>
+        <w:rPr>
+          <w:rFonts w:ascii="Calibri" w:eastAsia="Calibri" w:hAnsi="Calibri" w:cs="Calibri"/>
+          <w:bCs/>
+          <w:sz w:val="22"/>
+          <w:szCs w:val="16"/>
+          <w:lang w:eastAsia="en-US"/>
+        </w:rPr>
+        <w:t>Archivo "main.js": Este archivo es el punto de entrada principal de la aplicación y se utiliza para inicializar Vue.js y configurar las opciones globales.</w:t>
+      </w:r>
+    </w:p>
+    <w:p>
+      <w:pPr>
+        <w:pStyle w:val="NormalWeb"/>
+        <w:numPr>
+          <w:ilvl w:val="0"/>
+          <w:numId w:val="17"/>
+        </w:numPr>
+        <w:pBdr>
+          <w:top w:val="single" w:sz="2" w:space="0" w:color="D9D9E3"/>
+          <w:left w:val="single" w:sz="2" w:space="5" w:color="D9D9E3"/>
+          <w:bottom w:val="single" w:sz="2" w:space="0" w:color="D9D9E3"/>
+          <w:right w:val="single" w:sz="2" w:space="0" w:color="D9D9E3"/>
+        </w:pBdr>
+        <w:spacing w:before="0" w:beforeAutospacing="0" w:after="0" w:afterAutospacing="0"/>
+        <w:rPr>
+          <w:rFonts w:ascii="Calibri" w:eastAsia="Calibri" w:hAnsi="Calibri" w:cs="Calibri"/>
+          <w:bCs/>
+          <w:sz w:val="22"/>
+          <w:szCs w:val="16"/>
+          <w:lang w:eastAsia="en-US"/>
+        </w:rPr>
+      </w:pPr>
+      <w:r>
+        <w:rPr>
+          <w:rFonts w:ascii="Calibri" w:eastAsia="Calibri" w:hAnsi="Calibri" w:cs="Calibri"/>
+          <w:bCs/>
+          <w:sz w:val="22"/>
+          <w:szCs w:val="16"/>
+          <w:lang w:eastAsia="en-US"/>
+        </w:rPr>
+        <w:t>Carpeta "assets": Esta carpeta contiene archivos como imágenes, iconos, fuentes, etc., que se utilizan en la aplicación.</w:t>
+      </w:r>
+    </w:p>
+    <w:p>
+      <w:pPr>
+        <w:pStyle w:val="NormalWeb"/>
+        <w:numPr>
+          <w:ilvl w:val="0"/>
+          <w:numId w:val="17"/>
+        </w:numPr>
+        <w:pBdr>
+          <w:top w:val="single" w:sz="2" w:space="0" w:color="D9D9E3"/>
+          <w:left w:val="single" w:sz="2" w:space="5" w:color="D9D9E3"/>
+          <w:bottom w:val="single" w:sz="2" w:space="0" w:color="D9D9E3"/>
+          <w:right w:val="single" w:sz="2" w:space="0" w:color="D9D9E3"/>
+        </w:pBdr>
+        <w:spacing w:before="0" w:beforeAutospacing="0" w:after="0" w:afterAutospacing="0"/>
+        <w:rPr>
+          <w:rFonts w:ascii="Calibri" w:eastAsia="Calibri" w:hAnsi="Calibri" w:cs="Calibri"/>
+          <w:bCs/>
+          <w:sz w:val="22"/>
+          <w:szCs w:val="16"/>
+          <w:lang w:eastAsia="en-US"/>
+        </w:rPr>
+      </w:pPr>
+      <w:r>
+        <w:rPr>
+          <w:rFonts w:ascii="Calibri" w:eastAsia="Calibri" w:hAnsi="Calibri" w:cs="Calibri"/>
+          <w:bCs/>
+          <w:sz w:val="22"/>
+          <w:szCs w:val="16"/>
+          <w:lang w:eastAsia="en-US"/>
+        </w:rPr>
+        <w:t>Carpeta "components": Esta carpeta contiene los componentes de Vue.js, que son bloques de código reutilizables que se utilizan para construir la interfaz de usuario.</w:t>
+      </w:r>
+    </w:p>
+    <w:p>
+      <w:pPr>
+        <w:pStyle w:val="NormalWeb"/>
+        <w:numPr>
+          <w:ilvl w:val="0"/>
+          <w:numId w:val="17"/>
+        </w:numPr>
+        <w:pBdr>
+          <w:top w:val="single" w:sz="2" w:space="0" w:color="D9D9E3"/>
+          <w:left w:val="single" w:sz="2" w:space="5" w:color="D9D9E3"/>
+          <w:bottom w:val="single" w:sz="2" w:space="0" w:color="D9D9E3"/>
+          <w:right w:val="single" w:sz="2" w:space="0" w:color="D9D9E3"/>
+        </w:pBdr>
+        <w:spacing w:before="0" w:beforeAutospacing="0" w:after="0" w:afterAutospacing="0"/>
+        <w:rPr>
+          <w:rFonts w:ascii="Calibri" w:eastAsia="Calibri" w:hAnsi="Calibri" w:cs="Calibri"/>
+          <w:bCs/>
+          <w:sz w:val="22"/>
+          <w:szCs w:val="16"/>
+          <w:lang w:eastAsia="en-US"/>
+        </w:rPr>
+      </w:pPr>
+      <w:r>
+        <w:rPr>
+          <w:rFonts w:ascii="Calibri" w:eastAsia="Calibri" w:hAnsi="Calibri" w:cs="Calibri"/>
+          <w:bCs/>
+          <w:sz w:val="22"/>
+          <w:szCs w:val="16"/>
+          <w:lang w:eastAsia="en-US"/>
+        </w:rPr>
+        <w:t>Carpeta "views": Esta carpeta contiene las vistas principales de la aplicación, que se utilizan para enrutar y mostrar diferentes páginas.</w:t>
+      </w:r>
+    </w:p>
+    <w:p>
+      <w:pPr>
+        <w:pStyle w:val="NormalWeb"/>
+        <w:numPr>
+          <w:ilvl w:val="0"/>
+          <w:numId w:val="17"/>
+        </w:numPr>
+        <w:pBdr>
+          <w:top w:val="single" w:sz="2" w:space="0" w:color="D9D9E3"/>
+          <w:left w:val="single" w:sz="2" w:space="5" w:color="D9D9E3"/>
+          <w:bottom w:val="single" w:sz="2" w:space="0" w:color="D9D9E3"/>
+          <w:right w:val="single" w:sz="2" w:space="0" w:color="D9D9E3"/>
+        </w:pBdr>
+        <w:spacing w:before="0" w:beforeAutospacing="0" w:after="0" w:afterAutospacing="0"/>
+        <w:rPr>
+          <w:rFonts w:ascii="Calibri" w:eastAsia="Calibri" w:hAnsi="Calibri" w:cs="Calibri"/>
+          <w:bCs/>
+          <w:sz w:val="22"/>
+          <w:szCs w:val="16"/>
+          <w:lang w:eastAsia="en-US"/>
+        </w:rPr>
+      </w:pPr>
+      <w:r>
+        <w:rPr>
+          <w:rFonts w:ascii="Calibri" w:eastAsia="Calibri" w:hAnsi="Calibri" w:cs="Calibri"/>
+          <w:bCs/>
+          <w:sz w:val="22"/>
+          <w:szCs w:val="16"/>
+          <w:lang w:eastAsia="en-US"/>
+        </w:rPr>
+        <w:t>Carpeta "router": Esta carpeta contiene el archivo "index.js", que define las rutas y configuraciones del enrutador de Vue.js.</w:t>
+      </w:r>
+    </w:p>
+    <w:p>
+      <w:pPr>
+        <w:pStyle w:val="NormalWeb"/>
+        <w:numPr>
+          <w:ilvl w:val="0"/>
+          <w:numId w:val="18"/>
+        </w:numPr>
+        <w:pBdr>
+          <w:top w:val="single" w:sz="2" w:space="0" w:color="D9D9E3"/>
+          <w:left w:val="single" w:sz="2" w:space="5" w:color="D9D9E3"/>
+          <w:bottom w:val="single" w:sz="2" w:space="0" w:color="D9D9E3"/>
+          <w:right w:val="single" w:sz="2" w:space="0" w:color="D9D9E3"/>
+        </w:pBdr>
+        <w:spacing w:before="0" w:beforeAutospacing="0" w:after="0" w:afterAutospacing="0"/>
+        <w:rPr>
+          <w:rFonts w:ascii="Calibri" w:eastAsia="Calibri" w:hAnsi="Calibri" w:cs="Calibri"/>
+          <w:bCs/>
+          <w:sz w:val="22"/>
+          <w:szCs w:val="16"/>
+          <w:lang w:eastAsia="en-US"/>
+        </w:rPr>
+      </w:pPr>
+      <w:r>
+        <w:rPr>
+          <w:rFonts w:ascii="Calibri" w:eastAsia="Calibri" w:hAnsi="Calibri" w:cs="Calibri"/>
+          <w:bCs/>
+          <w:sz w:val="22"/>
+          <w:szCs w:val="16"/>
+          <w:lang w:eastAsia="en-US"/>
+        </w:rPr>
+        <w:t>Archivo "package.json": Este archivo contiene la información del proyecto, así como las dependencias y los scripts de comandos para construir, ejecutar y depurar la aplicación.</w:t>
+      </w:r>
+    </w:p>
+    <w:p>
+      <w:pPr>
+        <w:pStyle w:val="NormalWeb"/>
+        <w:numPr>
+          <w:ilvl w:val="0"/>
+          <w:numId w:val="18"/>
+        </w:numPr>
+        <w:pBdr>
+          <w:top w:val="single" w:sz="2" w:space="0" w:color="D9D9E3"/>
+          <w:left w:val="single" w:sz="2" w:space="5" w:color="D9D9E3"/>
+          <w:bottom w:val="single" w:sz="2" w:space="0" w:color="D9D9E3"/>
+          <w:right w:val="single" w:sz="2" w:space="0" w:color="D9D9E3"/>
+        </w:pBdr>
+        <w:spacing w:before="0" w:beforeAutospacing="0" w:after="0" w:afterAutospacing="0"/>
+        <w:rPr>
+          <w:rFonts w:ascii="Calibri" w:eastAsia="Calibri" w:hAnsi="Calibri" w:cs="Calibri"/>
+          <w:bCs/>
+          <w:sz w:val="22"/>
+          <w:szCs w:val="16"/>
+          <w:lang w:eastAsia="en-US"/>
+        </w:rPr>
+      </w:pPr>
+      <w:r>
+        <w:rPr>
+          <w:rFonts w:ascii="Calibri" w:eastAsia="Calibri" w:hAnsi="Calibri" w:cs="Calibri"/>
+          <w:bCs/>
+          <w:sz w:val="22"/>
+          <w:szCs w:val="16"/>
+          <w:lang w:eastAsia="en-US"/>
+        </w:rPr>
+        <w:t>Archivo "babel.config.js": Este archivo se utiliza para configurar Babel, una herramienta que se utiliza para compilar el código fuente de JavaScript a un formato que pueda ser entendido por todos los navegadores web modernos.</w:t>
+      </w:r>
+    </w:p>
+    <w:p>
+      <w:pPr>
+        <w:pStyle w:val="NormalWeb"/>
+        <w:numPr>
+          <w:ilvl w:val="0"/>
+          <w:numId w:val="18"/>
+        </w:numPr>
+        <w:pBdr>
+          <w:top w:val="single" w:sz="2" w:space="0" w:color="D9D9E3"/>
+          <w:left w:val="single" w:sz="2" w:space="5" w:color="D9D9E3"/>
+          <w:bottom w:val="single" w:sz="2" w:space="0" w:color="D9D9E3"/>
+          <w:right w:val="single" w:sz="2" w:space="0" w:color="D9D9E3"/>
+        </w:pBdr>
+        <w:spacing w:before="0" w:beforeAutospacing="0" w:after="0" w:afterAutospacing="0"/>
+        <w:rPr>
+          <w:rFonts w:ascii="Calibri" w:eastAsia="Calibri" w:hAnsi="Calibri" w:cs="Calibri"/>
+          <w:bCs/>
+          <w:sz w:val="22"/>
+          <w:szCs w:val="16"/>
+          <w:lang w:eastAsia="en-US"/>
+        </w:rPr>
+      </w:pPr>
+      <w:r>
+        <w:rPr>
+          <w:rFonts w:ascii="Calibri" w:eastAsia="Calibri" w:hAnsi="Calibri" w:cs="Calibri"/>
+          <w:bCs/>
+          <w:sz w:val="22"/>
+          <w:szCs w:val="16"/>
+          <w:lang w:eastAsia="en-US"/>
+        </w:rPr>
+        <w:t>Archivo "vue.config.js": Este archivo se utiliza para configurar la compilación y el empaquetado del proyecto. Se pueden configurar opciones como el título de la aplicación, la URL base, la ruta de salida, etc.</w:t>
+      </w:r>
+    </w:p>
+    <w:p>
+      <w:pPr>
+        <w:tabs>
+          <w:tab w:val="left" w:pos="1096"/>
+        </w:tabs>
+        <w:spacing w:before="72"/>
+        <w:rPr>
+          <w:bCs/>
+          <w:szCs w:val="16"/>
+        </w:rPr>
+      </w:pPr>
+    </w:p>
+    <w:p>
+      <w:pPr>
+        <w:pStyle w:val="Prrafodelista"/>
+        <w:numPr>
+          <w:ilvl w:val="1"/>
+          <w:numId w:val="1"/>
+        </w:numPr>
+        <w:tabs>
+          <w:tab w:val="left" w:pos="1096"/>
+        </w:tabs>
+        <w:spacing w:before="60"/>
+        <w:ind w:hanging="636"/>
+        <w:rPr>
+          <w:b/>
+          <w:sz w:val="32"/>
+        </w:rPr>
+      </w:pPr>
+      <w:bookmarkStart w:id="10" w:name="6.2._Librerías_externas_utilizadas"/>
+      <w:bookmarkEnd w:id="10"/>
+      <w:r>
+        <w:rPr>
+          <w:b/>
+          <w:sz w:val="32"/>
+        </w:rPr>
+        <w:t>Librerías</w:t>
+      </w:r>
+      <w:r>
+        <w:rPr>
+          <w:b/>
+          <w:spacing w:val="-8"/>
+          <w:sz w:val="32"/>
+        </w:rPr>
+        <w:t xml:space="preserve"> </w:t>
+      </w:r>
+      <w:r>
+        <w:rPr>
+          <w:b/>
+          <w:sz w:val="32"/>
+        </w:rPr>
+        <w:t>externas</w:t>
+      </w:r>
+      <w:r>
+        <w:rPr>
+          <w:b/>
+          <w:spacing w:val="-3"/>
+          <w:sz w:val="32"/>
+        </w:rPr>
+        <w:t xml:space="preserve"> </w:t>
+      </w:r>
+      <w:r>
+        <w:rPr>
+          <w:b/>
+          <w:sz w:val="32"/>
+        </w:rPr>
+        <w:t>utilizadas</w:t>
+      </w:r>
+    </w:p>
+    <w:p>
+      <w:pPr>
+        <w:rPr>
+          <w:sz w:val="32"/>
+        </w:rPr>
+      </w:pPr>
+    </w:p>
+    <w:p>
+      <w:pPr>
+        <w:rPr>
+          <w:szCs w:val="16"/>
+        </w:rPr>
+      </w:pPr>
+    </w:p>
+    <w:p>
+      <w:pPr>
+        <w:pStyle w:val="NormalWeb"/>
+        <w:pBdr>
+          <w:top w:val="single" w:sz="2" w:space="0" w:color="D9D9E3"/>
+          <w:left w:val="single" w:sz="2" w:space="0" w:color="D9D9E3"/>
+          <w:bottom w:val="single" w:sz="2" w:space="0" w:color="D9D9E3"/>
+          <w:right w:val="single" w:sz="2" w:space="0" w:color="D9D9E3"/>
+        </w:pBdr>
+        <w:spacing w:before="0" w:beforeAutospacing="0" w:after="300" w:afterAutospacing="0"/>
+        <w:rPr>
+          <w:rFonts w:ascii="Calibri" w:eastAsia="Calibri" w:hAnsi="Calibri" w:cs="Calibri"/>
+          <w:bCs/>
+          <w:sz w:val="22"/>
+          <w:szCs w:val="16"/>
+          <w:lang w:eastAsia="en-US"/>
+        </w:rPr>
+      </w:pPr>
+      <w:r>
+        <w:rPr>
+          <w:rFonts w:ascii="Calibri" w:eastAsia="Calibri" w:hAnsi="Calibri" w:cs="Calibri"/>
+          <w:bCs/>
+          <w:sz w:val="22"/>
+          <w:szCs w:val="16"/>
+          <w:lang w:eastAsia="en-US"/>
+        </w:rPr>
         <w:t>En el proyecto se han utilizado diversas librerías para implementar diferentes funcionalidades tanto en la parte frontend como en la parte backend.</w:t>
       </w:r>
     </w:p>
@@ -3934,51 +4373,7 @@
           <w:szCs w:val="16"/>
           <w:lang w:eastAsia="en-US"/>
         </w:rPr>
-        <w:t xml:space="preserve">Bootstrap, que permite un diseño responsive y fácil adaptación a diferentes dispositivos. Para la decodificación de tokens JWT se ha utilizado la librería </w:t>
-      </w:r>
-      <w:proofErr w:type="spellStart"/>
-      <w:r>
-        <w:rPr>
-          <w:rFonts w:ascii="Calibri" w:eastAsia="Calibri" w:hAnsi="Calibri" w:cs="Calibri"/>
-          <w:bCs/>
-          <w:sz w:val="22"/>
-          <w:szCs w:val="16"/>
-          <w:lang w:eastAsia="en-US"/>
-        </w:rPr>
-        <w:t>jwt-decode</w:t>
-      </w:r>
-      <w:proofErr w:type="spellEnd"/>
-      <w:r>
-        <w:rPr>
-          <w:rFonts w:ascii="Calibri" w:eastAsia="Calibri" w:hAnsi="Calibri" w:cs="Calibri"/>
-          <w:bCs/>
-          <w:sz w:val="22"/>
-          <w:szCs w:val="16"/>
-          <w:lang w:eastAsia="en-US"/>
-        </w:rPr>
-        <w:t>. Por último, se ha utilizado la librería date-</w:t>
-      </w:r>
-      <w:proofErr w:type="spellStart"/>
-      <w:r>
-        <w:rPr>
-          <w:rFonts w:ascii="Calibri" w:eastAsia="Calibri" w:hAnsi="Calibri" w:cs="Calibri"/>
-          <w:bCs/>
-          <w:sz w:val="22"/>
-          <w:szCs w:val="16"/>
-          <w:lang w:eastAsia="en-US"/>
-        </w:rPr>
-        <w:t>fns</w:t>
-      </w:r>
-      <w:proofErr w:type="spellEnd"/>
-      <w:r>
-        <w:rPr>
-          <w:rFonts w:ascii="Calibri" w:eastAsia="Calibri" w:hAnsi="Calibri" w:cs="Calibri"/>
-          <w:bCs/>
-          <w:sz w:val="22"/>
-          <w:szCs w:val="16"/>
-          <w:lang w:eastAsia="en-US"/>
-        </w:rPr>
-        <w:t xml:space="preserve"> para la manipulación de fechas.</w:t>
+        <w:t>Bootstrap, que permite un diseño responsive y fácil adaptación a diferentes dispositivos. Para la decodificación de tokens JWT se ha utilizado la librería jwt-decode. Por último, se ha utilizado la librería date-fns para la manipulación de fechas.</w:t>
       </w:r>
     </w:p>
     <w:p>
@@ -4007,73 +4402,7 @@
           <w:szCs w:val="16"/>
           <w:lang w:eastAsia="en-US"/>
         </w:rPr>
-        <w:t xml:space="preserve">En la parte backend, se ha utilizado la librería MySQL </w:t>
-      </w:r>
-      <w:proofErr w:type="spellStart"/>
-      <w:r>
-        <w:rPr>
-          <w:rFonts w:ascii="Calibri" w:eastAsia="Calibri" w:hAnsi="Calibri" w:cs="Calibri"/>
-          <w:bCs/>
-          <w:sz w:val="22"/>
-          <w:szCs w:val="16"/>
-          <w:lang w:eastAsia="en-US"/>
-        </w:rPr>
-        <w:t>Connector</w:t>
-      </w:r>
-      <w:proofErr w:type="spellEnd"/>
-      <w:r>
-        <w:rPr>
-          <w:rFonts w:ascii="Calibri" w:eastAsia="Calibri" w:hAnsi="Calibri" w:cs="Calibri"/>
-          <w:bCs/>
-          <w:sz w:val="22"/>
-          <w:szCs w:val="16"/>
-          <w:lang w:eastAsia="en-US"/>
-        </w:rPr>
-        <w:t xml:space="preserve"> para la conexión a la base de datos MySQL. Para el manejo de herramientas de desarrollo se ha utilizado </w:t>
-      </w:r>
-      <w:proofErr w:type="spellStart"/>
-      <w:r>
-        <w:rPr>
-          <w:rFonts w:ascii="Calibri" w:eastAsia="Calibri" w:hAnsi="Calibri" w:cs="Calibri"/>
-          <w:bCs/>
-          <w:sz w:val="22"/>
-          <w:szCs w:val="16"/>
-          <w:lang w:eastAsia="en-US"/>
-        </w:rPr>
-        <w:t>Devtools</w:t>
-      </w:r>
-      <w:proofErr w:type="spellEnd"/>
-      <w:r>
-        <w:rPr>
-          <w:rFonts w:ascii="Calibri" w:eastAsia="Calibri" w:hAnsi="Calibri" w:cs="Calibri"/>
-          <w:bCs/>
-          <w:sz w:val="22"/>
-          <w:szCs w:val="16"/>
-          <w:lang w:eastAsia="en-US"/>
-        </w:rPr>
-        <w:t xml:space="preserve">. Para la implementación de la seguridad se ha utilizado la librería </w:t>
-      </w:r>
-      <w:proofErr w:type="spellStart"/>
-      <w:r>
-        <w:rPr>
-          <w:rFonts w:ascii="Calibri" w:eastAsia="Calibri" w:hAnsi="Calibri" w:cs="Calibri"/>
-          <w:bCs/>
-          <w:sz w:val="22"/>
-          <w:szCs w:val="16"/>
-          <w:lang w:eastAsia="en-US"/>
-        </w:rPr>
-        <w:t>io.jsonwebtoken</w:t>
-      </w:r>
-      <w:proofErr w:type="spellEnd"/>
-      <w:r>
-        <w:rPr>
-          <w:rFonts w:ascii="Calibri" w:eastAsia="Calibri" w:hAnsi="Calibri" w:cs="Calibri"/>
-          <w:bCs/>
-          <w:sz w:val="22"/>
-          <w:szCs w:val="16"/>
-          <w:lang w:eastAsia="en-US"/>
-        </w:rPr>
-        <w:t xml:space="preserve"> y Spring Security Web.</w:t>
+        <w:t>En la parte backend, se ha utilizado la librería MySQL Connector para la conexión a la base de datos MySQL. Para el manejo de herramientas de desarrollo se ha utilizado Devtools. Para la implementación de la seguridad se ha utilizado la librería io.jsonwebtoken y Spring Security Web.</w:t>
       </w:r>
     </w:p>
     <w:p>
@@ -4962,6 +5291,119 @@
     </w:lvl>
   </w:abstractNum>
   <w:abstractNum w:abstractNumId="5" w15:restartNumberingAfterBreak="0">
+    <w:nsid w:val="1C91216A"/>
+    <w:multiLevelType w:val="multilevel"/>
+    <w:tmpl w:val="417494DE"/>
+    <w:lvl w:ilvl="0">
+      <w:start w:val="4"/>
+      <w:numFmt w:val="decimal"/>
+      <w:lvlText w:val="%1."/>
+      <w:lvlJc w:val="left"/>
+      <w:pPr>
+        <w:tabs>
+          <w:tab w:val="num" w:pos="720"/>
+        </w:tabs>
+        <w:ind w:left="720" w:hanging="360"/>
+      </w:pPr>
+    </w:lvl>
+    <w:lvl w:ilvl="1" w:tentative="1">
+      <w:start w:val="1"/>
+      <w:numFmt w:val="decimal"/>
+      <w:lvlText w:val="%2."/>
+      <w:lvlJc w:val="left"/>
+      <w:pPr>
+        <w:tabs>
+          <w:tab w:val="num" w:pos="1440"/>
+        </w:tabs>
+        <w:ind w:left="1440" w:hanging="360"/>
+      </w:pPr>
+    </w:lvl>
+    <w:lvl w:ilvl="2" w:tentative="1">
+      <w:start w:val="1"/>
+      <w:numFmt w:val="decimal"/>
+      <w:lvlText w:val="%3."/>
+      <w:lvlJc w:val="left"/>
+      <w:pPr>
+        <w:tabs>
+          <w:tab w:val="num" w:pos="2160"/>
+        </w:tabs>
+        <w:ind w:left="2160" w:hanging="360"/>
+      </w:pPr>
+    </w:lvl>
+    <w:lvl w:ilvl="3" w:tentative="1">
+      <w:start w:val="1"/>
+      <w:numFmt w:val="decimal"/>
+      <w:lvlText w:val="%4."/>
+      <w:lvlJc w:val="left"/>
+      <w:pPr>
+        <w:tabs>
+          <w:tab w:val="num" w:pos="2880"/>
+        </w:tabs>
+        <w:ind w:left="2880" w:hanging="360"/>
+      </w:pPr>
+    </w:lvl>
+    <w:lvl w:ilvl="4" w:tentative="1">
+      <w:start w:val="1"/>
+      <w:numFmt w:val="decimal"/>
+      <w:lvlText w:val="%5."/>
+      <w:lvlJc w:val="left"/>
+      <w:pPr>
+        <w:tabs>
+          <w:tab w:val="num" w:pos="3600"/>
+        </w:tabs>
+        <w:ind w:left="3600" w:hanging="360"/>
+      </w:pPr>
+    </w:lvl>
+    <w:lvl w:ilvl="5" w:tentative="1">
+      <w:start w:val="1"/>
+      <w:numFmt w:val="decimal"/>
+      <w:lvlText w:val="%6."/>
+      <w:lvlJc w:val="left"/>
+      <w:pPr>
+        <w:tabs>
+          <w:tab w:val="num" w:pos="4320"/>
+        </w:tabs>
+        <w:ind w:left="4320" w:hanging="360"/>
+      </w:pPr>
+    </w:lvl>
+    <w:lvl w:ilvl="6" w:tentative="1">
+      <w:start w:val="1"/>
+      <w:numFmt w:val="decimal"/>
+      <w:lvlText w:val="%7."/>
+      <w:lvlJc w:val="left"/>
+      <w:pPr>
+        <w:tabs>
+          <w:tab w:val="num" w:pos="5040"/>
+        </w:tabs>
+        <w:ind w:left="5040" w:hanging="360"/>
+      </w:pPr>
+    </w:lvl>
+    <w:lvl w:ilvl="7" w:tentative="1">
+      <w:start w:val="1"/>
+      <w:numFmt w:val="decimal"/>
+      <w:lvlText w:val="%8."/>
+      <w:lvlJc w:val="left"/>
+      <w:pPr>
+        <w:tabs>
+          <w:tab w:val="num" w:pos="5760"/>
+        </w:tabs>
+        <w:ind w:left="5760" w:hanging="360"/>
+      </w:pPr>
+    </w:lvl>
+    <w:lvl w:ilvl="8" w:tentative="1">
+      <w:start w:val="1"/>
+      <w:numFmt w:val="decimal"/>
+      <w:lvlText w:val="%9."/>
+      <w:lvlJc w:val="left"/>
+      <w:pPr>
+        <w:tabs>
+          <w:tab w:val="num" w:pos="6480"/>
+        </w:tabs>
+        <w:ind w:left="6480" w:hanging="360"/>
+      </w:pPr>
+    </w:lvl>
+  </w:abstractNum>
+  <w:abstractNum w:abstractNumId="6" w15:restartNumberingAfterBreak="0">
     <w:nsid w:val="1EEF6E29"/>
     <w:multiLevelType w:val="multilevel"/>
     <w:tmpl w:val="B3207836"/>
@@ -5110,7 +5552,7 @@
       </w:rPr>
     </w:lvl>
   </w:abstractNum>
-  <w:abstractNum w:abstractNumId="6" w15:restartNumberingAfterBreak="0">
+  <w:abstractNum w:abstractNumId="7" w15:restartNumberingAfterBreak="0">
     <w:nsid w:val="26885F72"/>
     <w:multiLevelType w:val="multilevel"/>
     <w:tmpl w:val="BF9A1440"/>
@@ -5223,7 +5665,7 @@
       </w:pPr>
     </w:lvl>
   </w:abstractNum>
-  <w:abstractNum w:abstractNumId="7" w15:restartNumberingAfterBreak="0">
+  <w:abstractNum w:abstractNumId="8" w15:restartNumberingAfterBreak="0">
     <w:nsid w:val="2E506C76"/>
     <w:multiLevelType w:val="multilevel"/>
     <w:tmpl w:val="6F4C2832"/>
@@ -5352,7 +5794,7 @@
       </w:rPr>
     </w:lvl>
   </w:abstractNum>
-  <w:abstractNum w:abstractNumId="8" w15:restartNumberingAfterBreak="0">
+  <w:abstractNum w:abstractNumId="9" w15:restartNumberingAfterBreak="0">
     <w:nsid w:val="2EDF5C60"/>
     <w:multiLevelType w:val="multilevel"/>
     <w:tmpl w:val="4D148A9E"/>
@@ -5501,7 +5943,7 @@
       </w:rPr>
     </w:lvl>
   </w:abstractNum>
-  <w:abstractNum w:abstractNumId="9" w15:restartNumberingAfterBreak="0">
+  <w:abstractNum w:abstractNumId="10" w15:restartNumberingAfterBreak="0">
     <w:nsid w:val="3A866D6E"/>
     <w:multiLevelType w:val="multilevel"/>
     <w:tmpl w:val="66A08F48"/>
@@ -5630,7 +6072,269 @@
       </w:rPr>
     </w:lvl>
   </w:abstractNum>
-  <w:abstractNum w:abstractNumId="10" w15:restartNumberingAfterBreak="0">
+  <w:abstractNum w:abstractNumId="11" w15:restartNumberingAfterBreak="0">
+    <w:nsid w:val="3FAF6485"/>
+    <w:multiLevelType w:val="multilevel"/>
+    <w:tmpl w:val="0FCC4B54"/>
+    <w:lvl w:ilvl="0">
+      <w:start w:val="1"/>
+      <w:numFmt w:val="bullet"/>
+      <w:lvlText w:val=""/>
+      <w:lvlJc w:val="left"/>
+      <w:pPr>
+        <w:tabs>
+          <w:tab w:val="num" w:pos="720"/>
+        </w:tabs>
+        <w:ind w:left="720" w:hanging="360"/>
+      </w:pPr>
+      <w:rPr>
+        <w:rFonts w:ascii="Symbol" w:hAnsi="Symbol" w:hint="default"/>
+        <w:sz w:val="20"/>
+      </w:rPr>
+    </w:lvl>
+    <w:lvl w:ilvl="1" w:tentative="1">
+      <w:start w:val="1"/>
+      <w:numFmt w:val="bullet"/>
+      <w:lvlText w:val=""/>
+      <w:lvlJc w:val="left"/>
+      <w:pPr>
+        <w:tabs>
+          <w:tab w:val="num" w:pos="1440"/>
+        </w:tabs>
+        <w:ind w:left="1440" w:hanging="360"/>
+      </w:pPr>
+      <w:rPr>
+        <w:rFonts w:ascii="Symbol" w:hAnsi="Symbol" w:hint="default"/>
+        <w:sz w:val="20"/>
+      </w:rPr>
+    </w:lvl>
+    <w:lvl w:ilvl="2" w:tentative="1">
+      <w:start w:val="1"/>
+      <w:numFmt w:val="bullet"/>
+      <w:lvlText w:val=""/>
+      <w:lvlJc w:val="left"/>
+      <w:pPr>
+        <w:tabs>
+          <w:tab w:val="num" w:pos="2160"/>
+        </w:tabs>
+        <w:ind w:left="2160" w:hanging="360"/>
+      </w:pPr>
+      <w:rPr>
+        <w:rFonts w:ascii="Symbol" w:hAnsi="Symbol" w:hint="default"/>
+        <w:sz w:val="20"/>
+      </w:rPr>
+    </w:lvl>
+    <w:lvl w:ilvl="3" w:tentative="1">
+      <w:start w:val="1"/>
+      <w:numFmt w:val="bullet"/>
+      <w:lvlText w:val=""/>
+      <w:lvlJc w:val="left"/>
+      <w:pPr>
+        <w:tabs>
+          <w:tab w:val="num" w:pos="2880"/>
+        </w:tabs>
+        <w:ind w:left="2880" w:hanging="360"/>
+      </w:pPr>
+      <w:rPr>
+        <w:rFonts w:ascii="Symbol" w:hAnsi="Symbol" w:hint="default"/>
+        <w:sz w:val="20"/>
+      </w:rPr>
+    </w:lvl>
+    <w:lvl w:ilvl="4" w:tentative="1">
+      <w:start w:val="1"/>
+      <w:numFmt w:val="bullet"/>
+      <w:lvlText w:val=""/>
+      <w:lvlJc w:val="left"/>
+      <w:pPr>
+        <w:tabs>
+          <w:tab w:val="num" w:pos="3600"/>
+        </w:tabs>
+        <w:ind w:left="3600" w:hanging="360"/>
+      </w:pPr>
+      <w:rPr>
+        <w:rFonts w:ascii="Symbol" w:hAnsi="Symbol" w:hint="default"/>
+        <w:sz w:val="20"/>
+      </w:rPr>
+    </w:lvl>
+    <w:lvl w:ilvl="5" w:tentative="1">
+      <w:start w:val="1"/>
+      <w:numFmt w:val="bullet"/>
+      <w:lvlText w:val=""/>
+      <w:lvlJc w:val="left"/>
+      <w:pPr>
+        <w:tabs>
+          <w:tab w:val="num" w:pos="4320"/>
+        </w:tabs>
+        <w:ind w:left="4320" w:hanging="360"/>
+      </w:pPr>
+      <w:rPr>
+        <w:rFonts w:ascii="Symbol" w:hAnsi="Symbol" w:hint="default"/>
+        <w:sz w:val="20"/>
+      </w:rPr>
+    </w:lvl>
+    <w:lvl w:ilvl="6" w:tentative="1">
+      <w:start w:val="1"/>
+      <w:numFmt w:val="bullet"/>
+      <w:lvlText w:val=""/>
+      <w:lvlJc w:val="left"/>
+      <w:pPr>
+        <w:tabs>
+          <w:tab w:val="num" w:pos="5040"/>
+        </w:tabs>
+        <w:ind w:left="5040" w:hanging="360"/>
+      </w:pPr>
+      <w:rPr>
+        <w:rFonts w:ascii="Symbol" w:hAnsi="Symbol" w:hint="default"/>
+        <w:sz w:val="20"/>
+      </w:rPr>
+    </w:lvl>
+    <w:lvl w:ilvl="7" w:tentative="1">
+      <w:start w:val="1"/>
+      <w:numFmt w:val="bullet"/>
+      <w:lvlText w:val=""/>
+      <w:lvlJc w:val="left"/>
+      <w:pPr>
+        <w:tabs>
+          <w:tab w:val="num" w:pos="5760"/>
+        </w:tabs>
+        <w:ind w:left="5760" w:hanging="360"/>
+      </w:pPr>
+      <w:rPr>
+        <w:rFonts w:ascii="Symbol" w:hAnsi="Symbol" w:hint="default"/>
+        <w:sz w:val="20"/>
+      </w:rPr>
+    </w:lvl>
+    <w:lvl w:ilvl="8" w:tentative="1">
+      <w:start w:val="1"/>
+      <w:numFmt w:val="bullet"/>
+      <w:lvlText w:val=""/>
+      <w:lvlJc w:val="left"/>
+      <w:pPr>
+        <w:tabs>
+          <w:tab w:val="num" w:pos="6480"/>
+        </w:tabs>
+        <w:ind w:left="6480" w:hanging="360"/>
+      </w:pPr>
+      <w:rPr>
+        <w:rFonts w:ascii="Symbol" w:hAnsi="Symbol" w:hint="default"/>
+        <w:sz w:val="20"/>
+      </w:rPr>
+    </w:lvl>
+  </w:abstractNum>
+  <w:abstractNum w:abstractNumId="12" w15:restartNumberingAfterBreak="0">
+    <w:nsid w:val="42F86D50"/>
+    <w:multiLevelType w:val="multilevel"/>
+    <w:tmpl w:val="DE52726A"/>
+    <w:lvl w:ilvl="0">
+      <w:start w:val="1"/>
+      <w:numFmt w:val="decimal"/>
+      <w:lvlText w:val="%1."/>
+      <w:lvlJc w:val="left"/>
+      <w:pPr>
+        <w:tabs>
+          <w:tab w:val="num" w:pos="720"/>
+        </w:tabs>
+        <w:ind w:left="720" w:hanging="360"/>
+      </w:pPr>
+    </w:lvl>
+    <w:lvl w:ilvl="1" w:tentative="1">
+      <w:start w:val="1"/>
+      <w:numFmt w:val="decimal"/>
+      <w:lvlText w:val="%2."/>
+      <w:lvlJc w:val="left"/>
+      <w:pPr>
+        <w:tabs>
+          <w:tab w:val="num" w:pos="1440"/>
+        </w:tabs>
+        <w:ind w:left="1440" w:hanging="360"/>
+      </w:pPr>
+    </w:lvl>
+    <w:lvl w:ilvl="2" w:tentative="1">
+      <w:start w:val="1"/>
+      <w:numFmt w:val="decimal"/>
+      <w:lvlText w:val="%3."/>
+      <w:lvlJc w:val="left"/>
+      <w:pPr>
+        <w:tabs>
+          <w:tab w:val="num" w:pos="2160"/>
+        </w:tabs>
+        <w:ind w:left="2160" w:hanging="360"/>
+      </w:pPr>
+    </w:lvl>
+    <w:lvl w:ilvl="3" w:tentative="1">
+      <w:start w:val="1"/>
+      <w:numFmt w:val="decimal"/>
+      <w:lvlText w:val="%4."/>
+      <w:lvlJc w:val="left"/>
+      <w:pPr>
+        <w:tabs>
+          <w:tab w:val="num" w:pos="2880"/>
+        </w:tabs>
+        <w:ind w:left="2880" w:hanging="360"/>
+      </w:pPr>
+    </w:lvl>
+    <w:lvl w:ilvl="4" w:tentative="1">
+      <w:start w:val="1"/>
+      <w:numFmt w:val="decimal"/>
+      <w:lvlText w:val="%5."/>
+      <w:lvlJc w:val="left"/>
+      <w:pPr>
+        <w:tabs>
+          <w:tab w:val="num" w:pos="3600"/>
+        </w:tabs>
+        <w:ind w:left="3600" w:hanging="360"/>
+      </w:pPr>
+    </w:lvl>
+    <w:lvl w:ilvl="5" w:tentative="1">
+      <w:start w:val="1"/>
+      <w:numFmt w:val="decimal"/>
+      <w:lvlText w:val="%6."/>
+      <w:lvlJc w:val="left"/>
+      <w:pPr>
+        <w:tabs>
+          <w:tab w:val="num" w:pos="4320"/>
+        </w:tabs>
+        <w:ind w:left="4320" w:hanging="360"/>
+      </w:pPr>
+    </w:lvl>
+    <w:lvl w:ilvl="6" w:tentative="1">
+      <w:start w:val="1"/>
+      <w:numFmt w:val="decimal"/>
+      <w:lvlText w:val="%7."/>
+      <w:lvlJc w:val="left"/>
+      <w:pPr>
+        <w:tabs>
+          <w:tab w:val="num" w:pos="5040"/>
+        </w:tabs>
+        <w:ind w:left="5040" w:hanging="360"/>
+      </w:pPr>
+    </w:lvl>
+    <w:lvl w:ilvl="7" w:tentative="1">
+      <w:start w:val="1"/>
+      <w:numFmt w:val="decimal"/>
+      <w:lvlText w:val="%8."/>
+      <w:lvlJc w:val="left"/>
+      <w:pPr>
+        <w:tabs>
+          <w:tab w:val="num" w:pos="5760"/>
+        </w:tabs>
+        <w:ind w:left="5760" w:hanging="360"/>
+      </w:pPr>
+    </w:lvl>
+    <w:lvl w:ilvl="8" w:tentative="1">
+      <w:start w:val="1"/>
+      <w:numFmt w:val="decimal"/>
+      <w:lvlText w:val="%9."/>
+      <w:lvlJc w:val="left"/>
+      <w:pPr>
+        <w:tabs>
+          <w:tab w:val="num" w:pos="6480"/>
+        </w:tabs>
+        <w:ind w:left="6480" w:hanging="360"/>
+      </w:pPr>
+    </w:lvl>
+  </w:abstractNum>
+  <w:abstractNum w:abstractNumId="13" w15:restartNumberingAfterBreak="0">
     <w:nsid w:val="625D5A2D"/>
     <w:multiLevelType w:val="multilevel"/>
     <w:tmpl w:val="96D040DC"/>
@@ -5743,7 +6447,7 @@
       </w:pPr>
     </w:lvl>
   </w:abstractNum>
-  <w:abstractNum w:abstractNumId="11" w15:restartNumberingAfterBreak="0">
+  <w:abstractNum w:abstractNumId="14" w15:restartNumberingAfterBreak="0">
     <w:nsid w:val="682E67AD"/>
     <w:multiLevelType w:val="multilevel"/>
     <w:tmpl w:val="4950177A"/>
@@ -5892,7 +6596,7 @@
       </w:rPr>
     </w:lvl>
   </w:abstractNum>
-  <w:abstractNum w:abstractNumId="12" w15:restartNumberingAfterBreak="0">
+  <w:abstractNum w:abstractNumId="15" w15:restartNumberingAfterBreak="0">
     <w:nsid w:val="6DDF55FC"/>
     <w:multiLevelType w:val="multilevel"/>
     <w:tmpl w:val="D3EE0AF6"/>
@@ -6005,7 +6709,7 @@
       </w:pPr>
     </w:lvl>
   </w:abstractNum>
-  <w:abstractNum w:abstractNumId="13" w15:restartNumberingAfterBreak="0">
+  <w:abstractNum w:abstractNumId="16" w15:restartNumberingAfterBreak="0">
     <w:nsid w:val="75E06EB0"/>
     <w:multiLevelType w:val="multilevel"/>
     <w:tmpl w:val="3DF8C9A0"/>
@@ -6154,7 +6858,7 @@
       </w:rPr>
     </w:lvl>
   </w:abstractNum>
-  <w:abstractNum w:abstractNumId="14" w15:restartNumberingAfterBreak="0">
+  <w:abstractNum w:abstractNumId="17" w15:restartNumberingAfterBreak="0">
     <w:nsid w:val="7B832EC2"/>
     <w:multiLevelType w:val="multilevel"/>
     <w:tmpl w:val="F4CCF4F4"/>
@@ -6268,28 +6972,28 @@
     </w:lvl>
   </w:abstractNum>
   <w:num w:numId="1" w16cid:durableId="1042292972">
-    <w:abstractNumId w:val="9"/>
+    <w:abstractNumId w:val="10"/>
   </w:num>
   <w:num w:numId="2" w16cid:durableId="27997572">
-    <w:abstractNumId w:val="7"/>
+    <w:abstractNumId w:val="8"/>
   </w:num>
   <w:num w:numId="3" w16cid:durableId="505487128">
     <w:abstractNumId w:val="4"/>
   </w:num>
   <w:num w:numId="4" w16cid:durableId="1706633514">
-    <w:abstractNumId w:val="6"/>
+    <w:abstractNumId w:val="7"/>
   </w:num>
   <w:num w:numId="5" w16cid:durableId="2037660804">
-    <w:abstractNumId w:val="8"/>
+    <w:abstractNumId w:val="9"/>
   </w:num>
   <w:num w:numId="6" w16cid:durableId="1728913957">
     <w:abstractNumId w:val="2"/>
   </w:num>
   <w:num w:numId="7" w16cid:durableId="761611473">
-    <w:abstractNumId w:val="11"/>
+    <w:abstractNumId w:val="14"/>
   </w:num>
   <w:num w:numId="8" w16cid:durableId="1179854580">
-    <w:abstractNumId w:val="12"/>
+    <w:abstractNumId w:val="15"/>
   </w:num>
   <w:num w:numId="9" w16cid:durableId="417556945">
     <w:abstractNumId w:val="1"/>
@@ -6298,19 +7002,28 @@
     <w:abstractNumId w:val="3"/>
   </w:num>
   <w:num w:numId="11" w16cid:durableId="1212882637">
-    <w:abstractNumId w:val="13"/>
+    <w:abstractNumId w:val="16"/>
   </w:num>
   <w:num w:numId="12" w16cid:durableId="1178929910">
-    <w:abstractNumId w:val="10"/>
+    <w:abstractNumId w:val="13"/>
   </w:num>
   <w:num w:numId="13" w16cid:durableId="612171841">
     <w:abstractNumId w:val="0"/>
   </w:num>
   <w:num w:numId="14" w16cid:durableId="1284969462">
-    <w:abstractNumId w:val="5"/>
+    <w:abstractNumId w:val="6"/>
   </w:num>
   <w:num w:numId="15" w16cid:durableId="626936075">
-    <w:abstractNumId w:val="14"/>
+    <w:abstractNumId w:val="17"/>
+  </w:num>
+  <w:num w:numId="16" w16cid:durableId="643703784">
+    <w:abstractNumId w:val="12"/>
+  </w:num>
+  <w:num w:numId="17" w16cid:durableId="712651993">
+    <w:abstractNumId w:val="11"/>
+  </w:num>
+  <w:num w:numId="18" w16cid:durableId="682055517">
+    <w:abstractNumId w:val="5"/>
   </w:num>
 </w:numbering>
 </file>

</xml_diff>